<commit_message>
pridan pruzkum dostupnych predtrenovanych modelu
</commit_message>
<xml_diff>
--- a/zapis/Aplikace pro doporučování podobných veřejných zakázek.docx
+++ b/zapis/Aplikace pro doporučování podobných veřejných zakázek.docx
@@ -379,7 +379,11 @@
             <w:cnfStyle w:val="001000000000" w:firstRow="0" w:lastRow="0" w:firstColumn="1" w:lastColumn="0" w:oddVBand="0" w:evenVBand="0" w:oddHBand="0" w:evenHBand="0" w:firstRowFirstColumn="0" w:firstRowLastColumn="0" w:lastRowFirstColumn="0" w:lastRowLastColumn="0"/>
             <w:tcW w:w="1413" w:type="dxa"/>
           </w:tcPr>
-          <w:p/>
+          <w:p>
+            <w:r>
+              <w:t>21.02.2020</w:t>
+            </w:r>
+          </w:p>
         </w:tc>
         <w:tc>
           <w:tcPr>
@@ -389,6 +393,9 @@
             <w:pPr>
               <w:cnfStyle w:val="000000000000" w:firstRow="0" w:lastRow="0" w:firstColumn="0" w:lastColumn="0" w:oddVBand="0" w:evenVBand="0" w:oddHBand="0" w:evenHBand="0" w:firstRowFirstColumn="0" w:firstRowLastColumn="0" w:lastRowFirstColumn="0" w:lastRowLastColumn="0"/>
             </w:pPr>
+            <w:r>
+              <w:t>Milan</w:t>
+            </w:r>
           </w:p>
         </w:tc>
         <w:tc>
@@ -402,6 +409,9 @@
               </w:tabs>
               <w:cnfStyle w:val="000000000000" w:firstRow="0" w:lastRow="0" w:firstColumn="0" w:lastColumn="0" w:oddVBand="0" w:evenVBand="0" w:oddHBand="0" w:evenHBand="0" w:firstRowFirstColumn="0" w:firstRowLastColumn="0" w:lastRowFirstColumn="0" w:lastRowLastColumn="0"/>
             </w:pPr>
+            <w:r>
+              <w:t>Kompletní SOTA průzkum text embeddingu</w:t>
+            </w:r>
           </w:p>
         </w:tc>
       </w:tr>
@@ -11424,7 +11434,7 @@
         <w:pStyle w:val="Nadpis4"/>
       </w:pPr>
       <w:r>
-        <w:t>GPT</w:t>
+        <w:t>USE</w:t>
       </w:r>
     </w:p>
     <w:p>
@@ -11432,14 +11442,11 @@
         <w:jc w:val="both"/>
       </w:pPr>
       <w:r>
-        <w:t xml:space="preserve">Jako jednou z prvních adaptací </w:t>
-      </w:r>
-      <w:r>
-        <w:t>Transformer architektury je GPT (z angl. Generative Pre-Training Transformer) (</w:t>
+        <w:t>„Universal Sentence Encoder“ (</w:t>
       </w:r>
       <w:commentRangeStart w:id="56"/>
       <w:r>
-        <w:t>Radford, 2018</w:t>
+        <w:t>Cer, 2018</w:t>
       </w:r>
       <w:commentRangeEnd w:id="56"/>
       <w:r>
@@ -11449,47 +11456,19 @@
         <w:commentReference w:id="56"/>
       </w:r>
       <w:r>
-        <w:t xml:space="preserve">). </w:t>
-      </w:r>
-      <w:r>
-        <w:t>Oproti základní architektuře p</w:t>
-      </w:r>
-      <w:r>
-        <w:t xml:space="preserve">oužívá </w:t>
-      </w:r>
-      <w:r>
-        <w:t xml:space="preserve">však </w:t>
-      </w:r>
-      <w:r>
-        <w:t>jinou strukturu. GPT se skládá pouze z</w:t>
-      </w:r>
-      <w:r>
-        <w:t> na sebe napojených</w:t>
-      </w:r>
-      <w:r>
-        <w:t> bloků dekodéru</w:t>
-      </w:r>
-      <w:r>
-        <w:t xml:space="preserve">. </w:t>
-      </w:r>
-      <w:r>
-        <w:t>Vy</w:t>
-      </w:r>
-      <w:r>
-        <w:t>š</w:t>
-      </w:r>
-      <w:r>
-        <w:t xml:space="preserve">kálováním modelu autoři později </w:t>
-      </w:r>
-      <w:r>
-        <w:t>dosáhli lepšího</w:t>
-      </w:r>
-      <w:r>
-        <w:t xml:space="preserve"> modelu, pojmenovaného jako GPT-2 (</w:t>
+        <w:t>) přichází s unikátní myšlenkou učení enkodéru pro získání embeddingů vět. USE je založený na skip-thought modelu, avšak místo obou částí enkodér-dekodér architektury je použito pouze architektury se sdíleným enkodérem, který je paralelně učený na různých úlohách. Tím autoři cílí na vytvoření jednoho univerzálního enkodéru, schopného plnit roli embedování vět v různých aplikacích od klasifikace, klastrování či podobnost textu.</w:t>
+      </w:r>
+    </w:p>
+    <w:p>
+      <w:pPr>
+        <w:jc w:val="both"/>
+      </w:pPr>
+      <w:r>
+        <w:t>Autoři v modelu přichází se dvěma možnostmi řešení enkodéru. První používá tzv. hluboce průměrovanou síť (z angl. deep average network), zatímco druhá se opírá o složitější strukturu transformeru (</w:t>
       </w:r>
       <w:commentRangeStart w:id="57"/>
       <w:r>
-        <w:t>Radford, 2019</w:t>
+        <w:t>Yang, 2018</w:t>
       </w:r>
       <w:commentRangeEnd w:id="57"/>
       <w:r>
@@ -11500,46 +11479,6 @@
       </w:r>
       <w:r>
         <w:t>).</w:t>
-      </w:r>
-    </w:p>
-    <w:p>
-      <w:pPr>
-        <w:jc w:val="both"/>
-      </w:pPr>
-      <w:r>
-        <w:t>Ve článku (</w:t>
-      </w:r>
-      <w:commentRangeStart w:id="58"/>
-      <w:r>
-        <w:t>Liang, 2019</w:t>
-      </w:r>
-      <w:commentRangeEnd w:id="58"/>
-      <w:r>
-        <w:rPr>
-          <w:rStyle w:val="Odkaznakoment"/>
-        </w:rPr>
-        <w:commentReference w:id="58"/>
-      </w:r>
-      <w:r>
-        <w:t>) uvádí, že GPT se řadí mezi tzv.</w:t>
-      </w:r>
-      <w:r>
-        <w:t xml:space="preserve"> autoregresivní jazykov</w:t>
-      </w:r>
-      <w:r>
-        <w:t>é</w:t>
-      </w:r>
-      <w:r>
-        <w:t xml:space="preserve"> model</w:t>
-      </w:r>
-      <w:r>
-        <w:t>y</w:t>
-      </w:r>
-      <w:r>
-        <w:t xml:space="preserve"> (dále LM z angl. language model). Autoregresivní LM při učení používají kontextových slov k predikci následujícího slova. Takový postup je ovšem </w:t>
-      </w:r>
-      <w:r>
-        <w:t xml:space="preserve">omezující na dva směry, buď dopředný či zpětný. </w:t>
       </w:r>
     </w:p>
     <w:p>
@@ -11553,6 +11492,198 @@
           <w:lang w:eastAsia="cs-CZ"/>
         </w:rPr>
         <w:lastRenderedPageBreak/>
+        <w:drawing>
+          <wp:inline distT="0" distB="0" distL="0" distR="0" wp14:anchorId="4973D4B8" wp14:editId="1101B333">
+            <wp:extent cx="5760720" cy="2114664"/>
+            <wp:effectExtent l="0" t="0" r="0" b="0"/>
+            <wp:docPr id="10" name="Obrázek 10" descr="https://4.bp.blogspot.com/-S0j5RrNgYoc/Wv2QVewdzHI/AAAAAAAACvw/r6t2l3JxoYkLrXTZi9hLSObz3rRzB0UVQCLcBGAs/s640/image1.png"/>
+            <wp:cNvGraphicFramePr>
+              <a:graphicFrameLocks xmlns:a="http://schemas.openxmlformats.org/drawingml/2006/main" noChangeAspect="1"/>
+            </wp:cNvGraphicFramePr>
+            <a:graphic xmlns:a="http://schemas.openxmlformats.org/drawingml/2006/main">
+              <a:graphicData uri="http://schemas.openxmlformats.org/drawingml/2006/picture">
+                <pic:pic xmlns:pic="http://schemas.openxmlformats.org/drawingml/2006/picture">
+                  <pic:nvPicPr>
+                    <pic:cNvPr id="0" name="Picture 1" descr="https://4.bp.blogspot.com/-S0j5RrNgYoc/Wv2QVewdzHI/AAAAAAAACvw/r6t2l3JxoYkLrXTZi9hLSObz3rRzB0UVQCLcBGAs/s640/image1.png"/>
+                    <pic:cNvPicPr>
+                      <a:picLocks noChangeAspect="1" noChangeArrowheads="1"/>
+                    </pic:cNvPicPr>
+                  </pic:nvPicPr>
+                  <pic:blipFill>
+                    <a:blip r:embed="rId25">
+                      <a:extLst>
+                        <a:ext uri="{28A0092B-C50C-407E-A947-70E740481C1C}">
+                          <a14:useLocalDpi xmlns:a14="http://schemas.microsoft.com/office/drawing/2010/main" val="0"/>
+                        </a:ext>
+                      </a:extLst>
+                    </a:blip>
+                    <a:srcRect/>
+                    <a:stretch>
+                      <a:fillRect/>
+                    </a:stretch>
+                  </pic:blipFill>
+                  <pic:spPr bwMode="auto">
+                    <a:xfrm>
+                      <a:off x="0" y="0"/>
+                      <a:ext cx="5760720" cy="2114664"/>
+                    </a:xfrm>
+                    <a:prstGeom prst="rect">
+                      <a:avLst/>
+                    </a:prstGeom>
+                    <a:noFill/>
+                    <a:ln>
+                      <a:noFill/>
+                    </a:ln>
+                  </pic:spPr>
+                </pic:pic>
+              </a:graphicData>
+            </a:graphic>
+          </wp:inline>
+        </w:drawing>
+      </w:r>
+    </w:p>
+    <w:p>
+      <w:pPr>
+        <w:pStyle w:val="Titulek"/>
+        <w:jc w:val="both"/>
+      </w:pPr>
+      <w:r>
+        <w:t xml:space="preserve">Obrázek </w:t>
+      </w:r>
+      <w:r>
+        <w:fldChar w:fldCharType="begin"/>
+      </w:r>
+      <w:r>
+        <w:instrText xml:space="preserve"> SEQ Obrázek \* ARABIC </w:instrText>
+      </w:r>
+      <w:r>
+        <w:fldChar w:fldCharType="separate"/>
+      </w:r>
+      <w:r>
+        <w:rPr>
+          <w:noProof/>
+        </w:rPr>
+        <w:t>7</w:t>
+      </w:r>
+      <w:r>
+        <w:fldChar w:fldCharType="end"/>
+      </w:r>
+      <w:r>
+        <w:t xml:space="preserve"> Architektura učení modelu USE</w:t>
+      </w:r>
+    </w:p>
+    <w:p>
+      <w:pPr>
+        <w:pStyle w:val="Nadpis4"/>
+      </w:pPr>
+      <w:r>
+        <w:t>GPT</w:t>
+      </w:r>
+    </w:p>
+    <w:p>
+      <w:pPr>
+        <w:jc w:val="both"/>
+      </w:pPr>
+      <w:r>
+        <w:t>Jako jednou z prvních adaptací Transformer architektury je GPT (z angl. Generative Pre-Training Transformer) (</w:t>
+      </w:r>
+      <w:commentRangeStart w:id="58"/>
+      <w:r>
+        <w:t>Radford, 2018</w:t>
+      </w:r>
+      <w:commentRangeEnd w:id="58"/>
+      <w:r>
+        <w:rPr>
+          <w:rStyle w:val="Odkaznakoment"/>
+        </w:rPr>
+        <w:commentReference w:id="58"/>
+      </w:r>
+      <w:r>
+        <w:t xml:space="preserve">). </w:t>
+      </w:r>
+      <w:r>
+        <w:t>Oproti základní architektuře p</w:t>
+      </w:r>
+      <w:r>
+        <w:t xml:space="preserve">oužívá </w:t>
+      </w:r>
+      <w:r>
+        <w:t xml:space="preserve">však </w:t>
+      </w:r>
+      <w:r>
+        <w:t>jinou strukturu. GPT se skládá pouze z</w:t>
+      </w:r>
+      <w:r>
+        <w:t> na sebe napojených</w:t>
+      </w:r>
+      <w:r>
+        <w:t> bloků dekodéru</w:t>
+      </w:r>
+      <w:r>
+        <w:t xml:space="preserve">. </w:t>
+      </w:r>
+      <w:r>
+        <w:t>Vy</w:t>
+      </w:r>
+      <w:r>
+        <w:t>š</w:t>
+      </w:r>
+      <w:r>
+        <w:t xml:space="preserve">kálováním modelu autoři později </w:t>
+      </w:r>
+      <w:r>
+        <w:t>dosáhli lepšího</w:t>
+      </w:r>
+      <w:r>
+        <w:t xml:space="preserve"> modelu, pojmenovaného jako GPT-2 (</w:t>
+      </w:r>
+      <w:commentRangeStart w:id="59"/>
+      <w:r>
+        <w:t>Radford, 2019</w:t>
+      </w:r>
+      <w:commentRangeEnd w:id="59"/>
+      <w:r>
+        <w:rPr>
+          <w:rStyle w:val="Odkaznakoment"/>
+        </w:rPr>
+        <w:commentReference w:id="59"/>
+      </w:r>
+      <w:r>
+        <w:t>).</w:t>
+      </w:r>
+    </w:p>
+    <w:p>
+      <w:pPr>
+        <w:jc w:val="both"/>
+      </w:pPr>
+      <w:r>
+        <w:t>Ve článku (</w:t>
+      </w:r>
+      <w:commentRangeStart w:id="60"/>
+      <w:r>
+        <w:t>Liang, 2019</w:t>
+      </w:r>
+      <w:commentRangeEnd w:id="60"/>
+      <w:r>
+        <w:rPr>
+          <w:rStyle w:val="Odkaznakoment"/>
+        </w:rPr>
+        <w:commentReference w:id="60"/>
+      </w:r>
+      <w:r>
+        <w:t xml:space="preserve">) uvádí, že GPT se řadí mezi tzv. autoregresivní jazykové modely (dále LM z angl. language model). Autoregresivní LM při učení používají kontextových slov k predikci následujícího slova. Takový postup je ovšem omezující na dva směry, buď dopředný či zpětný. </w:t>
+      </w:r>
+    </w:p>
+    <w:p>
+      <w:pPr>
+        <w:keepNext/>
+        <w:jc w:val="both"/>
+      </w:pPr>
+      <w:r>
+        <w:rPr>
+          <w:noProof/>
+          <w:lang w:eastAsia="cs-CZ"/>
+        </w:rPr>
         <w:drawing>
           <wp:inline distT="0" distB="0" distL="0" distR="0" wp14:anchorId="1498A855" wp14:editId="4C284784">
             <wp:extent cx="3844637" cy="2258292"/>
@@ -11569,7 +11700,7 @@
                     <pic:cNvPicPr/>
                   </pic:nvPicPr>
                   <pic:blipFill>
-                    <a:blip r:embed="rId25"/>
+                    <a:blip r:embed="rId26"/>
                     <a:stretch>
                       <a:fillRect/>
                     </a:stretch>
@@ -11611,7 +11742,7 @@
         <w:rPr>
           <w:noProof/>
         </w:rPr>
-        <w:t>7</w:t>
+        <w:t>8</w:t>
       </w:r>
       <w:r>
         <w:fldChar w:fldCharType="end"/>
@@ -11643,30 +11774,30 @@
       <w:r>
         <w:t>z úspěšných modelů Transformer rodiny je BERT (z ang. Bidirectional Encoder Representations from Transformers) (</w:t>
       </w:r>
-      <w:commentRangeStart w:id="59"/>
+      <w:commentRangeStart w:id="61"/>
       <w:r>
         <w:t>Devlin, 2018</w:t>
       </w:r>
-      <w:commentRangeEnd w:id="59"/>
+      <w:commentRangeEnd w:id="61"/>
       <w:r>
         <w:rPr>
           <w:rStyle w:val="Odkaznakoment"/>
         </w:rPr>
-        <w:commentReference w:id="59"/>
+        <w:commentReference w:id="61"/>
       </w:r>
       <w:r>
         <w:t>), který způsobil rozruch v komunitě, kvůli dosažení state-of-the-art výsledků v mnoha různých úlohách zpracování přirozeného jazyka (</w:t>
       </w:r>
-      <w:commentRangeStart w:id="60"/>
+      <w:commentRangeStart w:id="62"/>
       <w:r>
         <w:t>Horev, 2018</w:t>
       </w:r>
-      <w:commentRangeEnd w:id="60"/>
+      <w:commentRangeEnd w:id="62"/>
       <w:r>
         <w:rPr>
           <w:rStyle w:val="Odkaznakoment"/>
         </w:rPr>
-        <w:commentReference w:id="60"/>
+        <w:commentReference w:id="62"/>
       </w:r>
       <w:r>
         <w:t>).</w:t>
@@ -11685,13 +11816,8 @@
         <w:jc w:val="both"/>
       </w:pPr>
       <w:r>
-        <w:t>Autoři modelu přišli na nový způsob řešení predikce slova na základě kontextu.</w:t>
-      </w:r>
-      <w:r>
-        <w:t xml:space="preserve"> BERT nepredikuje následující slovo, ale slovo zamaskované speciální značkou. Takovému přístupu se říká autoenkódovací jazykový model (z angl. autoencoder language model).</w:t>
-      </w:r>
-      <w:r>
-        <w:t xml:space="preserve"> </w:t>
+        <w:lastRenderedPageBreak/>
+        <w:t xml:space="preserve">Autoři modelu přišli na nový způsob řešení predikce slova na základě kontextu. BERT nepredikuje následující slovo, ale slovo zamaskované speciální značkou. Takovému přístupu se říká autoenkódovací jazykový model (z angl. autoencoder language model). </w:t>
       </w:r>
     </w:p>
     <w:p>
@@ -11721,7 +11847,7 @@
                     </pic:cNvPicPr>
                   </pic:nvPicPr>
                   <pic:blipFill>
-                    <a:blip r:embed="rId26">
+                    <a:blip r:embed="rId27">
                       <a:extLst>
                         <a:ext uri="{28A0092B-C50C-407E-A947-70E740481C1C}">
                           <a14:useLocalDpi xmlns:a14="http://schemas.microsoft.com/office/drawing/2010/main" val="0"/>
@@ -11798,7 +11924,6 @@
           <w:noProof/>
           <w:lang w:eastAsia="cs-CZ"/>
         </w:rPr>
-        <w:lastRenderedPageBreak/>
         <w:drawing>
           <wp:inline distT="0" distB="0" distL="0" distR="0" wp14:anchorId="270C1697" wp14:editId="15CB7028">
             <wp:extent cx="5760720" cy="2410759"/>
@@ -11817,7 +11942,7 @@
                     </pic:cNvPicPr>
                   </pic:nvPicPr>
                   <pic:blipFill>
-                    <a:blip r:embed="rId27" cstate="print">
+                    <a:blip r:embed="rId28" cstate="print">
                       <a:extLst>
                         <a:ext uri="{28A0092B-C50C-407E-A947-70E740481C1C}">
                           <a14:useLocalDpi xmlns:a14="http://schemas.microsoft.com/office/drawing/2010/main" val="0"/>
@@ -11873,7 +11998,7 @@
         <w:rPr>
           <w:noProof/>
         </w:rPr>
-        <w:t>8</w:t>
+        <w:t>9</w:t>
       </w:r>
       <w:r>
         <w:fldChar w:fldCharType="end"/>
@@ -11881,11 +12006,11 @@
       <w:r>
         <w:t xml:space="preserve"> </w:t>
       </w:r>
-      <w:commentRangeStart w:id="61"/>
+      <w:commentRangeStart w:id="63"/>
       <w:r>
         <w:t>Ilustrace architektury modelu BERT</w:t>
       </w:r>
-      <w:commentRangeEnd w:id="61"/>
+      <w:commentRangeEnd w:id="63"/>
       <w:r>
         <w:rPr>
           <w:rStyle w:val="Odkaznakoment"/>
@@ -11893,7 +12018,7 @@
           <w:iCs w:val="0"/>
           <w:color w:val="auto"/>
         </w:rPr>
-        <w:commentReference w:id="61"/>
+        <w:commentReference w:id="63"/>
       </w:r>
       <w:r>
         <w:tab/>
@@ -11906,16 +12031,16 @@
       <w:r>
         <w:t>Mnohem víc do detailu o architektuře Transformer a BERT popisuje ve svých ilustrovaných článcích Jay Alammar (</w:t>
       </w:r>
-      <w:commentRangeStart w:id="62"/>
+      <w:commentRangeStart w:id="64"/>
       <w:r>
         <w:t>Alammar, 2018</w:t>
       </w:r>
-      <w:commentRangeEnd w:id="62"/>
+      <w:commentRangeEnd w:id="64"/>
       <w:r>
         <w:rPr>
           <w:rStyle w:val="Odkaznakoment"/>
         </w:rPr>
-        <w:commentReference w:id="62"/>
+        <w:commentReference w:id="64"/>
       </w:r>
       <w:r>
         <w:t>).</w:t>
@@ -11957,16 +12082,16 @@
       <w:r>
         <w:t>, kde jeho výstup lze používat pro klasifikační úlohy. Autoři modelu Sentence-BERT však ukazují (</w:t>
       </w:r>
-      <w:commentRangeStart w:id="63"/>
+      <w:commentRangeStart w:id="65"/>
       <w:r>
         <w:t>Reimers &amp; Gurevych, 2019</w:t>
       </w:r>
-      <w:commentRangeEnd w:id="63"/>
+      <w:commentRangeEnd w:id="65"/>
       <w:r>
         <w:rPr>
           <w:rStyle w:val="Odkaznakoment"/>
         </w:rPr>
-        <w:commentReference w:id="63"/>
+        <w:commentReference w:id="65"/>
       </w:r>
       <w:r>
         <w:t>), že poskytuje pouze slabý embedding pro další úlohy. Navrhli proto architekturu využívající BERT jako základ pro</w:t>
@@ -11988,6 +12113,7 @@
           <w:noProof/>
           <w:lang w:eastAsia="cs-CZ"/>
         </w:rPr>
+        <w:lastRenderedPageBreak/>
         <w:drawing>
           <wp:inline distT="0" distB="0" distL="0" distR="0" wp14:anchorId="4BEA4DCC" wp14:editId="023B5FE1">
             <wp:extent cx="4807528" cy="1993698"/>
@@ -12006,7 +12132,7 @@
                     </pic:cNvPicPr>
                   </pic:nvPicPr>
                   <pic:blipFill>
-                    <a:blip r:embed="rId28">
+                    <a:blip r:embed="rId29">
                       <a:extLst>
                         <a:ext uri="{28A0092B-C50C-407E-A947-70E740481C1C}">
                           <a14:useLocalDpi xmlns:a14="http://schemas.microsoft.com/office/drawing/2010/main" val="0"/>
@@ -12059,7 +12185,7 @@
         <w:rPr>
           <w:noProof/>
         </w:rPr>
-        <w:t>9</w:t>
+        <w:t>10</w:t>
       </w:r>
       <w:r>
         <w:fldChar w:fldCharType="end"/>
@@ -12083,25 +12209,59 @@
       <w:r>
         <w:t>XLNet (</w:t>
       </w:r>
-      <w:commentRangeStart w:id="64"/>
+      <w:commentRangeStart w:id="66"/>
       <w:r>
         <w:t>Yang, 2019</w:t>
       </w:r>
-      <w:commentRangeEnd w:id="64"/>
+      <w:commentRangeEnd w:id="66"/>
       <w:r>
         <w:rPr>
           <w:rStyle w:val="Odkaznakoment"/>
         </w:rPr>
-        <w:commentReference w:id="64"/>
-      </w:r>
-      <w:r>
-        <w:t>) je model odvozený od modelu BERT</w:t>
+        <w:commentReference w:id="66"/>
+      </w:r>
+      <w:r>
+        <w:t xml:space="preserve">) je model odvozený od modelu </w:t>
+      </w:r>
+      <w:r>
+        <w:t>Transformer-XL (</w:t>
+      </w:r>
+      <w:commentRangeStart w:id="67"/>
+      <w:r>
+        <w:t>Dai, 2019</w:t>
+      </w:r>
+      <w:commentRangeEnd w:id="67"/>
+      <w:r>
+        <w:rPr>
+          <w:rStyle w:val="Odkaznakoment"/>
+        </w:rPr>
+        <w:commentReference w:id="67"/>
+      </w:r>
+      <w:r>
+        <w:t>)</w:t>
+      </w:r>
+      <w:r>
+        <w:t>, který vznikl jako rozšíření klasického transformeru ve smyslu zrušení omezení vstupu fixní délky</w:t>
       </w:r>
       <w:r>
         <w:t xml:space="preserve">. </w:t>
       </w:r>
       <w:r>
-        <w:t xml:space="preserve">Jak autor vysvětluje ve svém článku (Liang, 2019), princip autoenkodéru v modelu BERT přinesl i svá omezení. </w:t>
+        <w:t>Jak autor vysvětluje ve svém článku (</w:t>
+      </w:r>
+      <w:commentRangeStart w:id="68"/>
+      <w:r>
+        <w:t>Liang, 2019</w:t>
+      </w:r>
+      <w:commentRangeEnd w:id="68"/>
+      <w:r>
+        <w:rPr>
+          <w:rStyle w:val="Odkaznakoment"/>
+        </w:rPr>
+        <w:commentReference w:id="68"/>
+      </w:r>
+      <w:r>
+        <w:t xml:space="preserve">), princip autoenkodéru v modelu BERT přinesl i svá omezení. </w:t>
       </w:r>
       <w:r>
         <w:t>Proto autoři modelu XLNet navrhli tzv. permutační modelování jazyku (z angl. permutation LM). To umožňuje modelu využít kontextu z obou stran, přestože zůstává být autoregresivní.</w:t>
@@ -12109,8 +12269,6 @@
       <w:r>
         <w:t xml:space="preserve"> Tyto inovace se opět projevily pozitivně na vlastnosti modelu, díky čemu zaujal state-of-the-art výsledky pro mnoho NLP úloh.</w:t>
       </w:r>
-      <w:bookmarkStart w:id="65" w:name="_GoBack"/>
-      <w:bookmarkEnd w:id="65"/>
     </w:p>
     <w:p>
       <w:pPr>
@@ -12122,7 +12280,6 @@
           <w:noProof/>
           <w:lang w:eastAsia="cs-CZ"/>
         </w:rPr>
-        <w:lastRenderedPageBreak/>
         <w:drawing>
           <wp:inline distT="0" distB="0" distL="0" distR="0" wp14:anchorId="44992D7A" wp14:editId="772919D8">
             <wp:extent cx="3161354" cy="2022764"/>
@@ -12141,7 +12298,7 @@
                     </pic:cNvPicPr>
                   </pic:nvPicPr>
                   <pic:blipFill>
-                    <a:blip r:embed="rId29">
+                    <a:blip r:embed="rId30">
                       <a:extLst>
                         <a:ext uri="{28A0092B-C50C-407E-A947-70E740481C1C}">
                           <a14:useLocalDpi xmlns:a14="http://schemas.microsoft.com/office/drawing/2010/main" val="0"/>
@@ -12194,7 +12351,7 @@
         <w:rPr>
           <w:noProof/>
         </w:rPr>
-        <w:t>10</w:t>
+        <w:t>11</w:t>
       </w:r>
       <w:r>
         <w:fldChar w:fldCharType="end"/>
@@ -12202,11 +12359,11 @@
       <w:r>
         <w:t xml:space="preserve"> </w:t>
       </w:r>
-      <w:commentRangeStart w:id="66"/>
+      <w:commentRangeStart w:id="69"/>
       <w:r>
         <w:t>Permutační modelování jazyka</w:t>
       </w:r>
-      <w:commentRangeEnd w:id="66"/>
+      <w:commentRangeEnd w:id="69"/>
       <w:r>
         <w:rPr>
           <w:rStyle w:val="Odkaznakoment"/>
@@ -12214,7 +12371,37 @@
           <w:iCs w:val="0"/>
           <w:color w:val="auto"/>
         </w:rPr>
-        <w:commentReference w:id="66"/>
+        <w:commentReference w:id="69"/>
+      </w:r>
+    </w:p>
+    <w:p>
+      <w:pPr>
+        <w:pStyle w:val="Nadpis4"/>
+      </w:pPr>
+      <w:r>
+        <w:t>Další</w:t>
+      </w:r>
+    </w:p>
+    <w:p>
+      <w:pPr>
+        <w:jc w:val="both"/>
+      </w:pPr>
+      <w:r>
+        <w:t>Vývoj jazykových modelů je stále v rozmachu a tak skoro každý měsíc vychází publikace s nějakým novým objevem. V mé práci nemůžu ani zdaleka obsáhnout vše zajímavé, nicméně jeden z velice vyčerpávajících a aktuálních přehledů je například ve článku (</w:t>
+      </w:r>
+      <w:commentRangeStart w:id="70"/>
+      <w:r>
+        <w:t>Suryavansh, 2020</w:t>
+      </w:r>
+      <w:commentRangeEnd w:id="70"/>
+      <w:r>
+        <w:rPr>
+          <w:rStyle w:val="Odkaznakoment"/>
+        </w:rPr>
+        <w:commentReference w:id="70"/>
+      </w:r>
+      <w:r>
+        <w:t>).</w:t>
       </w:r>
     </w:p>
     <w:p>
@@ -12249,170 +12436,200 @@
       <w:pPr>
         <w:pStyle w:val="Nadpis3"/>
       </w:pPr>
-      <w:bookmarkStart w:id="67" w:name="_Toc29571942"/>
+      <w:bookmarkStart w:id="71" w:name="_Toc29571942"/>
       <w:r>
         <w:t>FEA02a - Výběr metody a algoritmu</w:t>
       </w:r>
-      <w:bookmarkEnd w:id="67"/>
-    </w:p>
-    <w:p>
-      <w:pPr>
-        <w:pStyle w:val="Odstavecseseznamem"/>
-        <w:numPr>
-          <w:ilvl w:val="0"/>
-          <w:numId w:val="8"/>
-        </w:numPr>
-      </w:pPr>
-      <w:commentRangeStart w:id="68"/>
-      <w:r>
-        <w:t>FastText</w:t>
-      </w:r>
-      <w:commentRangeEnd w:id="68"/>
+      <w:bookmarkEnd w:id="71"/>
+    </w:p>
+    <w:p>
+      <w:pPr>
+        <w:jc w:val="both"/>
+      </w:pPr>
+      <w:r>
+        <w:t>Pro výběr vhodného modelu do mé aplikace</w:t>
+      </w:r>
+      <w:r>
+        <w:t xml:space="preserve"> vyhodnocování podobnosti textů </w:t>
+      </w:r>
+      <w:r>
+        <w:t xml:space="preserve">stanovuji tato kritéria. Vzhledem k doméně mé práce – české veřejné zakázky – potřebuji, aby byl model schopný pracovat s českým jazykem. Zároveň však nedisponuji prostředky k učení modelu na českém korpusu od nuly, </w:t>
+      </w:r>
+      <w:r>
+        <w:lastRenderedPageBreak/>
+        <w:t>tedy potřebuji najít před-trénovaný model podporující češtinu. Kandidátní modely poté experimentálně vyhodnocuji k finálnímu výběru toho nejvhodnějšího.</w:t>
+      </w:r>
+    </w:p>
+    <w:p>
+      <w:pPr>
+        <w:jc w:val="both"/>
+      </w:pPr>
+      <w:r>
+        <w:t>Naprostá většina různých modelů je však poskytována pouze s anglickými před-trénovanými modely, kvůli čemu se pro mé účely stávají nevhodnými.</w:t>
+      </w:r>
+    </w:p>
+    <w:p>
+      <w:pPr>
+        <w:jc w:val="both"/>
+      </w:pPr>
+      <w:r>
+        <w:t>Dle dosavadních state-of-the-art výsledků podle portálu paperswithcode.com v kategorii sémantické podobnosti textů se nejlépe umísťují modely XLNet a ALBERT (</w:t>
+      </w:r>
+      <w:commentRangeStart w:id="72"/>
+      <w:r>
+        <w:t>Lan, 2019</w:t>
+      </w:r>
+      <w:commentRangeEnd w:id="72"/>
       <w:r>
         <w:rPr>
           <w:rStyle w:val="Odkaznakoment"/>
         </w:rPr>
-        <w:commentReference w:id="68"/>
-      </w:r>
-      <w:r>
-        <w:t xml:space="preserve"> (jeví se nejlépe)</w:t>
-      </w:r>
-    </w:p>
-    <w:p>
-      <w:pPr>
-        <w:pStyle w:val="Odstavecseseznamem"/>
-        <w:numPr>
-          <w:ilvl w:val="0"/>
-          <w:numId w:val="8"/>
-        </w:numPr>
-      </w:pPr>
-      <w:r>
-        <w:t>Doc2vec,</w:t>
-      </w:r>
-    </w:p>
-    <w:p>
-      <w:pPr>
-        <w:pStyle w:val="Odstavecseseznamem"/>
-        <w:numPr>
-          <w:ilvl w:val="0"/>
-          <w:numId w:val="8"/>
-        </w:numPr>
-      </w:pPr>
-      <w:r>
-        <w:t>BERT (</w:t>
-      </w:r>
-      <w:commentRangeStart w:id="69"/>
-      <w:r>
-        <w:t>huggingface</w:t>
-      </w:r>
-      <w:commentRangeEnd w:id="69"/>
+        <w:commentReference w:id="72"/>
+      </w:r>
+      <w:r>
+        <w:t xml:space="preserve">). </w:t>
+      </w:r>
+      <w:commentRangeStart w:id="73"/>
+      <w:r>
+        <w:t xml:space="preserve">Ani pro jeden z těchto modelů není publikovaný před-trénovaný model s podporou češtiny. </w:t>
+      </w:r>
+      <w:commentRangeEnd w:id="73"/>
       <w:r>
         <w:rPr>
           <w:rStyle w:val="Odkaznakoment"/>
         </w:rPr>
-        <w:commentReference w:id="69"/>
-      </w:r>
-      <w:r>
-        <w:t>),</w:t>
-      </w:r>
-    </w:p>
-    <w:p>
-      <w:pPr>
-        <w:pStyle w:val="Odstavecseseznamem"/>
-        <w:numPr>
-          <w:ilvl w:val="0"/>
-          <w:numId w:val="8"/>
-        </w:numPr>
-        <w:rPr>
-          <w:ins w:id="70" w:author="Vancl Milan" w:date="2020-02-03T16:18:00Z"/>
-        </w:rPr>
-      </w:pPr>
-      <w:r>
-        <w:t>Sentence-BERT,</w:t>
-      </w:r>
-    </w:p>
-    <w:p>
-      <w:pPr>
-        <w:pStyle w:val="Odstavecseseznamem"/>
-        <w:numPr>
-          <w:ilvl w:val="1"/>
-          <w:numId w:val="8"/>
-        </w:numPr>
-        <w:pPrChange w:id="71" w:author="Vancl Milan" w:date="2020-02-03T16:18:00Z">
-          <w:pPr>
-            <w:pStyle w:val="Odstavecseseznamem"/>
-            <w:numPr>
-              <w:numId w:val="8"/>
-            </w:numPr>
-            <w:ind w:hanging="360"/>
-          </w:pPr>
-        </w:pPrChange>
-      </w:pPr>
-      <w:ins w:id="72" w:author="Vancl Milan" w:date="2020-02-03T16:18:00Z">
-        <w:r>
-          <w:t xml:space="preserve">Zřejmě </w:t>
-        </w:r>
-        <w:commentRangeStart w:id="73"/>
-        <w:r>
-          <w:t>SOTA</w:t>
-        </w:r>
-      </w:ins>
-      <w:commentRangeEnd w:id="73"/>
-      <w:ins w:id="74" w:author="Vancl Milan" w:date="2020-02-03T16:19:00Z">
-        <w:r>
-          <w:rPr>
-            <w:rStyle w:val="Odkaznakoment"/>
-          </w:rPr>
-          <w:commentReference w:id="73"/>
-        </w:r>
-      </w:ins>
-      <w:ins w:id="75" w:author="Vancl Milan" w:date="2020-02-03T16:18:00Z">
-        <w:r>
-          <w:t>, ale nepodporuje češtinu</w:t>
-        </w:r>
-      </w:ins>
-    </w:p>
-    <w:p>
-      <w:pPr>
-        <w:pStyle w:val="Odstavecseseznamem"/>
-        <w:numPr>
-          <w:ilvl w:val="0"/>
-          <w:numId w:val="8"/>
-        </w:numPr>
-        <w:rPr>
-          <w:del w:id="76" w:author="Vancl Milan" w:date="2020-02-06T10:59:00Z"/>
-        </w:rPr>
-      </w:pPr>
-      <w:r>
-        <w:t>Word Mover’s Embedding</w:t>
-      </w:r>
-      <w:r>
-        <w:t>,</w:t>
-      </w:r>
-    </w:p>
-    <w:p>
-      <w:pPr>
-        <w:pStyle w:val="Odstavecseseznamem"/>
-        <w:numPr>
-          <w:ilvl w:val="0"/>
-          <w:numId w:val="8"/>
-        </w:numPr>
-        <w:rPr>
-          <w:ins w:id="77" w:author="Vancl Milan" w:date="2020-02-06T10:59:00Z"/>
-        </w:rPr>
-      </w:pPr>
-    </w:p>
-    <w:p>
-      <w:pPr>
-        <w:pStyle w:val="Odstavecseseznamem"/>
-        <w:numPr>
-          <w:ilvl w:val="0"/>
-          <w:numId w:val="8"/>
-        </w:numPr>
-      </w:pPr>
+        <w:commentReference w:id="73"/>
+      </w:r>
+    </w:p>
+    <w:p>
+      <w:pPr>
+        <w:jc w:val="both"/>
+      </w:pPr>
+      <w:r>
+        <w:t xml:space="preserve">Dalším nadějným kandidátem je model Sentence-BERT, který sice poskytuje </w:t>
+      </w:r>
+      <w:r>
+        <w:t>vícejazyčný</w:t>
+      </w:r>
+      <w:r>
+        <w:t xml:space="preserve"> model</w:t>
+      </w:r>
+      <w:r>
+        <w:t xml:space="preserve"> </w:t>
+      </w:r>
+      <w:r>
+        <w:rPr>
+          <w:i/>
+        </w:rPr>
+        <w:t>distiluse-base-multilingual-cased</w:t>
+      </w:r>
+      <w:r>
+        <w:t>, avšak mezi podporovanými jazyky tohoto modelu se čeština nedostala. Model je dostupný v repozitáři autorů (</w:t>
+      </w:r>
+      <w:commentRangeStart w:id="74"/>
+      <w:r>
+        <w:t>sentence-transformers</w:t>
+      </w:r>
+      <w:commentRangeEnd w:id="74"/>
+      <w:r>
+        <w:rPr>
+          <w:rStyle w:val="Odkaznakoment"/>
+        </w:rPr>
+        <w:commentReference w:id="74"/>
+      </w:r>
+      <w:r>
+        <w:t>).</w:t>
+      </w:r>
+    </w:p>
+    <w:p>
+      <w:pPr>
+        <w:jc w:val="both"/>
+      </w:pPr>
+      <w:r>
+        <w:t xml:space="preserve">Model BERT se s jeho různými mutacemi dnes těší asi největší popularitě ze všech dostupných modelů. Díky tomu je také dostupné veliké množství </w:t>
+      </w:r>
+      <w:r>
+        <w:t xml:space="preserve">různých jeho před-trénovaných modelů. Se zaměřením na češtinu jsou dostupné modely </w:t>
+      </w:r>
+      <w:r>
+        <w:rPr>
+          <w:i/>
+        </w:rPr>
+        <w:t>bert-base-multilingual-cased</w:t>
+      </w:r>
+      <w:r>
+        <w:t xml:space="preserve"> (</w:t>
+      </w:r>
+      <w:commentRangeStart w:id="75"/>
+      <w:r>
+        <w:t>z oficiálního repozitáře autorů</w:t>
+      </w:r>
+      <w:commentRangeEnd w:id="75"/>
+      <w:r>
+        <w:rPr>
+          <w:rStyle w:val="Odkaznakoment"/>
+        </w:rPr>
+        <w:commentReference w:id="75"/>
+      </w:r>
+      <w:r>
+        <w:t xml:space="preserve">) či </w:t>
+      </w:r>
+      <w:r>
+        <w:rPr>
+          <w:i/>
+        </w:rPr>
+        <w:t>Slavic BERT</w:t>
+      </w:r>
+      <w:r>
+        <w:t xml:space="preserve"> (</w:t>
+      </w:r>
+      <w:commentRangeStart w:id="76"/>
+      <w:r>
+        <w:t>od skupiny DeepPavlov</w:t>
+      </w:r>
+      <w:commentRangeEnd w:id="76"/>
+      <w:r>
+        <w:rPr>
+          <w:rStyle w:val="Odkaznakoment"/>
+        </w:rPr>
+        <w:commentReference w:id="76"/>
+      </w:r>
+      <w:r>
+        <w:t>).</w:t>
+      </w:r>
+    </w:p>
+    <w:p>
+      <w:pPr>
+        <w:jc w:val="both"/>
+      </w:pPr>
+      <w:r>
+        <w:t>Model USE disponuje vícejazyčnou verzí MUSE, publikovanou v práci „Multilingual Universal Sentence Encoder for Semantic Retrieval“ (</w:t>
+      </w:r>
+      <w:commentRangeStart w:id="77"/>
+      <w:r>
+        <w:t>Yang, 2019</w:t>
+      </w:r>
+      <w:commentRangeEnd w:id="77"/>
+      <w:r>
+        <w:rPr>
+          <w:rStyle w:val="Odkaznakoment"/>
+        </w:rPr>
+        <w:commentReference w:id="77"/>
+      </w:r>
+      <w:r>
+        <w:t>). Podporuje tak 16 různých jazyků, mezi kterými však čeština není.</w:t>
+      </w:r>
+    </w:p>
+    <w:p>
+      <w:pPr>
+        <w:jc w:val="both"/>
+      </w:pPr>
+      <w:r>
+        <w:t>I ULMFiT se dočkal své vícejazyčné verze MultiFiT, publikované v práci (</w:t>
+      </w:r>
       <w:commentRangeStart w:id="78"/>
       <w:r>
-        <w:t xml:space="preserve">Universal Sentence Embedidng </w:t>
+        <w:t>Eisenschlos, 2019</w:t>
       </w:r>
       <w:commentRangeEnd w:id="78"/>
       <w:r>
@@ -12422,46 +12639,86 @@
         <w:commentReference w:id="78"/>
       </w:r>
       <w:r>
-        <w:t>(nepodporuje češtinu),</w:t>
-      </w:r>
-    </w:p>
-    <w:p>
-      <w:pPr>
-        <w:pStyle w:val="Odstavecseseznamem"/>
-        <w:numPr>
-          <w:ilvl w:val="0"/>
-          <w:numId w:val="8"/>
-        </w:numPr>
-      </w:pPr>
-      <w:r>
-        <w:t>GloVe (</w:t>
-      </w:r>
-      <w:r>
-        <w:t>nepodporuje češtinu</w:t>
-      </w:r>
-      <w:r>
-        <w:t>)</w:t>
-      </w:r>
-      <w:del w:id="79" w:author="Vancl Milan" w:date="2020-02-06T10:59:00Z">
-        <w:r>
-          <w:delText>…</w:delText>
-        </w:r>
-      </w:del>
-    </w:p>
-    <w:p>
-      <w:r>
-        <w:t>Pravděpodobně bude nejlepší použít BERT embedding, když ho používám jako jazykový model.</w:t>
-      </w:r>
+        <w:t>), se kterým překonávají výsledky vícejazyčného modelu BERT. Podporuje ale jen 7 jazyků, mezi které se čeština opět nedostala.</w:t>
+      </w:r>
+    </w:p>
+    <w:p>
+      <w:pPr>
+        <w:jc w:val="both"/>
+      </w:pPr>
+      <w:r>
+        <w:t xml:space="preserve">Oproti tomu model ELMo je vydaný </w:t>
+      </w:r>
+      <w:r>
+        <w:t xml:space="preserve">s širokou podporou mnoha jazyků pod repozitářem </w:t>
+      </w:r>
+      <w:commentRangeStart w:id="79"/>
+      <w:r>
+        <w:t>ELMoForManyLangs</w:t>
+      </w:r>
+      <w:commentRangeEnd w:id="79"/>
+      <w:r>
+        <w:rPr>
+          <w:rStyle w:val="Odkaznakoment"/>
+        </w:rPr>
+        <w:commentReference w:id="79"/>
+      </w:r>
+      <w:r>
+        <w:t>. Mimo jiné tak pro model ELMo existuje i česká verze.</w:t>
+      </w:r>
+    </w:p>
+    <w:p>
+      <w:pPr>
+        <w:jc w:val="both"/>
+      </w:pPr>
+      <w:r>
+        <w:t xml:space="preserve">Dalším široce rozšířeným modelem je fastText, který nabízí různé před-trénované modely pro až 157 jazyků. Všechny modely včetně českého jsou dostupné na webu </w:t>
+      </w:r>
+      <w:commentRangeStart w:id="80"/>
+      <w:r>
+        <w:t>fasttext.cc</w:t>
+      </w:r>
+      <w:commentRangeEnd w:id="80"/>
+      <w:r>
+        <w:rPr>
+          <w:rStyle w:val="Odkaznakoment"/>
+        </w:rPr>
+        <w:commentReference w:id="80"/>
+      </w:r>
+    </w:p>
+    <w:p>
+      <w:pPr>
+        <w:jc w:val="both"/>
+      </w:pPr>
+      <w:r>
+        <w:t xml:space="preserve">Ostatní modely jako GPT, Sent2vec, FastSent či GloVe před-trénované modely buď vůbec nemají, nebo mají jen pro anglický jazyk. Jedině pro model GloVe existuje vícejazyčné rozšíření (dostupné na </w:t>
+      </w:r>
+      <w:commentRangeStart w:id="81"/>
+      <w:r>
+        <w:t>webu</w:t>
+      </w:r>
+      <w:commentRangeEnd w:id="81"/>
+      <w:r>
+        <w:rPr>
+          <w:rStyle w:val="Odkaznakoment"/>
+        </w:rPr>
+        <w:commentReference w:id="81"/>
+      </w:r>
+      <w:r>
+        <w:t>), které ovšem podporu češtiny také neposkytuje.</w:t>
+      </w:r>
+      <w:bookmarkStart w:id="82" w:name="_GoBack"/>
+      <w:bookmarkEnd w:id="82"/>
     </w:p>
     <w:p>
       <w:pPr>
         <w:pStyle w:val="Nadpis3"/>
       </w:pPr>
-      <w:bookmarkStart w:id="80" w:name="_Toc29571943"/>
+      <w:bookmarkStart w:id="83" w:name="_Toc29571943"/>
       <w:r>
         <w:t>FEA02b - Výběr technologie</w:t>
       </w:r>
-      <w:bookmarkEnd w:id="80"/>
+      <w:bookmarkEnd w:id="83"/>
     </w:p>
     <w:p>
       <w:r>
@@ -12472,11 +12729,11 @@
       <w:pPr>
         <w:pStyle w:val="Nadpis3"/>
       </w:pPr>
-      <w:bookmarkStart w:id="81" w:name="_Toc29571944"/>
+      <w:bookmarkStart w:id="84" w:name="_Toc29571944"/>
       <w:r>
         <w:t>FEA02c - Sestavení komponenty pro extrakci embeddingu</w:t>
       </w:r>
-      <w:bookmarkEnd w:id="81"/>
+      <w:bookmarkEnd w:id="84"/>
     </w:p>
     <w:p>
       <w:r>
@@ -12487,36 +12744,36 @@
       <w:pPr>
         <w:pStyle w:val="Nadpis2"/>
       </w:pPr>
-      <w:bookmarkStart w:id="82" w:name="_Toc29571945"/>
+      <w:bookmarkStart w:id="85" w:name="_Toc29571945"/>
       <w:r>
         <w:t>FEA03 - Metrika podobnosti dokumentů</w:t>
       </w:r>
-      <w:bookmarkEnd w:id="82"/>
+      <w:bookmarkEnd w:id="85"/>
     </w:p>
     <w:p>
       <w:pPr>
         <w:pStyle w:val="Nadpis3"/>
       </w:pPr>
-      <w:bookmarkStart w:id="83" w:name="_Toc29571946"/>
+      <w:bookmarkStart w:id="86" w:name="_Toc29571946"/>
       <w:r>
         <w:t>FEA03a - Výběr algoritmu</w:t>
       </w:r>
-      <w:bookmarkEnd w:id="83"/>
+      <w:bookmarkEnd w:id="86"/>
     </w:p>
     <w:p>
       <w:r>
         <w:t xml:space="preserve">Nejlepší bude pravděpodobně metrika na základě </w:t>
       </w:r>
-      <w:commentRangeStart w:id="84"/>
+      <w:commentRangeStart w:id="87"/>
       <w:r>
         <w:t>embeddingu</w:t>
       </w:r>
-      <w:commentRangeEnd w:id="84"/>
+      <w:commentRangeEnd w:id="87"/>
       <w:r>
         <w:rPr>
           <w:rStyle w:val="Odkaznakoment"/>
         </w:rPr>
-        <w:commentReference w:id="84"/>
+        <w:commentReference w:id="87"/>
       </w:r>
       <w:r>
         <w:t>, kvůli zachycení sémantických podobností. Reálně si ale nejsem jistý, zdali to bude dostatečně fungovat.</w:t>
@@ -12529,16 +12786,16 @@
       <w:r>
         <w:t xml:space="preserve">Další zajímavou alternativou je </w:t>
       </w:r>
-      <w:commentRangeStart w:id="85"/>
+      <w:commentRangeStart w:id="88"/>
       <w:r>
         <w:t>WMD</w:t>
       </w:r>
-      <w:commentRangeEnd w:id="85"/>
+      <w:commentRangeEnd w:id="88"/>
       <w:r>
         <w:rPr>
           <w:rStyle w:val="Odkaznakoment"/>
         </w:rPr>
-        <w:commentReference w:id="85"/>
+        <w:commentReference w:id="88"/>
       </w:r>
       <w:r>
         <w:t>.</w:t>
@@ -12548,11 +12805,11 @@
       <w:pPr>
         <w:pStyle w:val="Nadpis3"/>
       </w:pPr>
-      <w:bookmarkStart w:id="86" w:name="_Toc29571947"/>
+      <w:bookmarkStart w:id="89" w:name="_Toc29571947"/>
       <w:r>
         <w:t>FEA03b - Výběr technologie</w:t>
       </w:r>
-      <w:bookmarkEnd w:id="86"/>
+      <w:bookmarkEnd w:id="89"/>
     </w:p>
     <w:p>
       <w:r>
@@ -12563,11 +12820,12 @@
       <w:pPr>
         <w:pStyle w:val="Nadpis3"/>
       </w:pPr>
-      <w:bookmarkStart w:id="87" w:name="_Toc29571948"/>
-      <w:r>
+      <w:bookmarkStart w:id="90" w:name="_Toc29571948"/>
+      <w:r>
+        <w:lastRenderedPageBreak/>
         <w:t>FEA03c - Sestavení komponenty pro porovnávání dokumentů</w:t>
       </w:r>
-      <w:bookmarkEnd w:id="87"/>
+      <w:bookmarkEnd w:id="90"/>
     </w:p>
     <w:p>
       <w:r>
@@ -12578,22 +12836,21 @@
       <w:pPr>
         <w:pStyle w:val="Nadpis2"/>
       </w:pPr>
-      <w:bookmarkStart w:id="88" w:name="_Toc29571949"/>
-      <w:r>
-        <w:lastRenderedPageBreak/>
+      <w:bookmarkStart w:id="91" w:name="_Toc29571949"/>
+      <w:r>
         <w:t>FEA04 - Extrakce předmětu</w:t>
       </w:r>
-      <w:bookmarkEnd w:id="88"/>
+      <w:bookmarkEnd w:id="91"/>
     </w:p>
     <w:p>
       <w:pPr>
         <w:pStyle w:val="Nadpis3"/>
       </w:pPr>
-      <w:bookmarkStart w:id="89" w:name="_Toc29571950"/>
+      <w:bookmarkStart w:id="92" w:name="_Toc29571950"/>
       <w:r>
         <w:t>FEA04a - Výběr metody a algoritmu</w:t>
       </w:r>
-      <w:bookmarkEnd w:id="89"/>
+      <w:bookmarkEnd w:id="92"/>
     </w:p>
     <w:p>
       <w:r>
@@ -12652,16 +12909,16 @@
       <w:r>
         <w:t xml:space="preserve">Podle </w:t>
       </w:r>
-      <w:commentRangeStart w:id="90"/>
+      <w:commentRangeStart w:id="93"/>
       <w:r>
         <w:t>Davida Šenkýře</w:t>
       </w:r>
-      <w:commentRangeEnd w:id="90"/>
+      <w:commentRangeEnd w:id="93"/>
       <w:r>
         <w:rPr>
           <w:rStyle w:val="Odkaznakoment"/>
         </w:rPr>
-        <w:commentReference w:id="90"/>
+        <w:commentReference w:id="93"/>
       </w:r>
       <w:r>
         <w:t xml:space="preserve"> je nejspolehlivější explicitní návrh </w:t>
@@ -12683,16 +12940,16 @@
       <w:r>
         <w:t xml:space="preserve">Alternativně by mohlo jít vyzkoušet </w:t>
       </w:r>
-      <w:commentRangeStart w:id="91"/>
+      <w:commentRangeStart w:id="94"/>
       <w:r>
         <w:t>sumarizaci dokumentu</w:t>
       </w:r>
-      <w:commentRangeEnd w:id="91"/>
+      <w:commentRangeEnd w:id="94"/>
       <w:r>
         <w:rPr>
           <w:rStyle w:val="Odkaznakoment"/>
         </w:rPr>
-        <w:commentReference w:id="91"/>
+        <w:commentReference w:id="94"/>
       </w:r>
       <w:r>
         <w:t>, ale pochybuji o výsledcích na extrakci předmětu.</w:t>
@@ -12707,12 +12964,12 @@
       </w:r>
     </w:p>
     <w:p>
-      <w:commentRangeStart w:id="92"/>
+      <w:commentRangeStart w:id="95"/>
       <w:r>
         <w:t>4 úrovně jazykového rozkladu:</w:t>
       </w:r>
     </w:p>
-    <w:commentRangeEnd w:id="92"/>
+    <w:commentRangeEnd w:id="95"/>
     <w:p>
       <w:pPr>
         <w:pStyle w:val="Odstavecseseznamem"/>
@@ -12725,7 +12982,7 @@
         <w:rPr>
           <w:rStyle w:val="Odkaznakoment"/>
         </w:rPr>
-        <w:commentReference w:id="92"/>
+        <w:commentReference w:id="95"/>
       </w:r>
       <w:r>
         <w:t>Slovní úroveň – prostý text (tokeny)</w:t>
@@ -12751,16 +13008,16 @@
           <w:numId w:val="13"/>
         </w:numPr>
       </w:pPr>
-      <w:commentRangeStart w:id="93"/>
+      <w:commentRangeStart w:id="96"/>
       <w:r>
         <w:t xml:space="preserve">Analytická úroveň </w:t>
       </w:r>
-      <w:commentRangeEnd w:id="93"/>
+      <w:commentRangeEnd w:id="96"/>
       <w:r>
         <w:rPr>
           <w:rStyle w:val="Odkaznakoment"/>
         </w:rPr>
-        <w:commentReference w:id="93"/>
+        <w:commentReference w:id="96"/>
       </w:r>
       <w:r>
         <w:t>–</w:t>
@@ -12783,7 +13040,7 @@
           <w:numId w:val="13"/>
         </w:numPr>
       </w:pPr>
-      <w:commentRangeStart w:id="94"/>
+      <w:commentRangeStart w:id="97"/>
       <w:r>
         <w:t>Tek</w:t>
       </w:r>
@@ -12793,12 +13050,12 @@
       <w:r>
         <w:t xml:space="preserve">ogramatická úroveň </w:t>
       </w:r>
-      <w:commentRangeEnd w:id="94"/>
+      <w:commentRangeEnd w:id="97"/>
       <w:r>
         <w:rPr>
           <w:rStyle w:val="Odkaznakoment"/>
         </w:rPr>
-        <w:commentReference w:id="94"/>
+        <w:commentReference w:id="97"/>
       </w:r>
       <w:r>
         <w:t>-</w:t>
@@ -12840,11 +13097,11 @@
       <w:pPr>
         <w:pStyle w:val="Nadpis3"/>
       </w:pPr>
-      <w:bookmarkStart w:id="95" w:name="_Toc29571951"/>
+      <w:bookmarkStart w:id="98" w:name="_Toc29571951"/>
       <w:r>
         <w:t>FEA04b - Výběr technologie</w:t>
       </w:r>
-      <w:bookmarkEnd w:id="95"/>
+      <w:bookmarkEnd w:id="98"/>
     </w:p>
     <w:p>
       <w:r>
@@ -12859,16 +13116,16 @@
           <w:numId w:val="9"/>
         </w:numPr>
       </w:pPr>
-      <w:commentRangeStart w:id="96"/>
+      <w:commentRangeStart w:id="99"/>
       <w:r>
         <w:t>Treex</w:t>
       </w:r>
-      <w:commentRangeEnd w:id="96"/>
+      <w:commentRangeEnd w:id="99"/>
       <w:r>
         <w:rPr>
           <w:rStyle w:val="Odkaznakoment"/>
         </w:rPr>
-        <w:commentReference w:id="96"/>
+        <w:commentReference w:id="99"/>
       </w:r>
     </w:p>
     <w:p>
@@ -12939,30 +13196,30 @@
           <w:numId w:val="9"/>
         </w:numPr>
       </w:pPr>
-      <w:commentRangeStart w:id="97"/>
+      <w:commentRangeStart w:id="100"/>
       <w:r>
         <w:t>UDPipe</w:t>
       </w:r>
-      <w:commentRangeEnd w:id="97"/>
+      <w:commentRangeEnd w:id="100"/>
       <w:r>
         <w:rPr>
           <w:rStyle w:val="Odkaznakoment"/>
         </w:rPr>
-        <w:commentReference w:id="97"/>
+        <w:commentReference w:id="100"/>
       </w:r>
       <w:r>
         <w:t>/</w:t>
       </w:r>
-      <w:commentRangeStart w:id="98"/>
+      <w:commentRangeStart w:id="101"/>
       <w:r>
         <w:t>Udapi</w:t>
       </w:r>
-      <w:commentRangeEnd w:id="98"/>
+      <w:commentRangeEnd w:id="101"/>
       <w:r>
         <w:rPr>
           <w:rStyle w:val="Odkaznakoment"/>
         </w:rPr>
-        <w:commentReference w:id="98"/>
+        <w:commentReference w:id="101"/>
       </w:r>
     </w:p>
     <w:p>
@@ -12976,16 +13233,16 @@
       <w:r>
         <w:t xml:space="preserve">Používá </w:t>
       </w:r>
-      <w:commentRangeStart w:id="99"/>
+      <w:commentRangeStart w:id="102"/>
       <w:r>
         <w:t>Universal Dependencies</w:t>
       </w:r>
-      <w:commentRangeEnd w:id="99"/>
+      <w:commentRangeEnd w:id="102"/>
       <w:r>
         <w:rPr>
           <w:rStyle w:val="Odkaznakoment"/>
         </w:rPr>
-        <w:commentReference w:id="99"/>
+        <w:commentReference w:id="102"/>
       </w:r>
       <w:r>
         <w:t xml:space="preserve"> anotační modely</w:t>
@@ -13026,16 +13283,16 @@
       <w:r>
         <w:t xml:space="preserve">Dokonce i api pro </w:t>
       </w:r>
-      <w:commentRangeStart w:id="100"/>
+      <w:commentRangeStart w:id="103"/>
       <w:r>
         <w:t>spacy</w:t>
       </w:r>
-      <w:commentRangeEnd w:id="100"/>
+      <w:commentRangeEnd w:id="103"/>
       <w:r>
         <w:rPr>
           <w:rStyle w:val="Odkaznakoment"/>
         </w:rPr>
-        <w:commentReference w:id="100"/>
+        <w:commentReference w:id="103"/>
       </w:r>
       <w:r>
         <w:t>, ovšem model na pozadí funguje stále stejně</w:t>
@@ -13049,16 +13306,16 @@
           <w:numId w:val="9"/>
         </w:numPr>
       </w:pPr>
-      <w:commentRangeStart w:id="101"/>
+      <w:commentRangeStart w:id="104"/>
       <w:r>
         <w:t>MorphoDiTa</w:t>
       </w:r>
-      <w:commentRangeEnd w:id="101"/>
+      <w:commentRangeEnd w:id="104"/>
       <w:r>
         <w:rPr>
           <w:rStyle w:val="Odkaznakoment"/>
         </w:rPr>
-        <w:commentReference w:id="101"/>
+        <w:commentReference w:id="104"/>
       </w:r>
       <w:r>
         <w:t xml:space="preserve"> - </w:t>
@@ -13066,16 +13323,16 @@
       <w:r>
         <w:t xml:space="preserve"> má </w:t>
       </w:r>
-      <w:commentRangeStart w:id="102"/>
+      <w:commentRangeStart w:id="105"/>
       <w:r>
         <w:t>český model</w:t>
       </w:r>
-      <w:commentRangeEnd w:id="102"/>
+      <w:commentRangeEnd w:id="105"/>
       <w:r>
         <w:rPr>
           <w:rStyle w:val="Odkaznakoment"/>
         </w:rPr>
-        <w:commentReference w:id="102"/>
+        <w:commentReference w:id="105"/>
       </w:r>
       <w:r>
         <w:t>, poskytuje pouze morfologickou úroveň rozkladu</w:t>
@@ -13089,16 +13346,16 @@
           <w:numId w:val="9"/>
         </w:numPr>
       </w:pPr>
-      <w:commentRangeStart w:id="103"/>
+      <w:commentRangeStart w:id="106"/>
       <w:r>
         <w:t>Stanford NLP</w:t>
       </w:r>
-      <w:commentRangeEnd w:id="103"/>
+      <w:commentRangeEnd w:id="106"/>
       <w:r>
         <w:rPr>
           <w:rStyle w:val="Odkaznakoment"/>
         </w:rPr>
-        <w:commentReference w:id="103"/>
+        <w:commentReference w:id="106"/>
       </w:r>
     </w:p>
     <w:p>
@@ -13112,30 +13369,30 @@
       <w:r>
         <w:t xml:space="preserve">Možná </w:t>
       </w:r>
-      <w:commentRangeStart w:id="104"/>
+      <w:commentRangeStart w:id="107"/>
       <w:r>
         <w:t>TreeTagger</w:t>
       </w:r>
-      <w:commentRangeEnd w:id="104"/>
+      <w:commentRangeEnd w:id="107"/>
       <w:r>
         <w:rPr>
           <w:rStyle w:val="Odkaznakoment"/>
         </w:rPr>
-        <w:commentReference w:id="104"/>
+        <w:commentReference w:id="107"/>
       </w:r>
       <w:r>
         <w:t xml:space="preserve">, </w:t>
       </w:r>
-      <w:commentRangeStart w:id="105"/>
+      <w:commentRangeStart w:id="108"/>
       <w:r>
         <w:t>RFTagger</w:t>
       </w:r>
-      <w:commentRangeEnd w:id="105"/>
+      <w:commentRangeEnd w:id="108"/>
       <w:r>
         <w:rPr>
           <w:rStyle w:val="Odkaznakoment"/>
         </w:rPr>
-        <w:commentReference w:id="105"/>
+        <w:commentReference w:id="108"/>
       </w:r>
     </w:p>
     <w:p>
@@ -13174,11 +13431,12 @@
       <w:pPr>
         <w:pStyle w:val="Nadpis3"/>
       </w:pPr>
-      <w:bookmarkStart w:id="106" w:name="_Toc29571952"/>
-      <w:r>
+      <w:bookmarkStart w:id="109" w:name="_Toc29571952"/>
+      <w:r>
+        <w:lastRenderedPageBreak/>
         <w:t>FEA04c – Návrh procesu extrakce předmětu</w:t>
       </w:r>
-      <w:bookmarkEnd w:id="106"/>
+      <w:bookmarkEnd w:id="109"/>
     </w:p>
     <w:p>
       <w:r>
@@ -13189,12 +13447,11 @@
       <w:pPr>
         <w:pStyle w:val="Nadpis3"/>
       </w:pPr>
-      <w:bookmarkStart w:id="107" w:name="_Toc29571953"/>
-      <w:r>
-        <w:lastRenderedPageBreak/>
+      <w:bookmarkStart w:id="110" w:name="_Toc29571953"/>
+      <w:r>
         <w:t>FEA04d - Sestavení komponenty pro extrakci předmětu</w:t>
       </w:r>
-      <w:bookmarkEnd w:id="107"/>
+      <w:bookmarkEnd w:id="110"/>
     </w:p>
     <w:p>
       <w:r>
@@ -13205,7 +13462,7 @@
       <w:pPr>
         <w:pStyle w:val="Nadpis1"/>
       </w:pPr>
-      <w:bookmarkStart w:id="108" w:name="_Toc29571954"/>
+      <w:bookmarkStart w:id="111" w:name="_Toc29571954"/>
       <w:r>
         <w:rPr>
           <w:color w:val="FFC000" w:themeColor="accent4"/>
@@ -13215,7 +13472,7 @@
       <w:r>
         <w:t>- Doporučovací systém</w:t>
       </w:r>
-      <w:bookmarkEnd w:id="108"/>
+      <w:bookmarkEnd w:id="111"/>
     </w:p>
     <w:p>
       <w:r>
@@ -13234,11 +13491,11 @@
       <w:pPr>
         <w:pStyle w:val="Nadpis2"/>
       </w:pPr>
-      <w:bookmarkStart w:id="109" w:name="_Toc29571955"/>
+      <w:bookmarkStart w:id="112" w:name="_Toc29571955"/>
       <w:r>
         <w:t>REC01 - Výběr doporučovací metody</w:t>
       </w:r>
-      <w:bookmarkEnd w:id="109"/>
+      <w:bookmarkEnd w:id="112"/>
     </w:p>
     <w:p>
       <w:r>
@@ -13257,11 +13514,11 @@
       <w:pPr>
         <w:pStyle w:val="Nadpis2"/>
       </w:pPr>
-      <w:bookmarkStart w:id="110" w:name="_Toc29571956"/>
+      <w:bookmarkStart w:id="113" w:name="_Toc29571956"/>
       <w:r>
         <w:t>REC02 - Výběr technologie</w:t>
       </w:r>
-      <w:bookmarkEnd w:id="110"/>
+      <w:bookmarkEnd w:id="113"/>
     </w:p>
     <w:p>
       <w:r>
@@ -13272,11 +13529,11 @@
       <w:pPr>
         <w:pStyle w:val="Nadpis2"/>
       </w:pPr>
-      <w:bookmarkStart w:id="111" w:name="_Toc29571957"/>
+      <w:bookmarkStart w:id="114" w:name="_Toc29571957"/>
       <w:r>
         <w:t>REC03 - Návrh systému</w:t>
       </w:r>
-      <w:bookmarkEnd w:id="111"/>
+      <w:bookmarkEnd w:id="114"/>
     </w:p>
     <w:p>
       <w:r>
@@ -13287,7 +13544,7 @@
       <w:pPr>
         <w:pStyle w:val="Nadpis2"/>
       </w:pPr>
-      <w:bookmarkStart w:id="112" w:name="_Toc29571958"/>
+      <w:bookmarkStart w:id="115" w:name="_Toc29571958"/>
       <w:r>
         <w:t xml:space="preserve">REC04 </w:t>
       </w:r>
@@ -13297,7 +13554,7 @@
       <w:r>
         <w:t xml:space="preserve"> Sestavení</w:t>
       </w:r>
-      <w:bookmarkEnd w:id="112"/>
+      <w:bookmarkEnd w:id="115"/>
     </w:p>
     <w:p>
       <w:r>
@@ -13308,7 +13565,7 @@
       <w:pPr>
         <w:pStyle w:val="Nadpis1"/>
       </w:pPr>
-      <w:bookmarkStart w:id="113" w:name="_Toc29571959"/>
+      <w:bookmarkStart w:id="116" w:name="_Toc29571959"/>
       <w:r>
         <w:rPr>
           <w:color w:val="ED7D31" w:themeColor="accent2"/>
@@ -13318,17 +13575,17 @@
       <w:r>
         <w:t>- Aplikace</w:t>
       </w:r>
-      <w:bookmarkEnd w:id="113"/>
+      <w:bookmarkEnd w:id="116"/>
     </w:p>
     <w:p>
       <w:pPr>
         <w:pStyle w:val="Nadpis2"/>
       </w:pPr>
-      <w:bookmarkStart w:id="114" w:name="_Toc29571960"/>
+      <w:bookmarkStart w:id="117" w:name="_Toc29571960"/>
       <w:r>
         <w:t>APP01 - Výběr technologie</w:t>
       </w:r>
-      <w:bookmarkEnd w:id="114"/>
+      <w:bookmarkEnd w:id="117"/>
     </w:p>
     <w:p>
       <w:r>
@@ -13363,11 +13620,11 @@
       <w:pPr>
         <w:pStyle w:val="Nadpis2"/>
       </w:pPr>
-      <w:bookmarkStart w:id="115" w:name="_Toc29571961"/>
+      <w:bookmarkStart w:id="118" w:name="_Toc29571961"/>
       <w:r>
         <w:t>APP02 - Sestavení prototypu</w:t>
       </w:r>
-      <w:bookmarkEnd w:id="115"/>
+      <w:bookmarkEnd w:id="118"/>
     </w:p>
     <w:p>
       <w:r>
@@ -13378,11 +13635,11 @@
       <w:pPr>
         <w:pStyle w:val="Nadpis2"/>
       </w:pPr>
-      <w:bookmarkStart w:id="116" w:name="_Toc29571962"/>
+      <w:bookmarkStart w:id="119" w:name="_Toc29571962"/>
       <w:r>
         <w:t>APP03 - Integrace s ostatními komponentami</w:t>
       </w:r>
-      <w:bookmarkEnd w:id="116"/>
+      <w:bookmarkEnd w:id="119"/>
     </w:p>
     <w:p>
       <w:r>
@@ -13393,11 +13650,11 @@
       <w:pPr>
         <w:pStyle w:val="Nadpis2"/>
       </w:pPr>
-      <w:bookmarkStart w:id="117" w:name="_Toc29571963"/>
+      <w:bookmarkStart w:id="120" w:name="_Toc29571963"/>
       <w:r>
         <w:t>APP04 - Nasazení?</w:t>
       </w:r>
-      <w:bookmarkEnd w:id="117"/>
+      <w:bookmarkEnd w:id="120"/>
       <w:r>
         <w:t xml:space="preserve"> </w:t>
       </w:r>
@@ -13411,7 +13668,7 @@
       <w:pPr>
         <w:pStyle w:val="Nadpis1"/>
       </w:pPr>
-      <w:bookmarkStart w:id="118" w:name="_Toc29571964"/>
+      <w:bookmarkStart w:id="121" w:name="_Toc29571964"/>
       <w:r>
         <w:rPr>
           <w:color w:val="000000" w:themeColor="text1"/>
@@ -13421,7 +13678,7 @@
       <w:r>
         <w:t>- Psaní diplomového dokumentu</w:t>
       </w:r>
-      <w:bookmarkEnd w:id="118"/>
+      <w:bookmarkEnd w:id="121"/>
     </w:p>
     <w:p>
       <w:r>
@@ -13436,16 +13693,16 @@
           <w:numId w:val="12"/>
         </w:numPr>
       </w:pPr>
-      <w:commentRangeStart w:id="119"/>
+      <w:commentRangeStart w:id="122"/>
       <w:r>
         <w:t>Tenderman.cz</w:t>
       </w:r>
-      <w:commentRangeEnd w:id="119"/>
+      <w:commentRangeEnd w:id="122"/>
       <w:r>
         <w:rPr>
           <w:rStyle w:val="Odkaznakoment"/>
         </w:rPr>
-        <w:commentReference w:id="119"/>
+        <w:commentReference w:id="122"/>
       </w:r>
       <w:r>
         <w:t>- pricing až 10k Kč/měsíc</w:t>
@@ -13459,16 +13716,17 @@
           <w:numId w:val="12"/>
         </w:numPr>
       </w:pPr>
-      <w:commentRangeStart w:id="120"/>
-      <w:r>
+      <w:commentRangeStart w:id="123"/>
+      <w:r>
+        <w:lastRenderedPageBreak/>
         <w:t>Vhodne-uverejneni.cz</w:t>
       </w:r>
-      <w:commentRangeEnd w:id="120"/>
+      <w:commentRangeEnd w:id="123"/>
       <w:r>
         <w:rPr>
           <w:rStyle w:val="Odkaznakoment"/>
         </w:rPr>
-        <w:commentReference w:id="120"/>
+        <w:commentReference w:id="123"/>
       </w:r>
     </w:p>
     <w:sectPr>
@@ -14041,7 +14299,7 @@
       </w:r>
     </w:p>
   </w:comment>
-  <w:comment w:id="56" w:author="Vancl Milan" w:date="2020-02-21T17:10:00Z" w:initials="VM">
+  <w:comment w:id="56" w:author="Vancl Milan" w:date="2020-02-22T14:02:00Z" w:initials="VM">
     <w:p>
       <w:pPr>
         <w:pStyle w:val="Textkomente"/>
@@ -14053,11 +14311,43 @@
         <w:annotationRef/>
       </w:r>
       <w:r>
+        <w:t>https://arxiv.org/pdf/1803.11175.pdf</w:t>
+      </w:r>
+    </w:p>
+  </w:comment>
+  <w:comment w:id="57" w:author="Vancl Milan" w:date="2020-02-22T14:28:00Z" w:initials="VM">
+    <w:p>
+      <w:pPr>
+        <w:pStyle w:val="Textkomente"/>
+      </w:pPr>
+      <w:r>
+        <w:rPr>
+          <w:rStyle w:val="Odkaznakoment"/>
+        </w:rPr>
+        <w:annotationRef/>
+      </w:r>
+      <w:r>
+        <w:t>https://ai.googleblog.com/2018/05/advances-in-semantic-textual-similarity.html</w:t>
+      </w:r>
+    </w:p>
+  </w:comment>
+  <w:comment w:id="58" w:author="Vancl Milan" w:date="2020-02-21T17:10:00Z" w:initials="VM">
+    <w:p>
+      <w:pPr>
+        <w:pStyle w:val="Textkomente"/>
+      </w:pPr>
+      <w:r>
+        <w:rPr>
+          <w:rStyle w:val="Odkaznakoment"/>
+        </w:rPr>
+        <w:annotationRef/>
+      </w:r>
+      <w:r>
         <w:t>https://s3-us-west-2.amazonaws.com/openai-assets/research-covers/language-unsupervised/language_understanding_paper.pdf</w:t>
       </w:r>
     </w:p>
   </w:comment>
-  <w:comment w:id="57" w:author="Vancl Milan" w:date="2020-02-21T17:26:00Z" w:initials="VM">
+  <w:comment w:id="59" w:author="Vancl Milan" w:date="2020-02-21T17:26:00Z" w:initials="VM">
     <w:p>
       <w:pPr>
         <w:pStyle w:val="Textkomente"/>
@@ -14073,7 +14363,7 @@
       </w:r>
     </w:p>
   </w:comment>
-  <w:comment w:id="58" w:author="Vancl Milan" w:date="2020-02-21T19:49:00Z" w:initials="VM">
+  <w:comment w:id="60" w:author="Vancl Milan" w:date="2020-02-21T19:49:00Z" w:initials="VM">
     <w:p>
       <w:pPr>
         <w:pStyle w:val="Textkomente"/>
@@ -14089,7 +14379,7 @@
       </w:r>
     </w:p>
   </w:comment>
-  <w:comment w:id="59" w:author="Vancl Milan" w:date="2020-02-19T13:48:00Z" w:initials="VM">
+  <w:comment w:id="61" w:author="Vancl Milan" w:date="2020-02-19T13:48:00Z" w:initials="VM">
     <w:p>
       <w:pPr>
         <w:pStyle w:val="Textkomente"/>
@@ -14105,7 +14395,7 @@
       </w:r>
     </w:p>
   </w:comment>
-  <w:comment w:id="60" w:author="Vancl Milan" w:date="2020-02-19T13:48:00Z" w:initials="VM">
+  <w:comment w:id="62" w:author="Vancl Milan" w:date="2020-02-19T13:48:00Z" w:initials="VM">
     <w:p>
       <w:pPr>
         <w:pStyle w:val="Textkomente"/>
@@ -14121,7 +14411,7 @@
       </w:r>
     </w:p>
   </w:comment>
-  <w:comment w:id="61" w:author="Vancl Milan" w:date="2020-02-19T15:08:00Z" w:initials="VM">
+  <w:comment w:id="63" w:author="Vancl Milan" w:date="2020-02-19T15:08:00Z" w:initials="VM">
     <w:p>
       <w:pPr>
         <w:pStyle w:val="Textkomente"/>
@@ -14137,7 +14427,7 @@
       </w:r>
     </w:p>
   </w:comment>
-  <w:comment w:id="62" w:author="Vancl Milan" w:date="2020-02-19T15:11:00Z" w:initials="VM">
+  <w:comment w:id="64" w:author="Vancl Milan" w:date="2020-02-19T15:11:00Z" w:initials="VM">
     <w:p>
       <w:pPr>
         <w:pStyle w:val="Textkomente"/>
@@ -14166,7 +14456,7 @@
       </w:r>
     </w:p>
   </w:comment>
-  <w:comment w:id="63" w:author="Vancl Milan" w:date="2020-02-19T15:16:00Z" w:initials="VM">
+  <w:comment w:id="65" w:author="Vancl Milan" w:date="2020-02-19T15:16:00Z" w:initials="VM">
     <w:p>
       <w:pPr>
         <w:pStyle w:val="Textkomente"/>
@@ -14182,7 +14472,7 @@
       </w:r>
     </w:p>
   </w:comment>
-  <w:comment w:id="64" w:author="Vancl Milan" w:date="2020-02-21T18:09:00Z" w:initials="VM">
+  <w:comment w:id="66" w:author="Vancl Milan" w:date="2020-02-21T18:09:00Z" w:initials="VM">
     <w:p>
       <w:pPr>
         <w:pStyle w:val="Textkomente"/>
@@ -14198,7 +14488,7 @@
       </w:r>
     </w:p>
   </w:comment>
-  <w:comment w:id="66" w:author="Vancl Milan" w:date="2020-02-21T20:09:00Z" w:initials="VM">
+  <w:comment w:id="67" w:author="Vancl Milan" w:date="2020-02-22T15:00:00Z" w:initials="VM">
     <w:p>
       <w:pPr>
         <w:pStyle w:val="Textkomente"/>
@@ -14210,11 +14500,248 @@
         <w:annotationRef/>
       </w:r>
       <w:r>
+        <w:t>https://arxiv.org/pdf/1901.02860.pdf</w:t>
+      </w:r>
+    </w:p>
+  </w:comment>
+  <w:comment w:id="68" w:author="Vancl Milan" w:date="2020-02-22T15:27:00Z" w:initials="VM">
+    <w:p>
+      <w:pPr>
+        <w:pStyle w:val="Textkomente"/>
+      </w:pPr>
+      <w:r>
+        <w:rPr>
+          <w:rStyle w:val="Odkaznakoment"/>
+        </w:rPr>
+        <w:annotationRef/>
+      </w:r>
+      <w:r>
         <w:t>https://towardsdatascience.com/what-is-xlnet-and-why-it-outperforms-bert-8d8fce710335</w:t>
       </w:r>
     </w:p>
   </w:comment>
-  <w:comment w:id="68" w:author="Vancl Milan" w:date="2020-01-09T20:35:00Z" w:initials="VM">
+  <w:comment w:id="69" w:author="Vancl Milan" w:date="2020-02-21T20:09:00Z" w:initials="VM">
+    <w:p>
+      <w:pPr>
+        <w:pStyle w:val="Textkomente"/>
+      </w:pPr>
+      <w:r>
+        <w:rPr>
+          <w:rStyle w:val="Odkaznakoment"/>
+        </w:rPr>
+        <w:annotationRef/>
+      </w:r>
+      <w:r>
+        <w:t>https://towardsdatascience.com/what-is-xlnet-and-why-it-outperforms-bert-8d8fce710335</w:t>
+      </w:r>
+    </w:p>
+  </w:comment>
+  <w:comment w:id="70" w:author="Vancl Milan" w:date="2020-02-22T15:25:00Z" w:initials="VM">
+    <w:p>
+      <w:pPr>
+        <w:pStyle w:val="Textkomente"/>
+      </w:pPr>
+      <w:r>
+        <w:rPr>
+          <w:rStyle w:val="Odkaznakoment"/>
+        </w:rPr>
+        <w:annotationRef/>
+      </w:r>
+      <w:r>
+        <w:t>https://towardsdatascience.com/2019-year-of-bert-and-transformer-f200b53d05b9</w:t>
+      </w:r>
+    </w:p>
+  </w:comment>
+  <w:comment w:id="72" w:author="Vancl Milan" w:date="2020-02-22T15:59:00Z" w:initials="VM">
+    <w:p>
+      <w:pPr>
+        <w:pStyle w:val="Textkomente"/>
+      </w:pPr>
+      <w:r>
+        <w:rPr>
+          <w:rStyle w:val="Odkaznakoment"/>
+        </w:rPr>
+        <w:annotationRef/>
+      </w:r>
+      <w:r>
+        <w:t>https://arxiv.org/abs/1909.11942v6</w:t>
+      </w:r>
+    </w:p>
+  </w:comment>
+  <w:comment w:id="73" w:author="Vancl Milan" w:date="2020-02-22T16:00:00Z" w:initials="VM">
+    <w:p>
+      <w:pPr>
+        <w:pStyle w:val="Textkomente"/>
+      </w:pPr>
+      <w:r>
+        <w:rPr>
+          <w:rStyle w:val="Odkaznakoment"/>
+        </w:rPr>
+        <w:annotationRef/>
+      </w:r>
+      <w:hyperlink r:id="rId8" w:history="1">
+        <w:r>
+          <w:rPr>
+            <w:rStyle w:val="Hypertextovodkaz"/>
+          </w:rPr>
+          <w:t>https://github.com/zihangdai/xlnet</w:t>
+        </w:r>
+      </w:hyperlink>
+    </w:p>
+    <w:p>
+      <w:pPr>
+        <w:pStyle w:val="Textkomente"/>
+      </w:pPr>
+      <w:r>
+        <w:t>https://huggingface.co/transformers/pretrained_models.html</w:t>
+      </w:r>
+    </w:p>
+  </w:comment>
+  <w:comment w:id="74" w:author="Vancl Milan" w:date="2020-02-22T16:11:00Z" w:initials="VM">
+    <w:p>
+      <w:pPr>
+        <w:pStyle w:val="Textkomente"/>
+      </w:pPr>
+      <w:r>
+        <w:rPr>
+          <w:rStyle w:val="Odkaznakoment"/>
+        </w:rPr>
+        <w:annotationRef/>
+      </w:r>
+      <w:r>
+        <w:t>https://github.com/UKPLab/sentence-transformers</w:t>
+      </w:r>
+    </w:p>
+  </w:comment>
+  <w:comment w:id="75" w:author="Vancl Milan" w:date="2020-02-22T16:23:00Z" w:initials="VM">
+    <w:p>
+      <w:pPr>
+        <w:pStyle w:val="Textkomente"/>
+      </w:pPr>
+      <w:r>
+        <w:rPr>
+          <w:rStyle w:val="Odkaznakoment"/>
+        </w:rPr>
+        <w:annotationRef/>
+      </w:r>
+      <w:r>
+        <w:t>https://github.com/google-research/bert/blob/master/multilingual.md</w:t>
+      </w:r>
+    </w:p>
+  </w:comment>
+  <w:comment w:id="76" w:author="Vancl Milan" w:date="2020-02-22T16:27:00Z" w:initials="VM">
+    <w:p>
+      <w:pPr>
+        <w:pStyle w:val="Textkomente"/>
+      </w:pPr>
+      <w:r>
+        <w:rPr>
+          <w:rStyle w:val="Odkaznakoment"/>
+        </w:rPr>
+        <w:annotationRef/>
+      </w:r>
+      <w:r>
+        <w:t>http://docs.deeppavlov.ai/en/master/features/pretrained_vectors.html</w:t>
+      </w:r>
+    </w:p>
+  </w:comment>
+  <w:comment w:id="77" w:author="Vancl Milan" w:date="2020-02-22T17:27:00Z" w:initials="VM">
+    <w:p>
+      <w:pPr>
+        <w:pStyle w:val="Textkomente"/>
+      </w:pPr>
+      <w:r>
+        <w:rPr>
+          <w:rStyle w:val="Odkaznakoment"/>
+        </w:rPr>
+        <w:annotationRef/>
+      </w:r>
+      <w:r>
+        <w:t>https://arxiv.org/pdf/1907.04307.pdf</w:t>
+      </w:r>
+    </w:p>
+  </w:comment>
+  <w:comment w:id="78" w:author="Vancl Milan" w:date="2020-02-22T17:44:00Z" w:initials="VM">
+    <w:p>
+      <w:pPr>
+        <w:pStyle w:val="Textkomente"/>
+      </w:pPr>
+      <w:r>
+        <w:rPr>
+          <w:rStyle w:val="Odkaznakoment"/>
+        </w:rPr>
+        <w:annotationRef/>
+      </w:r>
+      <w:r>
+        <w:t>https://arxiv.org/abs/1909.04761</w:t>
+      </w:r>
+    </w:p>
+  </w:comment>
+  <w:comment w:id="79" w:author="Vancl Milan" w:date="2020-02-22T18:18:00Z" w:initials="VM">
+    <w:p>
+      <w:pPr>
+        <w:pStyle w:val="Textkomente"/>
+      </w:pPr>
+      <w:r>
+        <w:rPr>
+          <w:rStyle w:val="Odkaznakoment"/>
+        </w:rPr>
+        <w:annotationRef/>
+      </w:r>
+      <w:r>
+        <w:t>https://github.com/HIT-SCIR/ELMoForManyLangs</w:t>
+      </w:r>
+    </w:p>
+  </w:comment>
+  <w:comment w:id="80" w:author="Vancl Milan" w:date="2020-02-22T18:34:00Z" w:initials="VM">
+    <w:p>
+      <w:pPr>
+        <w:pStyle w:val="Textkomente"/>
+      </w:pPr>
+      <w:r>
+        <w:rPr>
+          <w:rStyle w:val="Odkaznakoment"/>
+        </w:rPr>
+        <w:annotationRef/>
+      </w:r>
+      <w:r>
+        <w:t>https://fasttext.cc/docs/en/crawl-vectors.html</w:t>
+      </w:r>
+    </w:p>
+  </w:comment>
+  <w:comment w:id="81" w:author="Vancl Milan" w:date="2020-02-22T18:39:00Z" w:initials="VM">
+    <w:p>
+      <w:pPr>
+        <w:pStyle w:val="Textkomente"/>
+      </w:pPr>
+      <w:r>
+        <w:rPr>
+          <w:rStyle w:val="Odkaznakoment"/>
+        </w:rPr>
+        <w:annotationRef/>
+      </w:r>
+      <w:r>
+        <w:t>http://www.cs.cmu.edu/~afm/projects/multilingual_embeddings.html</w:t>
+      </w:r>
+    </w:p>
+  </w:comment>
+  <w:comment w:id="87" w:author="Vancl Milan" w:date="2020-01-10T15:17:00Z" w:initials="VM">
+    <w:p>
+      <w:pPr>
+        <w:pStyle w:val="Textkomente"/>
+      </w:pPr>
+      <w:r>
+        <w:rPr>
+          <w:rStyle w:val="Odkaznakoment"/>
+        </w:rPr>
+        <w:annotationRef/>
+      </w:r>
+      <w:r>
+        <w:t>https://paperswithcode.com/task/semantic-textual-similarity</w:t>
+      </w:r>
+    </w:p>
+  </w:comment>
+  <w:comment w:id="88" w:author="Vancl Milan" w:date="2020-01-10T13:45:00Z" w:initials="VM">
     <w:p>
       <w:pPr>
         <w:rPr>
@@ -14235,16 +14762,115 @@
           <w:color w:val="000000"/>
           <w:lang w:eastAsia="cs-CZ"/>
         </w:rPr>
-        <w:t>https://rare-technologies.com/sent2vec-an-unsupervised-approach-towards-learning-sentence-embeddings/</w:t>
+        <w:t>http://mkusner.github.io/publications/WMD.pdf</w:t>
       </w:r>
     </w:p>
     <w:p>
       <w:pPr>
         <w:pStyle w:val="Textkomente"/>
+        <w:rPr>
+          <w:lang w:val="en-US"/>
+        </w:rPr>
       </w:pPr>
     </w:p>
   </w:comment>
-  <w:comment w:id="69" w:author="Vancl Milan" w:date="2020-01-10T12:50:00Z" w:initials="VM">
+  <w:comment w:id="93" w:author="Vancl Milan" w:date="2020-01-10T15:35:00Z" w:initials="VM">
+    <w:p>
+      <w:pPr>
+        <w:pStyle w:val="Textkomente"/>
+      </w:pPr>
+      <w:r>
+        <w:rPr>
+          <w:rStyle w:val="Odkaznakoment"/>
+        </w:rPr>
+        <w:annotationRef/>
+      </w:r>
+      <w:r>
+        <w:t>david.senkyr@fit.cvut.cz</w:t>
+      </w:r>
+    </w:p>
+  </w:comment>
+  <w:comment w:id="94" w:author="Vancl Milan" w:date="2020-01-10T15:45:00Z" w:initials="VM">
+    <w:p>
+      <w:pPr>
+        <w:pStyle w:val="Textkomente"/>
+      </w:pPr>
+      <w:r>
+        <w:rPr>
+          <w:rStyle w:val="Odkaznakoment"/>
+        </w:rPr>
+        <w:annotationRef/>
+      </w:r>
+      <w:r>
+        <w:t>https://paperswithcode.com/task/document-summarization</w:t>
+      </w:r>
+    </w:p>
+  </w:comment>
+  <w:comment w:id="95" w:author="Vancl Milan" w:date="2020-01-15T11:59:00Z" w:initials="VM">
+    <w:p>
+      <w:pPr>
+        <w:pStyle w:val="Textkomente"/>
+      </w:pPr>
+      <w:r>
+        <w:rPr>
+          <w:rStyle w:val="Odkaznakoment"/>
+        </w:rPr>
+        <w:annotationRef/>
+      </w:r>
+      <w:r>
+        <w:t>https://ufal.mff.cuni.cz/~popel/treex.pdf</w:t>
+      </w:r>
+    </w:p>
+  </w:comment>
+  <w:comment w:id="96" w:author="Vancl Milan" w:date="2020-01-15T12:07:00Z" w:initials="VM">
+    <w:p>
+      <w:pPr>
+        <w:pStyle w:val="Textkomente"/>
+      </w:pPr>
+      <w:r>
+        <w:rPr>
+          <w:rStyle w:val="Odkaznakoment"/>
+        </w:rPr>
+        <w:annotationRef/>
+      </w:r>
+      <w:r>
+        <w:t>https://ufal.mff.cuni.cz/pdt2.0/doc/manuals/cz/a-layer/html/ch01s02s02.html</w:t>
+      </w:r>
+    </w:p>
+  </w:comment>
+  <w:comment w:id="97" w:author="Vancl Milan" w:date="2020-01-15T12:09:00Z" w:initials="VM">
+    <w:p>
+      <w:pPr>
+        <w:pStyle w:val="Textkomente"/>
+      </w:pPr>
+      <w:r>
+        <w:rPr>
+          <w:rStyle w:val="Odkaznakoment"/>
+        </w:rPr>
+        <w:annotationRef/>
+      </w:r>
+      <w:r>
+        <w:t>https://ufal.mff.cuni.cz/pdt2.0/doc/manuals/cz/a-layer/html/ch01s02s03.html</w:t>
+      </w:r>
+    </w:p>
+  </w:comment>
+  <w:comment w:id="99" w:author="Vancl Milan" w:date="2020-01-15T12:13:00Z" w:initials="VM">
+    <w:p>
+      <w:pPr>
+        <w:pStyle w:val="Textkomente"/>
+      </w:pPr>
+      <w:r>
+        <w:rPr>
+          <w:rStyle w:val="Odkaznakoment"/>
+        </w:rPr>
+        <w:annotationRef/>
+      </w:r>
+      <w:r>
+        <w:t>https://ufal.mff.cuni.cz/~popel/treex.pdf</w:t>
+      </w:r>
+    </w:p>
+  </w:comment>
+  <w:comment w:id="100" w:author="Vancl Milan" w:date="2020-01-16T16:20:00Z" w:initials="VM">
     <w:p>
       <w:pPr>
         <w:rPr>
@@ -14265,59 +14891,11 @@
           <w:color w:val="000000"/>
           <w:lang w:eastAsia="cs-CZ"/>
         </w:rPr>
-        <w:t>https://datascience.stackexchange.com/questions/62658/how-to-get-sentence-embedding-using-bert</w:t>
+        <w:t>http://ufal.mff.cuni.cz/udpipe</w:t>
       </w:r>
     </w:p>
   </w:comment>
-  <w:comment w:id="73" w:author="Vancl Milan" w:date="2020-02-03T16:19:00Z" w:initials="VM">
-    <w:p>
-      <w:pPr>
-        <w:pStyle w:val="Textkomente"/>
-      </w:pPr>
-      <w:r>
-        <w:rPr>
-          <w:rStyle w:val="Odkaznakoment"/>
-        </w:rPr>
-        <w:annotationRef/>
-      </w:r>
-      <w:r>
-        <w:t>https://arxiv.org/abs/1908.10084</w:t>
-      </w:r>
-    </w:p>
-  </w:comment>
-  <w:comment w:id="78" w:author="Vancl Milan" w:date="2020-02-06T11:00:00Z" w:initials="VM">
-    <w:p>
-      <w:pPr>
-        <w:pStyle w:val="Textkomente"/>
-      </w:pPr>
-      <w:r>
-        <w:rPr>
-          <w:rStyle w:val="Odkaznakoment"/>
-        </w:rPr>
-        <w:annotationRef/>
-      </w:r>
-      <w:r>
-        <w:t>https://medium.com/@d.salvaggio/multilingual-universal-sentence-encoder-muse-f8c9cd44f171</w:t>
-      </w:r>
-    </w:p>
-  </w:comment>
-  <w:comment w:id="84" w:author="Vancl Milan" w:date="2020-01-10T15:17:00Z" w:initials="VM">
-    <w:p>
-      <w:pPr>
-        <w:pStyle w:val="Textkomente"/>
-      </w:pPr>
-      <w:r>
-        <w:rPr>
-          <w:rStyle w:val="Odkaznakoment"/>
-        </w:rPr>
-        <w:annotationRef/>
-      </w:r>
-      <w:r>
-        <w:t>https://paperswithcode.com/task/semantic-textual-similarity</w:t>
-      </w:r>
-    </w:p>
-  </w:comment>
-  <w:comment w:id="85" w:author="Vancl Milan" w:date="2020-01-10T13:45:00Z" w:initials="VM">
+  <w:comment w:id="101" w:author="Vancl Milan" w:date="2020-01-16T16:21:00Z" w:initials="VM">
     <w:p>
       <w:pPr>
         <w:rPr>
@@ -14338,19 +14916,27 @@
           <w:color w:val="000000"/>
           <w:lang w:eastAsia="cs-CZ"/>
         </w:rPr>
-        <w:t>http://mkusner.github.io/publications/WMD.pdf</w:t>
-      </w:r>
-    </w:p>
+        <w:t>https://github.com/udapi/udapi-python</w:t>
+      </w:r>
+    </w:p>
+  </w:comment>
+  <w:comment w:id="102" w:author="Vancl Milan" w:date="2020-01-16T16:20:00Z" w:initials="VM">
     <w:p>
       <w:pPr>
         <w:pStyle w:val="Textkomente"/>
-        <w:rPr>
-          <w:lang w:val="en-US"/>
-        </w:rPr>
-      </w:pPr>
+      </w:pPr>
+      <w:r>
+        <w:rPr>
+          <w:rStyle w:val="Odkaznakoment"/>
+        </w:rPr>
+        <w:annotationRef/>
+      </w:r>
+      <w:r>
+        <w:t>https://universaldependencies.org</w:t>
+      </w:r>
     </w:p>
   </w:comment>
-  <w:comment w:id="90" w:author="Vancl Milan" w:date="2020-01-10T15:35:00Z" w:initials="VM">
+  <w:comment w:id="103" w:author="Vancl Milan" w:date="2020-01-21T10:34:00Z" w:initials="VM">
     <w:p>
       <w:pPr>
         <w:pStyle w:val="Textkomente"/>
@@ -14362,11 +14948,11 @@
         <w:annotationRef/>
       </w:r>
       <w:r>
-        <w:t>david.senkyr@fit.cvut.cz</w:t>
+        <w:t>https://github.com/TakeLab/spacy-udpipe</w:t>
       </w:r>
     </w:p>
   </w:comment>
-  <w:comment w:id="91" w:author="Vancl Milan" w:date="2020-01-10T15:45:00Z" w:initials="VM">
+  <w:comment w:id="104" w:author="Vancl Milan" w:date="2020-01-10T15:47:00Z" w:initials="VM">
     <w:p>
       <w:pPr>
         <w:pStyle w:val="Textkomente"/>
@@ -14378,11 +14964,11 @@
         <w:annotationRef/>
       </w:r>
       <w:r>
-        <w:t>https://paperswithcode.com/task/document-summarization</w:t>
+        <w:t>http://www.abclinuxu.cz/poradna/programovani/show/447213</w:t>
       </w:r>
     </w:p>
   </w:comment>
-  <w:comment w:id="92" w:author="Vancl Milan" w:date="2020-01-15T11:59:00Z" w:initials="VM">
+  <w:comment w:id="105" w:author="Vancl Milan" w:date="2020-01-10T15:54:00Z" w:initials="VM">
     <w:p>
       <w:pPr>
         <w:pStyle w:val="Textkomente"/>
@@ -14394,173 +14980,11 @@
         <w:annotationRef/>
       </w:r>
       <w:r>
-        <w:t>https://ufal.mff.cuni.cz/~popel/treex.pdf</w:t>
+        <w:t>https://lindat.mff.cuni.cz/repository/xmlui/handle/11234/1-1836</w:t>
       </w:r>
     </w:p>
   </w:comment>
-  <w:comment w:id="93" w:author="Vancl Milan" w:date="2020-01-15T12:07:00Z" w:initials="VM">
-    <w:p>
-      <w:pPr>
-        <w:pStyle w:val="Textkomente"/>
-      </w:pPr>
-      <w:r>
-        <w:rPr>
-          <w:rStyle w:val="Odkaznakoment"/>
-        </w:rPr>
-        <w:annotationRef/>
-      </w:r>
-      <w:r>
-        <w:t>https://ufal.mff.cuni.cz/pdt2.0/doc/manuals/cz/a-layer/html/ch01s02s02.html</w:t>
-      </w:r>
-    </w:p>
-  </w:comment>
-  <w:comment w:id="94" w:author="Vancl Milan" w:date="2020-01-15T12:09:00Z" w:initials="VM">
-    <w:p>
-      <w:pPr>
-        <w:pStyle w:val="Textkomente"/>
-      </w:pPr>
-      <w:r>
-        <w:rPr>
-          <w:rStyle w:val="Odkaznakoment"/>
-        </w:rPr>
-        <w:annotationRef/>
-      </w:r>
-      <w:r>
-        <w:t>https://ufal.mff.cuni.cz/pdt2.0/doc/manuals/cz/a-layer/html/ch01s02s03.html</w:t>
-      </w:r>
-    </w:p>
-  </w:comment>
-  <w:comment w:id="96" w:author="Vancl Milan" w:date="2020-01-15T12:13:00Z" w:initials="VM">
-    <w:p>
-      <w:pPr>
-        <w:pStyle w:val="Textkomente"/>
-      </w:pPr>
-      <w:r>
-        <w:rPr>
-          <w:rStyle w:val="Odkaznakoment"/>
-        </w:rPr>
-        <w:annotationRef/>
-      </w:r>
-      <w:r>
-        <w:t>https://ufal.mff.cuni.cz/~popel/treex.pdf</w:t>
-      </w:r>
-    </w:p>
-  </w:comment>
-  <w:comment w:id="97" w:author="Vancl Milan" w:date="2020-01-16T16:20:00Z" w:initials="VM">
-    <w:p>
-      <w:pPr>
-        <w:rPr>
-          <w:rFonts w:ascii="Calibri" w:eastAsia="Times New Roman" w:hAnsi="Calibri" w:cs="Calibri"/>
-          <w:color w:val="000000"/>
-          <w:lang w:eastAsia="cs-CZ"/>
-        </w:rPr>
-      </w:pPr>
-      <w:r>
-        <w:rPr>
-          <w:rStyle w:val="Odkaznakoment"/>
-        </w:rPr>
-        <w:annotationRef/>
-      </w:r>
-      <w:r>
-        <w:rPr>
-          <w:rFonts w:ascii="Calibri" w:eastAsia="Times New Roman" w:hAnsi="Calibri" w:cs="Calibri"/>
-          <w:color w:val="000000"/>
-          <w:lang w:eastAsia="cs-CZ"/>
-        </w:rPr>
-        <w:t>http://ufal.mff.cuni.cz/udpipe</w:t>
-      </w:r>
-    </w:p>
-  </w:comment>
-  <w:comment w:id="98" w:author="Vancl Milan" w:date="2020-01-16T16:21:00Z" w:initials="VM">
-    <w:p>
-      <w:pPr>
-        <w:rPr>
-          <w:rFonts w:ascii="Calibri" w:eastAsia="Times New Roman" w:hAnsi="Calibri" w:cs="Calibri"/>
-          <w:color w:val="000000"/>
-          <w:lang w:eastAsia="cs-CZ"/>
-        </w:rPr>
-      </w:pPr>
-      <w:r>
-        <w:rPr>
-          <w:rStyle w:val="Odkaznakoment"/>
-        </w:rPr>
-        <w:annotationRef/>
-      </w:r>
-      <w:r>
-        <w:rPr>
-          <w:rFonts w:ascii="Calibri" w:eastAsia="Times New Roman" w:hAnsi="Calibri" w:cs="Calibri"/>
-          <w:color w:val="000000"/>
-          <w:lang w:eastAsia="cs-CZ"/>
-        </w:rPr>
-        <w:t>https://github.com/udapi/udapi-python</w:t>
-      </w:r>
-    </w:p>
-  </w:comment>
-  <w:comment w:id="99" w:author="Vancl Milan" w:date="2020-01-16T16:20:00Z" w:initials="VM">
-    <w:p>
-      <w:pPr>
-        <w:pStyle w:val="Textkomente"/>
-      </w:pPr>
-      <w:r>
-        <w:rPr>
-          <w:rStyle w:val="Odkaznakoment"/>
-        </w:rPr>
-        <w:annotationRef/>
-      </w:r>
-      <w:r>
-        <w:t>https://universaldependencies.org</w:t>
-      </w:r>
-    </w:p>
-  </w:comment>
-  <w:comment w:id="100" w:author="Vancl Milan" w:date="2020-01-21T10:34:00Z" w:initials="VM">
-    <w:p>
-      <w:pPr>
-        <w:pStyle w:val="Textkomente"/>
-      </w:pPr>
-      <w:r>
-        <w:rPr>
-          <w:rStyle w:val="Odkaznakoment"/>
-        </w:rPr>
-        <w:annotationRef/>
-      </w:r>
-      <w:r>
-        <w:t>https://github.com/TakeLab/spacy-udpipe</w:t>
-      </w:r>
-    </w:p>
-  </w:comment>
-  <w:comment w:id="101" w:author="Vancl Milan" w:date="2020-01-10T15:47:00Z" w:initials="VM">
-    <w:p>
-      <w:pPr>
-        <w:pStyle w:val="Textkomente"/>
-      </w:pPr>
-      <w:r>
-        <w:rPr>
-          <w:rStyle w:val="Odkaznakoment"/>
-        </w:rPr>
-        <w:annotationRef/>
-      </w:r>
-      <w:r>
-        <w:t>http://www.abclinuxu.cz/poradna/programovani/show/447213</w:t>
-      </w:r>
-    </w:p>
-  </w:comment>
-  <w:comment w:id="102" w:author="Vancl Milan" w:date="2020-01-10T15:54:00Z" w:initials="VM">
-    <w:p>
-      <w:pPr>
-        <w:pStyle w:val="Textkomente"/>
-      </w:pPr>
-      <w:r>
-        <w:rPr>
-          <w:rStyle w:val="Odkaznakoment"/>
-        </w:rPr>
-        <w:annotationRef/>
-      </w:r>
-      <w:r>
-        <w:t>https://lindat.mff.cuni.cz/repository/xmlui/handle/11234/1-1836</w:t>
-      </w:r>
-    </w:p>
-  </w:comment>
-  <w:comment w:id="103" w:author="Vancl Milan" w:date="2020-01-10T16:13:00Z" w:initials="VM">
+  <w:comment w:id="106" w:author="Vancl Milan" w:date="2020-01-10T16:13:00Z" w:initials="VM">
     <w:p>
       <w:pPr>
         <w:pStyle w:val="Odstavecseseznamem"/>
@@ -14577,7 +15001,7 @@
       </w:r>
     </w:p>
   </w:comment>
-  <w:comment w:id="104" w:author="Vancl Milan" w:date="2020-01-10T16:07:00Z" w:initials="VM">
+  <w:comment w:id="107" w:author="Vancl Milan" w:date="2020-01-10T16:07:00Z" w:initials="VM">
     <w:p>
       <w:pPr>
         <w:pStyle w:val="Textkomente"/>
@@ -14593,7 +15017,7 @@
       </w:r>
     </w:p>
   </w:comment>
-  <w:comment w:id="105" w:author="Vancl Milan" w:date="2020-01-10T16:10:00Z" w:initials="VM">
+  <w:comment w:id="108" w:author="Vancl Milan" w:date="2020-01-10T16:10:00Z" w:initials="VM">
     <w:p>
       <w:pPr>
         <w:pStyle w:val="Textkomente"/>
@@ -14609,7 +15033,7 @@
       </w:r>
     </w:p>
   </w:comment>
-  <w:comment w:id="119" w:author="Vancl Milan" w:date="2020-01-10T22:41:00Z" w:initials="VM">
+  <w:comment w:id="122" w:author="Vancl Milan" w:date="2020-01-10T22:41:00Z" w:initials="VM">
     <w:p>
       <w:pPr>
         <w:pStyle w:val="Textkomente"/>
@@ -14620,7 +15044,7 @@
         </w:rPr>
         <w:annotationRef/>
       </w:r>
-      <w:hyperlink r:id="rId8" w:history="1">
+      <w:hyperlink r:id="rId9" w:history="1">
         <w:r>
           <w:rPr>
             <w:rStyle w:val="Hypertextovodkaz"/>
@@ -14630,7 +15054,7 @@
       </w:hyperlink>
     </w:p>
   </w:comment>
-  <w:comment w:id="120" w:author="Vancl Milan" w:date="2020-01-10T22:41:00Z" w:initials="VM">
+  <w:comment w:id="123" w:author="Vancl Milan" w:date="2020-01-10T22:41:00Z" w:initials="VM">
     <w:p>
       <w:pPr>
         <w:pStyle w:val="Odstavecseseznamem"/>
@@ -14685,6 +15109,8 @@
   <w15:commentEx w15:paraId="7BDC1FA9" w15:done="0"/>
   <w15:commentEx w15:paraId="6FC08776" w15:done="0"/>
   <w15:commentEx w15:paraId="65EFF94B" w15:done="0"/>
+  <w15:commentEx w15:paraId="263FD7C3" w15:done="0"/>
+  <w15:commentEx w15:paraId="08572234" w15:done="0"/>
   <w15:commentEx w15:paraId="001A46EC" w15:done="0"/>
   <w15:commentEx w15:paraId="7984F059" w15:done="0"/>
   <w15:commentEx w15:paraId="7891FABD" w15:done="0"/>
@@ -14694,11 +15120,20 @@
   <w15:commentEx w15:paraId="74CF9E75" w15:done="0"/>
   <w15:commentEx w15:paraId="0BE1C32C" w15:done="0"/>
   <w15:commentEx w15:paraId="5AE2ACCE" w15:done="0"/>
+  <w15:commentEx w15:paraId="48A29466" w15:done="0"/>
+  <w15:commentEx w15:paraId="1EA2E83A" w15:done="0"/>
   <w15:commentEx w15:paraId="760E05D3" w15:done="0"/>
-  <w15:commentEx w15:paraId="152E0B16" w15:done="0"/>
-  <w15:commentEx w15:paraId="226BF6AD" w15:done="0"/>
-  <w15:commentEx w15:paraId="0E5F2485" w15:done="0"/>
-  <w15:commentEx w15:paraId="0C455035" w15:done="0"/>
+  <w15:commentEx w15:paraId="65FE7ADD" w15:done="0"/>
+  <w15:commentEx w15:paraId="31A8B862" w15:done="0"/>
+  <w15:commentEx w15:paraId="0C34D79B" w15:done="0"/>
+  <w15:commentEx w15:paraId="105833A9" w15:done="0"/>
+  <w15:commentEx w15:paraId="05708A46" w15:done="0"/>
+  <w15:commentEx w15:paraId="0366B2CB" w15:done="0"/>
+  <w15:commentEx w15:paraId="3DFAC200" w15:done="0"/>
+  <w15:commentEx w15:paraId="05D3B388" w15:done="0"/>
+  <w15:commentEx w15:paraId="5870096D" w15:done="0"/>
+  <w15:commentEx w15:paraId="47D7B3D2" w15:done="0"/>
+  <w15:commentEx w15:paraId="257CBBED" w15:done="0"/>
   <w15:commentEx w15:paraId="47631C61" w15:done="0"/>
   <w15:commentEx w15:paraId="5902E311" w15:done="0"/>
   <w15:commentEx w15:paraId="72D018C7" w15:done="0"/>
@@ -14973,6 +15408,119 @@
     </w:lvl>
   </w:abstractNum>
   <w:abstractNum w:abstractNumId="2" w15:restartNumberingAfterBreak="0">
+    <w:nsid w:val="0E6D136A"/>
+    <w:multiLevelType w:val="hybridMultilevel"/>
+    <w:tmpl w:val="E95AA170"/>
+    <w:lvl w:ilvl="0" w:tplc="04050001">
+      <w:start w:val="1"/>
+      <w:numFmt w:val="bullet"/>
+      <w:lvlText w:val=""/>
+      <w:lvlJc w:val="left"/>
+      <w:pPr>
+        <w:ind w:left="720" w:hanging="360"/>
+      </w:pPr>
+      <w:rPr>
+        <w:rFonts w:ascii="Symbol" w:hAnsi="Symbol" w:hint="default"/>
+      </w:rPr>
+    </w:lvl>
+    <w:lvl w:ilvl="1" w:tplc="04050003" w:tentative="1">
+      <w:start w:val="1"/>
+      <w:numFmt w:val="bullet"/>
+      <w:lvlText w:val="o"/>
+      <w:lvlJc w:val="left"/>
+      <w:pPr>
+        <w:ind w:left="1440" w:hanging="360"/>
+      </w:pPr>
+      <w:rPr>
+        <w:rFonts w:ascii="Courier New" w:hAnsi="Courier New" w:cs="Courier New" w:hint="default"/>
+      </w:rPr>
+    </w:lvl>
+    <w:lvl w:ilvl="2" w:tplc="04050005" w:tentative="1">
+      <w:start w:val="1"/>
+      <w:numFmt w:val="bullet"/>
+      <w:lvlText w:val=""/>
+      <w:lvlJc w:val="left"/>
+      <w:pPr>
+        <w:ind w:left="2160" w:hanging="360"/>
+      </w:pPr>
+      <w:rPr>
+        <w:rFonts w:ascii="Wingdings" w:hAnsi="Wingdings" w:hint="default"/>
+      </w:rPr>
+    </w:lvl>
+    <w:lvl w:ilvl="3" w:tplc="04050001" w:tentative="1">
+      <w:start w:val="1"/>
+      <w:numFmt w:val="bullet"/>
+      <w:lvlText w:val=""/>
+      <w:lvlJc w:val="left"/>
+      <w:pPr>
+        <w:ind w:left="2880" w:hanging="360"/>
+      </w:pPr>
+      <w:rPr>
+        <w:rFonts w:ascii="Symbol" w:hAnsi="Symbol" w:hint="default"/>
+      </w:rPr>
+    </w:lvl>
+    <w:lvl w:ilvl="4" w:tplc="04050003" w:tentative="1">
+      <w:start w:val="1"/>
+      <w:numFmt w:val="bullet"/>
+      <w:lvlText w:val="o"/>
+      <w:lvlJc w:val="left"/>
+      <w:pPr>
+        <w:ind w:left="3600" w:hanging="360"/>
+      </w:pPr>
+      <w:rPr>
+        <w:rFonts w:ascii="Courier New" w:hAnsi="Courier New" w:cs="Courier New" w:hint="default"/>
+      </w:rPr>
+    </w:lvl>
+    <w:lvl w:ilvl="5" w:tplc="04050005" w:tentative="1">
+      <w:start w:val="1"/>
+      <w:numFmt w:val="bullet"/>
+      <w:lvlText w:val=""/>
+      <w:lvlJc w:val="left"/>
+      <w:pPr>
+        <w:ind w:left="4320" w:hanging="360"/>
+      </w:pPr>
+      <w:rPr>
+        <w:rFonts w:ascii="Wingdings" w:hAnsi="Wingdings" w:hint="default"/>
+      </w:rPr>
+    </w:lvl>
+    <w:lvl w:ilvl="6" w:tplc="04050001" w:tentative="1">
+      <w:start w:val="1"/>
+      <w:numFmt w:val="bullet"/>
+      <w:lvlText w:val=""/>
+      <w:lvlJc w:val="left"/>
+      <w:pPr>
+        <w:ind w:left="5040" w:hanging="360"/>
+      </w:pPr>
+      <w:rPr>
+        <w:rFonts w:ascii="Symbol" w:hAnsi="Symbol" w:hint="default"/>
+      </w:rPr>
+    </w:lvl>
+    <w:lvl w:ilvl="7" w:tplc="04050003" w:tentative="1">
+      <w:start w:val="1"/>
+      <w:numFmt w:val="bullet"/>
+      <w:lvlText w:val="o"/>
+      <w:lvlJc w:val="left"/>
+      <w:pPr>
+        <w:ind w:left="5760" w:hanging="360"/>
+      </w:pPr>
+      <w:rPr>
+        <w:rFonts w:ascii="Courier New" w:hAnsi="Courier New" w:cs="Courier New" w:hint="default"/>
+      </w:rPr>
+    </w:lvl>
+    <w:lvl w:ilvl="8" w:tplc="04050005" w:tentative="1">
+      <w:start w:val="1"/>
+      <w:numFmt w:val="bullet"/>
+      <w:lvlText w:val=""/>
+      <w:lvlJc w:val="left"/>
+      <w:pPr>
+        <w:ind w:left="6480" w:hanging="360"/>
+      </w:pPr>
+      <w:rPr>
+        <w:rFonts w:ascii="Wingdings" w:hAnsi="Wingdings" w:hint="default"/>
+      </w:rPr>
+    </w:lvl>
+  </w:abstractNum>
+  <w:abstractNum w:abstractNumId="3" w15:restartNumberingAfterBreak="0">
     <w:nsid w:val="1ED165C5"/>
     <w:multiLevelType w:val="hybridMultilevel"/>
     <w:tmpl w:val="00BA4554"/>
@@ -15085,7 +15633,7 @@
       </w:rPr>
     </w:lvl>
   </w:abstractNum>
-  <w:abstractNum w:abstractNumId="3" w15:restartNumberingAfterBreak="0">
+  <w:abstractNum w:abstractNumId="4" w15:restartNumberingAfterBreak="0">
     <w:nsid w:val="210F7E6D"/>
     <w:multiLevelType w:val="hybridMultilevel"/>
     <w:tmpl w:val="A6940CA0"/>
@@ -15171,7 +15719,7 @@
       </w:pPr>
     </w:lvl>
   </w:abstractNum>
-  <w:abstractNum w:abstractNumId="4" w15:restartNumberingAfterBreak="0">
+  <w:abstractNum w:abstractNumId="5" w15:restartNumberingAfterBreak="0">
     <w:nsid w:val="27FB764E"/>
     <w:multiLevelType w:val="hybridMultilevel"/>
     <w:tmpl w:val="D4D468D4"/>
@@ -15257,7 +15805,7 @@
       </w:pPr>
     </w:lvl>
   </w:abstractNum>
-  <w:abstractNum w:abstractNumId="5" w15:restartNumberingAfterBreak="0">
+  <w:abstractNum w:abstractNumId="6" w15:restartNumberingAfterBreak="0">
     <w:nsid w:val="28A209CF"/>
     <w:multiLevelType w:val="hybridMultilevel"/>
     <w:tmpl w:val="08C4CC80"/>
@@ -15343,7 +15891,7 @@
       </w:pPr>
     </w:lvl>
   </w:abstractNum>
-  <w:abstractNum w:abstractNumId="6" w15:restartNumberingAfterBreak="0">
+  <w:abstractNum w:abstractNumId="7" w15:restartNumberingAfterBreak="0">
     <w:nsid w:val="2ADC6825"/>
     <w:multiLevelType w:val="hybridMultilevel"/>
     <w:tmpl w:val="4288D60C"/>
@@ -15456,7 +16004,7 @@
       </w:rPr>
     </w:lvl>
   </w:abstractNum>
-  <w:abstractNum w:abstractNumId="7" w15:restartNumberingAfterBreak="0">
+  <w:abstractNum w:abstractNumId="8" w15:restartNumberingAfterBreak="0">
     <w:nsid w:val="2CBE2542"/>
     <w:multiLevelType w:val="hybridMultilevel"/>
     <w:tmpl w:val="F788D018"/>
@@ -15569,7 +16117,7 @@
       </w:rPr>
     </w:lvl>
   </w:abstractNum>
-  <w:abstractNum w:abstractNumId="8" w15:restartNumberingAfterBreak="0">
+  <w:abstractNum w:abstractNumId="9" w15:restartNumberingAfterBreak="0">
     <w:nsid w:val="2E5A7DE9"/>
     <w:multiLevelType w:val="hybridMultilevel"/>
     <w:tmpl w:val="685CEB26"/>
@@ -15655,7 +16203,7 @@
       </w:pPr>
     </w:lvl>
   </w:abstractNum>
-  <w:abstractNum w:abstractNumId="9" w15:restartNumberingAfterBreak="0">
+  <w:abstractNum w:abstractNumId="10" w15:restartNumberingAfterBreak="0">
     <w:nsid w:val="36080B67"/>
     <w:multiLevelType w:val="hybridMultilevel"/>
     <w:tmpl w:val="32C06024"/>
@@ -15768,7 +16316,7 @@
       </w:rPr>
     </w:lvl>
   </w:abstractNum>
-  <w:abstractNum w:abstractNumId="10" w15:restartNumberingAfterBreak="0">
+  <w:abstractNum w:abstractNumId="11" w15:restartNumberingAfterBreak="0">
     <w:nsid w:val="489821C1"/>
     <w:multiLevelType w:val="hybridMultilevel"/>
     <w:tmpl w:val="C874C5F6"/>
@@ -15854,7 +16402,7 @@
       </w:pPr>
     </w:lvl>
   </w:abstractNum>
-  <w:abstractNum w:abstractNumId="11" w15:restartNumberingAfterBreak="0">
+  <w:abstractNum w:abstractNumId="12" w15:restartNumberingAfterBreak="0">
     <w:nsid w:val="4A6A7B29"/>
     <w:multiLevelType w:val="hybridMultilevel"/>
     <w:tmpl w:val="354E3BA6"/>
@@ -15967,7 +16515,7 @@
       </w:rPr>
     </w:lvl>
   </w:abstractNum>
-  <w:abstractNum w:abstractNumId="12" w15:restartNumberingAfterBreak="0">
+  <w:abstractNum w:abstractNumId="13" w15:restartNumberingAfterBreak="0">
     <w:nsid w:val="5FDC3C80"/>
     <w:multiLevelType w:val="hybridMultilevel"/>
     <w:tmpl w:val="8B829FBC"/>
@@ -16080,7 +16628,7 @@
       </w:rPr>
     </w:lvl>
   </w:abstractNum>
-  <w:abstractNum w:abstractNumId="13" w15:restartNumberingAfterBreak="0">
+  <w:abstractNum w:abstractNumId="14" w15:restartNumberingAfterBreak="0">
     <w:nsid w:val="65EC66F6"/>
     <w:multiLevelType w:val="hybridMultilevel"/>
     <w:tmpl w:val="95102EE4"/>
@@ -16166,7 +16714,7 @@
       </w:pPr>
     </w:lvl>
   </w:abstractNum>
-  <w:abstractNum w:abstractNumId="14" w15:restartNumberingAfterBreak="0">
+  <w:abstractNum w:abstractNumId="15" w15:restartNumberingAfterBreak="0">
     <w:nsid w:val="790F7C1E"/>
     <w:multiLevelType w:val="hybridMultilevel"/>
     <w:tmpl w:val="E0967FD0"/>
@@ -16279,7 +16827,7 @@
       </w:rPr>
     </w:lvl>
   </w:abstractNum>
-  <w:abstractNum w:abstractNumId="15" w15:restartNumberingAfterBreak="0">
+  <w:abstractNum w:abstractNumId="16" w15:restartNumberingAfterBreak="0">
     <w:nsid w:val="7EB65A47"/>
     <w:multiLevelType w:val="hybridMultilevel"/>
     <w:tmpl w:val="C874C5F6"/>
@@ -16366,52 +16914,55 @@
     </w:lvl>
   </w:abstractNum>
   <w:num w:numId="1">
-    <w:abstractNumId w:val="4"/>
+    <w:abstractNumId w:val="5"/>
   </w:num>
   <w:num w:numId="2">
     <w:abstractNumId w:val="0"/>
   </w:num>
   <w:num w:numId="3">
-    <w:abstractNumId w:val="3"/>
+    <w:abstractNumId w:val="4"/>
   </w:num>
   <w:num w:numId="4">
-    <w:abstractNumId w:val="12"/>
+    <w:abstractNumId w:val="13"/>
   </w:num>
   <w:num w:numId="5">
     <w:abstractNumId w:val="1"/>
   </w:num>
   <w:num w:numId="6">
+    <w:abstractNumId w:val="15"/>
+  </w:num>
+  <w:num w:numId="7">
+    <w:abstractNumId w:val="7"/>
+  </w:num>
+  <w:num w:numId="8">
+    <w:abstractNumId w:val="10"/>
+  </w:num>
+  <w:num w:numId="9">
+    <w:abstractNumId w:val="3"/>
+  </w:num>
+  <w:num w:numId="10">
+    <w:abstractNumId w:val="8"/>
+  </w:num>
+  <w:num w:numId="11">
     <w:abstractNumId w:val="14"/>
   </w:num>
-  <w:num w:numId="7">
+  <w:num w:numId="12">
+    <w:abstractNumId w:val="12"/>
+  </w:num>
+  <w:num w:numId="13">
+    <w:abstractNumId w:val="9"/>
+  </w:num>
+  <w:num w:numId="14">
     <w:abstractNumId w:val="6"/>
   </w:num>
-  <w:num w:numId="8">
-    <w:abstractNumId w:val="9"/>
-  </w:num>
-  <w:num w:numId="9">
-    <w:abstractNumId w:val="2"/>
-  </w:num>
-  <w:num w:numId="10">
-    <w:abstractNumId w:val="7"/>
-  </w:num>
-  <w:num w:numId="11">
-    <w:abstractNumId w:val="13"/>
-  </w:num>
-  <w:num w:numId="12">
+  <w:num w:numId="15">
     <w:abstractNumId w:val="11"/>
   </w:num>
-  <w:num w:numId="13">
-    <w:abstractNumId w:val="8"/>
+  <w:num w:numId="16">
+    <w:abstractNumId w:val="16"/>
   </w:num>
-  <w:num w:numId="14">
-    <w:abstractNumId w:val="5"/>
-  </w:num>
-  <w:num w:numId="15">
-    <w:abstractNumId w:val="10"/>
-  </w:num>
-  <w:num w:numId="16">
-    <w:abstractNumId w:val="15"/>
+  <w:num w:numId="17">
+    <w:abstractNumId w:val="2"/>
   </w:num>
 </w:numbering>
 </file>
@@ -17377,551 +17928,6 @@
 </w:styles>
 </file>
 
-<file path=word/glossary/document.xml><?xml version="1.0" encoding="utf-8"?>
-<w:glossaryDocument xmlns:wpc="http://schemas.microsoft.com/office/word/2010/wordprocessingCanvas" xmlns:mc="http://schemas.openxmlformats.org/markup-compatibility/2006" xmlns:o="urn:schemas-microsoft-com:office:office" xmlns:r="http://schemas.openxmlformats.org/officeDocument/2006/relationships" xmlns:m="http://schemas.openxmlformats.org/officeDocument/2006/math" xmlns:v="urn:schemas-microsoft-com:vml" xmlns:wp14="http://schemas.microsoft.com/office/word/2010/wordprocessingDrawing" xmlns:wp="http://schemas.openxmlformats.org/drawingml/2006/wordprocessingDrawing" xmlns:w10="urn:schemas-microsoft-com:office:word" xmlns:w="http://schemas.openxmlformats.org/wordprocessingml/2006/main" xmlns:w14="http://schemas.microsoft.com/office/word/2010/wordml" xmlns:w15="http://schemas.microsoft.com/office/word/2012/wordml" xmlns:wpg="http://schemas.microsoft.com/office/word/2010/wordprocessingGroup" xmlns:wpi="http://schemas.microsoft.com/office/word/2010/wordprocessingInk" xmlns:wne="http://schemas.microsoft.com/office/word/2006/wordml" xmlns:wps="http://schemas.microsoft.com/office/word/2010/wordprocessingShape" mc:Ignorable="w14 w15 wp14"/>
-</file>
-
-<file path=word/glossary/fontTable.xml><?xml version="1.0" encoding="utf-8"?>
-<w:fonts xmlns:mc="http://schemas.openxmlformats.org/markup-compatibility/2006" xmlns:r="http://schemas.openxmlformats.org/officeDocument/2006/relationships" xmlns:w="http://schemas.openxmlformats.org/wordprocessingml/2006/main" xmlns:w14="http://schemas.microsoft.com/office/word/2010/wordml" xmlns:w15="http://schemas.microsoft.com/office/word/2012/wordml" mc:Ignorable="w14 w15">
-  <w:font w:name="Symbol">
-    <w:panose1 w:val="05050102010706020507"/>
-    <w:charset w:val="02"/>
-    <w:family w:val="roman"/>
-    <w:pitch w:val="variable"/>
-    <w:sig w:usb0="00000000" w:usb1="10000000" w:usb2="00000000" w:usb3="00000000" w:csb0="80000000" w:csb1="00000000"/>
-  </w:font>
-  <w:font w:name="Times New Roman">
-    <w:panose1 w:val="02020603050405020304"/>
-    <w:charset w:val="EE"/>
-    <w:family w:val="roman"/>
-    <w:pitch w:val="variable"/>
-    <w:sig w:usb0="E0002EFF" w:usb1="C000785B" w:usb2="00000009" w:usb3="00000000" w:csb0="000001FF" w:csb1="00000000"/>
-  </w:font>
-  <w:font w:name="Courier New">
-    <w:panose1 w:val="02070309020205020404"/>
-    <w:charset w:val="EE"/>
-    <w:family w:val="modern"/>
-    <w:pitch w:val="fixed"/>
-    <w:sig w:usb0="E0002EFF" w:usb1="C0007843" w:usb2="00000009" w:usb3="00000000" w:csb0="000001FF" w:csb1="00000000"/>
-  </w:font>
-  <w:font w:name="Wingdings">
-    <w:panose1 w:val="05000000000000000000"/>
-    <w:charset w:val="02"/>
-    <w:family w:val="auto"/>
-    <w:pitch w:val="variable"/>
-    <w:sig w:usb0="00000000" w:usb1="10000000" w:usb2="00000000" w:usb3="00000000" w:csb0="80000000" w:csb1="00000000"/>
-  </w:font>
-  <w:font w:name="Calibri">
-    <w:panose1 w:val="020F0502020204030204"/>
-    <w:charset w:val="EE"/>
-    <w:family w:val="swiss"/>
-    <w:pitch w:val="variable"/>
-    <w:sig w:usb0="E0002AFF" w:usb1="C000247B" w:usb2="00000009" w:usb3="00000000" w:csb0="000001FF" w:csb1="00000000"/>
-  </w:font>
-  <w:font w:name="Calibri Light">
-    <w:panose1 w:val="020F0302020204030204"/>
-    <w:charset w:val="EE"/>
-    <w:family w:val="swiss"/>
-    <w:pitch w:val="variable"/>
-    <w:sig w:usb0="E0002AFF" w:usb1="C000247B" w:usb2="00000009" w:usb3="00000000" w:csb0="000001FF" w:csb1="00000000"/>
-  </w:font>
-  <w:font w:name="Segoe UI">
-    <w:panose1 w:val="020B0502040204020203"/>
-    <w:charset w:val="EE"/>
-    <w:family w:val="swiss"/>
-    <w:pitch w:val="variable"/>
-    <w:sig w:usb0="E4002EFF" w:usb1="C000E47F" w:usb2="00000009" w:usb3="00000000" w:csb0="000001FF" w:csb1="00000000"/>
-  </w:font>
-  <w:font w:name="Cambria Math">
-    <w:panose1 w:val="02040503050406030204"/>
-    <w:charset w:val="EE"/>
-    <w:family w:val="roman"/>
-    <w:pitch w:val="variable"/>
-    <w:sig w:usb0="E00002FF" w:usb1="420024FF" w:usb2="00000000" w:usb3="00000000" w:csb0="0000019F" w:csb1="00000000"/>
-  </w:font>
-</w:fonts>
-</file>
-
-<file path=word/glossary/settings.xml><?xml version="1.0" encoding="utf-8"?>
-<w:settings xmlns:mc="http://schemas.openxmlformats.org/markup-compatibility/2006" xmlns:o="urn:schemas-microsoft-com:office:office" xmlns:r="http://schemas.openxmlformats.org/officeDocument/2006/relationships" xmlns:m="http://schemas.openxmlformats.org/officeDocument/2006/math" xmlns:v="urn:schemas-microsoft-com:vml" xmlns:w10="urn:schemas-microsoft-com:office:word" xmlns:w="http://schemas.openxmlformats.org/wordprocessingml/2006/main" xmlns:w14="http://schemas.microsoft.com/office/word/2010/wordml" xmlns:w15="http://schemas.microsoft.com/office/word/2012/wordml" xmlns:sl="http://schemas.openxmlformats.org/schemaLibrary/2006/main" mc:Ignorable="w14 w15">
-  <w:view w:val="normal"/>
-  <w:defaultTabStop w:val="708"/>
-  <w:hyphenationZone w:val="425"/>
-  <w:characterSpacingControl w:val="doNotCompress"/>
-  <w:compat>
-    <w:useFELayout/>
-    <w:compatSetting w:name="compatibilityMode" w:uri="http://schemas.microsoft.com/office/word" w:val="15"/>
-    <w:compatSetting w:name="overrideTableStyleFontSizeAndJustification" w:uri="http://schemas.microsoft.com/office/word" w:val="1"/>
-    <w:compatSetting w:name="enableOpenTypeFeatures" w:uri="http://schemas.microsoft.com/office/word" w:val="1"/>
-    <w:compatSetting w:name="doNotFlipMirrorIndents" w:uri="http://schemas.microsoft.com/office/word" w:val="1"/>
-    <w:compatSetting w:name="differentiateMultirowTableHeaders" w:uri="http://schemas.microsoft.com/office/word" w:val="1"/>
-  </w:compat>
-  <w:rsids>
-    <w:rsidRoot w:val="006E076A"/>
-    <w:rsid w:val="006E076A"/>
-  </w:rsids>
-  <m:mathPr>
-    <m:mathFont m:val="Cambria Math"/>
-    <m:brkBin m:val="before"/>
-    <m:brkBinSub m:val="--"/>
-    <m:smallFrac m:val="0"/>
-    <m:dispDef/>
-    <m:lMargin m:val="0"/>
-    <m:rMargin m:val="0"/>
-    <m:defJc m:val="centerGroup"/>
-    <m:wrapIndent m:val="1440"/>
-    <m:intLim m:val="subSup"/>
-    <m:naryLim m:val="undOvr"/>
-  </m:mathPr>
-  <w:themeFontLang w:val="cs-CZ"/>
-  <w:clrSchemeMapping w:bg1="light1" w:t1="dark1" w:bg2="light2" w:t2="dark2" w:accent1="accent1" w:accent2="accent2" w:accent3="accent3" w:accent4="accent4" w:accent5="accent5" w:accent6="accent6" w:hyperlink="hyperlink" w:followedHyperlink="followedHyperlink"/>
-  <w:decimalSymbol w:val=","/>
-  <w:listSeparator w:val=";"/>
-  <w15:chartTrackingRefBased/>
-</w:settings>
-</file>
-
-<file path=word/glossary/styles.xml><?xml version="1.0" encoding="utf-8"?>
-<w:styles xmlns:mc="http://schemas.openxmlformats.org/markup-compatibility/2006" xmlns:r="http://schemas.openxmlformats.org/officeDocument/2006/relationships" xmlns:w="http://schemas.openxmlformats.org/wordprocessingml/2006/main" xmlns:w14="http://schemas.microsoft.com/office/word/2010/wordml" xmlns:w15="http://schemas.microsoft.com/office/word/2012/wordml" mc:Ignorable="w14 w15">
-  <w:docDefaults>
-    <w:rPrDefault>
-      <w:rPr>
-        <w:rFonts w:asciiTheme="minorHAnsi" w:eastAsiaTheme="minorEastAsia" w:hAnsiTheme="minorHAnsi" w:cstheme="minorBidi"/>
-        <w:sz w:val="22"/>
-        <w:szCs w:val="22"/>
-        <w:lang w:val="cs-CZ" w:eastAsia="cs-CZ" w:bidi="ar-SA"/>
-      </w:rPr>
-    </w:rPrDefault>
-    <w:pPrDefault>
-      <w:pPr>
-        <w:spacing w:after="160" w:line="259" w:lineRule="auto"/>
-      </w:pPr>
-    </w:pPrDefault>
-  </w:docDefaults>
-  <w:latentStyles w:defLockedState="0" w:defUIPriority="99" w:defSemiHidden="0" w:defUnhideWhenUsed="0" w:defQFormat="0" w:count="371">
-    <w:lsdException w:name="Normal" w:uiPriority="0" w:qFormat="1"/>
-    <w:lsdException w:name="heading 1" w:uiPriority="9" w:qFormat="1"/>
-    <w:lsdException w:name="heading 2" w:semiHidden="1" w:uiPriority="9" w:unhideWhenUsed="1" w:qFormat="1"/>
-    <w:lsdException w:name="heading 3" w:semiHidden="1" w:uiPriority="9" w:unhideWhenUsed="1" w:qFormat="1"/>
-    <w:lsdException w:name="heading 4" w:semiHidden="1" w:uiPriority="9" w:unhideWhenUsed="1" w:qFormat="1"/>
-    <w:lsdException w:name="heading 5" w:semiHidden="1" w:uiPriority="9" w:unhideWhenUsed="1" w:qFormat="1"/>
-    <w:lsdException w:name="heading 6" w:semiHidden="1" w:uiPriority="9" w:unhideWhenUsed="1" w:qFormat="1"/>
-    <w:lsdException w:name="heading 7" w:semiHidden="1" w:uiPriority="9" w:unhideWhenUsed="1" w:qFormat="1"/>
-    <w:lsdException w:name="heading 8" w:semiHidden="1" w:uiPriority="9" w:unhideWhenUsed="1" w:qFormat="1"/>
-    <w:lsdException w:name="heading 9" w:semiHidden="1" w:uiPriority="9" w:unhideWhenUsed="1" w:qFormat="1"/>
-    <w:lsdException w:name="index 1" w:semiHidden="1" w:unhideWhenUsed="1"/>
-    <w:lsdException w:name="index 2" w:semiHidden="1" w:unhideWhenUsed="1"/>
-    <w:lsdException w:name="index 3" w:semiHidden="1" w:unhideWhenUsed="1"/>
-    <w:lsdException w:name="index 4" w:semiHidden="1" w:unhideWhenUsed="1"/>
-    <w:lsdException w:name="index 5" w:semiHidden="1" w:unhideWhenUsed="1"/>
-    <w:lsdException w:name="index 6" w:semiHidden="1" w:unhideWhenUsed="1"/>
-    <w:lsdException w:name="index 7" w:semiHidden="1" w:unhideWhenUsed="1"/>
-    <w:lsdException w:name="index 8" w:semiHidden="1" w:unhideWhenUsed="1"/>
-    <w:lsdException w:name="index 9" w:semiHidden="1" w:unhideWhenUsed="1"/>
-    <w:lsdException w:name="toc 1" w:semiHidden="1" w:uiPriority="39" w:unhideWhenUsed="1"/>
-    <w:lsdException w:name="toc 2" w:semiHidden="1" w:uiPriority="39" w:unhideWhenUsed="1"/>
-    <w:lsdException w:name="toc 3" w:semiHidden="1" w:uiPriority="39" w:unhideWhenUsed="1"/>
-    <w:lsdException w:name="toc 4" w:semiHidden="1" w:uiPriority="39" w:unhideWhenUsed="1"/>
-    <w:lsdException w:name="toc 5" w:semiHidden="1" w:uiPriority="39" w:unhideWhenUsed="1"/>
-    <w:lsdException w:name="toc 6" w:semiHidden="1" w:uiPriority="39" w:unhideWhenUsed="1"/>
-    <w:lsdException w:name="toc 7" w:semiHidden="1" w:uiPriority="39" w:unhideWhenUsed="1"/>
-    <w:lsdException w:name="toc 8" w:semiHidden="1" w:uiPriority="39" w:unhideWhenUsed="1"/>
-    <w:lsdException w:name="toc 9" w:semiHidden="1" w:uiPriority="39" w:unhideWhenUsed="1"/>
-    <w:lsdException w:name="Normal Indent" w:semiHidden="1" w:unhideWhenUsed="1"/>
-    <w:lsdException w:name="footnote text" w:semiHidden="1" w:unhideWhenUsed="1"/>
-    <w:lsdException w:name="annotation text" w:semiHidden="1" w:unhideWhenUsed="1"/>
-    <w:lsdException w:name="header" w:semiHidden="1" w:unhideWhenUsed="1"/>
-    <w:lsdException w:name="footer" w:semiHidden="1" w:unhideWhenUsed="1"/>
-    <w:lsdException w:name="index heading" w:semiHidden="1" w:unhideWhenUsed="1"/>
-    <w:lsdException w:name="caption" w:semiHidden="1" w:uiPriority="35" w:unhideWhenUsed="1" w:qFormat="1"/>
-    <w:lsdException w:name="table of figures" w:semiHidden="1" w:unhideWhenUsed="1"/>
-    <w:lsdException w:name="envelope address" w:semiHidden="1" w:unhideWhenUsed="1"/>
-    <w:lsdException w:name="envelope return" w:semiHidden="1" w:unhideWhenUsed="1"/>
-    <w:lsdException w:name="footnote reference" w:semiHidden="1" w:unhideWhenUsed="1"/>
-    <w:lsdException w:name="annotation reference" w:semiHidden="1" w:unhideWhenUsed="1"/>
-    <w:lsdException w:name="line number" w:semiHidden="1" w:unhideWhenUsed="1"/>
-    <w:lsdException w:name="page number" w:semiHidden="1" w:unhideWhenUsed="1"/>
-    <w:lsdException w:name="endnote reference" w:semiHidden="1" w:unhideWhenUsed="1"/>
-    <w:lsdException w:name="endnote text" w:semiHidden="1" w:unhideWhenUsed="1"/>
-    <w:lsdException w:name="table of authorities" w:semiHidden="1" w:unhideWhenUsed="1"/>
-    <w:lsdException w:name="macro" w:semiHidden="1" w:unhideWhenUsed="1"/>
-    <w:lsdException w:name="toa heading" w:semiHidden="1" w:unhideWhenUsed="1"/>
-    <w:lsdException w:name="List" w:semiHidden="1" w:unhideWhenUsed="1"/>
-    <w:lsdException w:name="List Bullet" w:semiHidden="1" w:unhideWhenUsed="1"/>
-    <w:lsdException w:name="List Number" w:semiHidden="1" w:unhideWhenUsed="1"/>
-    <w:lsdException w:name="List 2" w:semiHidden="1" w:unhideWhenUsed="1"/>
-    <w:lsdException w:name="List 3" w:semiHidden="1" w:unhideWhenUsed="1"/>
-    <w:lsdException w:name="List 4" w:semiHidden="1" w:unhideWhenUsed="1"/>
-    <w:lsdException w:name="List 5" w:semiHidden="1" w:unhideWhenUsed="1"/>
-    <w:lsdException w:name="List Bullet 2" w:semiHidden="1" w:unhideWhenUsed="1"/>
-    <w:lsdException w:name="List Bullet 3" w:semiHidden="1" w:unhideWhenUsed="1"/>
-    <w:lsdException w:name="List Bullet 4" w:semiHidden="1" w:unhideWhenUsed="1"/>
-    <w:lsdException w:name="List Bullet 5" w:semiHidden="1" w:unhideWhenUsed="1"/>
-    <w:lsdException w:name="List Number 2" w:semiHidden="1" w:unhideWhenUsed="1"/>
-    <w:lsdException w:name="List Number 3" w:semiHidden="1" w:unhideWhenUsed="1"/>
-    <w:lsdException w:name="List Number 4" w:semiHidden="1" w:unhideWhenUsed="1"/>
-    <w:lsdException w:name="List Number 5" w:semiHidden="1" w:unhideWhenUsed="1"/>
-    <w:lsdException w:name="Title" w:uiPriority="10" w:qFormat="1"/>
-    <w:lsdException w:name="Closing" w:semiHidden="1" w:unhideWhenUsed="1"/>
-    <w:lsdException w:name="Signature" w:semiHidden="1" w:unhideWhenUsed="1"/>
-    <w:lsdException w:name="Default Paragraph Font" w:semiHidden="1" w:uiPriority="1" w:unhideWhenUsed="1"/>
-    <w:lsdException w:name="Body Text" w:semiHidden="1" w:unhideWhenUsed="1"/>
-    <w:lsdException w:name="Body Text Indent" w:semiHidden="1" w:unhideWhenUsed="1"/>
-    <w:lsdException w:name="List Continue" w:semiHidden="1" w:unhideWhenUsed="1"/>
-    <w:lsdException w:name="List Continue 2" w:semiHidden="1" w:unhideWhenUsed="1"/>
-    <w:lsdException w:name="List Continue 3" w:semiHidden="1" w:unhideWhenUsed="1"/>
-    <w:lsdException w:name="List Continue 4" w:semiHidden="1" w:unhideWhenUsed="1"/>
-    <w:lsdException w:name="List Continue 5" w:semiHidden="1" w:unhideWhenUsed="1"/>
-    <w:lsdException w:name="Message Header" w:semiHidden="1" w:unhideWhenUsed="1"/>
-    <w:lsdException w:name="Subtitle" w:uiPriority="11" w:qFormat="1"/>
-    <w:lsdException w:name="Salutation" w:semiHidden="1" w:unhideWhenUsed="1"/>
-    <w:lsdException w:name="Date" w:semiHidden="1" w:unhideWhenUsed="1"/>
-    <w:lsdException w:name="Body Text First Indent" w:semiHidden="1" w:unhideWhenUsed="1"/>
-    <w:lsdException w:name="Body Text First Indent 2" w:semiHidden="1" w:unhideWhenUsed="1"/>
-    <w:lsdException w:name="Note Heading" w:semiHidden="1" w:unhideWhenUsed="1"/>
-    <w:lsdException w:name="Body Text 2" w:semiHidden="1" w:unhideWhenUsed="1"/>
-    <w:lsdException w:name="Body Text 3" w:semiHidden="1" w:unhideWhenUsed="1"/>
-    <w:lsdException w:name="Body Text Indent 2" w:semiHidden="1" w:unhideWhenUsed="1"/>
-    <w:lsdException w:name="Body Text Indent 3" w:semiHidden="1" w:unhideWhenUsed="1"/>
-    <w:lsdException w:name="Block Text" w:semiHidden="1" w:unhideWhenUsed="1"/>
-    <w:lsdException w:name="Hyperlink" w:semiHidden="1" w:unhideWhenUsed="1"/>
-    <w:lsdException w:name="FollowedHyperlink" w:semiHidden="1" w:unhideWhenUsed="1"/>
-    <w:lsdException w:name="Strong" w:uiPriority="22" w:qFormat="1"/>
-    <w:lsdException w:name="Emphasis" w:uiPriority="20" w:qFormat="1"/>
-    <w:lsdException w:name="Document Map" w:semiHidden="1" w:unhideWhenUsed="1"/>
-    <w:lsdException w:name="Plain Text" w:semiHidden="1" w:unhideWhenUsed="1"/>
-    <w:lsdException w:name="E-mail Signature" w:semiHidden="1" w:unhideWhenUsed="1"/>
-    <w:lsdException w:name="HTML Top of Form" w:semiHidden="1" w:unhideWhenUsed="1"/>
-    <w:lsdException w:name="HTML Bottom of Form" w:semiHidden="1" w:unhideWhenUsed="1"/>
-    <w:lsdException w:name="Normal (Web)" w:semiHidden="1" w:unhideWhenUsed="1"/>
-    <w:lsdException w:name="HTML Acronym" w:semiHidden="1" w:unhideWhenUsed="1"/>
-    <w:lsdException w:name="HTML Address" w:semiHidden="1" w:unhideWhenUsed="1"/>
-    <w:lsdException w:name="HTML Cite" w:semiHidden="1" w:unhideWhenUsed="1"/>
-    <w:lsdException w:name="HTML Code" w:semiHidden="1" w:unhideWhenUsed="1"/>
-    <w:lsdException w:name="HTML Definition" w:semiHidden="1" w:unhideWhenUsed="1"/>
-    <w:lsdException w:name="HTML Keyboard" w:semiHidden="1" w:unhideWhenUsed="1"/>
-    <w:lsdException w:name="HTML Preformatted" w:semiHidden="1" w:unhideWhenUsed="1"/>
-    <w:lsdException w:name="HTML Sample" w:semiHidden="1" w:unhideWhenUsed="1"/>
-    <w:lsdException w:name="HTML Typewriter" w:semiHidden="1" w:unhideWhenUsed="1"/>
-    <w:lsdException w:name="HTML Variable" w:semiHidden="1" w:unhideWhenUsed="1"/>
-    <w:lsdException w:name="Normal Table" w:semiHidden="1" w:unhideWhenUsed="1"/>
-    <w:lsdException w:name="annotation subject" w:semiHidden="1" w:unhideWhenUsed="1"/>
-    <w:lsdException w:name="No List" w:semiHidden="1" w:unhideWhenUsed="1"/>
-    <w:lsdException w:name="Outline List 1" w:semiHidden="1" w:unhideWhenUsed="1"/>
-    <w:lsdException w:name="Outline List 2" w:semiHidden="1" w:unhideWhenUsed="1"/>
-    <w:lsdException w:name="Outline List 3" w:semiHidden="1" w:unhideWhenUsed="1"/>
-    <w:lsdException w:name="Table Simple 1" w:semiHidden="1" w:unhideWhenUsed="1"/>
-    <w:lsdException w:name="Table Simple 2" w:semiHidden="1" w:unhideWhenUsed="1"/>
-    <w:lsdException w:name="Table Simple 3" w:semiHidden="1" w:unhideWhenUsed="1"/>
-    <w:lsdException w:name="Table Classic 1" w:semiHidden="1" w:unhideWhenUsed="1"/>
-    <w:lsdException w:name="Table Classic 2" w:semiHidden="1" w:unhideWhenUsed="1"/>
-    <w:lsdException w:name="Table Classic 3" w:semiHidden="1" w:unhideWhenUsed="1"/>
-    <w:lsdException w:name="Table Classic 4" w:semiHidden="1" w:unhideWhenUsed="1"/>
-    <w:lsdException w:name="Table Colorful 1" w:semiHidden="1" w:unhideWhenUsed="1"/>
-    <w:lsdException w:name="Table Colorful 2" w:semiHidden="1" w:unhideWhenUsed="1"/>
-    <w:lsdException w:name="Table Colorful 3" w:semiHidden="1" w:unhideWhenUsed="1"/>
-    <w:lsdException w:name="Table Columns 1" w:semiHidden="1" w:unhideWhenUsed="1"/>
-    <w:lsdException w:name="Table Columns 2" w:semiHidden="1" w:unhideWhenUsed="1"/>
-    <w:lsdException w:name="Table Columns 3" w:semiHidden="1" w:unhideWhenUsed="1"/>
-    <w:lsdException w:name="Table Columns 4" w:semiHidden="1" w:unhideWhenUsed="1"/>
-    <w:lsdException w:name="Table Columns 5" w:semiHidden="1" w:unhideWhenUsed="1"/>
-    <w:lsdException w:name="Table Grid 1" w:semiHidden="1" w:unhideWhenUsed="1"/>
-    <w:lsdException w:name="Table Grid 2" w:semiHidden="1" w:unhideWhenUsed="1"/>
-    <w:lsdException w:name="Table Grid 3" w:semiHidden="1" w:unhideWhenUsed="1"/>
-    <w:lsdException w:name="Table Grid 4" w:semiHidden="1" w:unhideWhenUsed="1"/>
-    <w:lsdException w:name="Table Grid 5" w:semiHidden="1" w:unhideWhenUsed="1"/>
-    <w:lsdException w:name="Table Grid 6" w:semiHidden="1" w:unhideWhenUsed="1"/>
-    <w:lsdException w:name="Table Grid 7" w:semiHidden="1" w:unhideWhenUsed="1"/>
-    <w:lsdException w:name="Table Grid 8" w:semiHidden="1" w:unhideWhenUsed="1"/>
-    <w:lsdException w:name="Table List 1" w:semiHidden="1" w:unhideWhenUsed="1"/>
-    <w:lsdException w:name="Table List 2" w:semiHidden="1" w:unhideWhenUsed="1"/>
-    <w:lsdException w:name="Table List 3" w:semiHidden="1" w:unhideWhenUsed="1"/>
-    <w:lsdException w:name="Table List 4" w:semiHidden="1" w:unhideWhenUsed="1"/>
-    <w:lsdException w:name="Table List 5" w:semiHidden="1" w:unhideWhenUsed="1"/>
-    <w:lsdException w:name="Table List 6" w:semiHidden="1" w:unhideWhenUsed="1"/>
-    <w:lsdException w:name="Table List 7" w:semiHidden="1" w:unhideWhenUsed="1"/>
-    <w:lsdException w:name="Table List 8" w:semiHidden="1" w:unhideWhenUsed="1"/>
-    <w:lsdException w:name="Table 3D effects 1" w:semiHidden="1" w:unhideWhenUsed="1"/>
-    <w:lsdException w:name="Table 3D effects 2" w:semiHidden="1" w:unhideWhenUsed="1"/>
-    <w:lsdException w:name="Table 3D effects 3" w:semiHidden="1" w:unhideWhenUsed="1"/>
-    <w:lsdException w:name="Table Contemporary" w:semiHidden="1" w:unhideWhenUsed="1"/>
-    <w:lsdException w:name="Table Elegant" w:semiHidden="1" w:unhideWhenUsed="1"/>
-    <w:lsdException w:name="Table Professional" w:semiHidden="1" w:unhideWhenUsed="1"/>
-    <w:lsdException w:name="Table Subtle 1" w:semiHidden="1" w:unhideWhenUsed="1"/>
-    <w:lsdException w:name="Table Subtle 2" w:semiHidden="1" w:unhideWhenUsed="1"/>
-    <w:lsdException w:name="Table Web 1" w:semiHidden="1" w:unhideWhenUsed="1"/>
-    <w:lsdException w:name="Table Web 2" w:semiHidden="1" w:unhideWhenUsed="1"/>
-    <w:lsdException w:name="Table Web 3" w:semiHidden="1" w:unhideWhenUsed="1"/>
-    <w:lsdException w:name="Balloon Text" w:semiHidden="1" w:unhideWhenUsed="1"/>
-    <w:lsdException w:name="Table Grid" w:uiPriority="39"/>
-    <w:lsdException w:name="Table Theme" w:semiHidden="1" w:unhideWhenUsed="1"/>
-    <w:lsdException w:name="Placeholder Text" w:semiHidden="1"/>
-    <w:lsdException w:name="No Spacing" w:uiPriority="1" w:qFormat="1"/>
-    <w:lsdException w:name="Light Shading" w:uiPriority="60"/>
-    <w:lsdException w:name="Light List" w:uiPriority="61"/>
-    <w:lsdException w:name="Light Grid" w:uiPriority="62"/>
-    <w:lsdException w:name="Medium Shading 1" w:uiPriority="63"/>
-    <w:lsdException w:name="Medium Shading 2" w:uiPriority="64"/>
-    <w:lsdException w:name="Medium List 1" w:uiPriority="65"/>
-    <w:lsdException w:name="Medium List 2" w:uiPriority="66"/>
-    <w:lsdException w:name="Medium Grid 1" w:uiPriority="67"/>
-    <w:lsdException w:name="Medium Grid 2" w:uiPriority="68"/>
-    <w:lsdException w:name="Medium Grid 3" w:uiPriority="69"/>
-    <w:lsdException w:name="Dark List" w:uiPriority="70"/>
-    <w:lsdException w:name="Colorful Shading" w:uiPriority="71"/>
-    <w:lsdException w:name="Colorful List" w:uiPriority="72"/>
-    <w:lsdException w:name="Colorful Grid" w:uiPriority="73"/>
-    <w:lsdException w:name="Light Shading Accent 1" w:uiPriority="60"/>
-    <w:lsdException w:name="Light List Accent 1" w:uiPriority="61"/>
-    <w:lsdException w:name="Light Grid Accent 1" w:uiPriority="62"/>
-    <w:lsdException w:name="Medium Shading 1 Accent 1" w:uiPriority="63"/>
-    <w:lsdException w:name="Medium Shading 2 Accent 1" w:uiPriority="64"/>
-    <w:lsdException w:name="Medium List 1 Accent 1" w:uiPriority="65"/>
-    <w:lsdException w:name="Revision" w:semiHidden="1"/>
-    <w:lsdException w:name="List Paragraph" w:uiPriority="34" w:qFormat="1"/>
-    <w:lsdException w:name="Quote" w:uiPriority="29" w:qFormat="1"/>
-    <w:lsdException w:name="Intense Quote" w:uiPriority="30" w:qFormat="1"/>
-    <w:lsdException w:name="Medium List 2 Accent 1" w:uiPriority="66"/>
-    <w:lsdException w:name="Medium Grid 1 Accent 1" w:uiPriority="67"/>
-    <w:lsdException w:name="Medium Grid 2 Accent 1" w:uiPriority="68"/>
-    <w:lsdException w:name="Medium Grid 3 Accent 1" w:uiPriority="69"/>
-    <w:lsdException w:name="Dark List Accent 1" w:uiPriority="70"/>
-    <w:lsdException w:name="Colorful Shading Accent 1" w:uiPriority="71"/>
-    <w:lsdException w:name="Colorful List Accent 1" w:uiPriority="72"/>
-    <w:lsdException w:name="Colorful Grid Accent 1" w:uiPriority="73"/>
-    <w:lsdException w:name="Light Shading Accent 2" w:uiPriority="60"/>
-    <w:lsdException w:name="Light List Accent 2" w:uiPriority="61"/>
-    <w:lsdException w:name="Light Grid Accent 2" w:uiPriority="62"/>
-    <w:lsdException w:name="Medium Shading 1 Accent 2" w:uiPriority="63"/>
-    <w:lsdException w:name="Medium Shading 2 Accent 2" w:uiPriority="64"/>
-    <w:lsdException w:name="Medium List 1 Accent 2" w:uiPriority="65"/>
-    <w:lsdException w:name="Medium List 2 Accent 2" w:uiPriority="66"/>
-    <w:lsdException w:name="Medium Grid 1 Accent 2" w:uiPriority="67"/>
-    <w:lsdException w:name="Medium Grid 2 Accent 2" w:uiPriority="68"/>
-    <w:lsdException w:name="Medium Grid 3 Accent 2" w:uiPriority="69"/>
-    <w:lsdException w:name="Dark List Accent 2" w:uiPriority="70"/>
-    <w:lsdException w:name="Colorful Shading Accent 2" w:uiPriority="71"/>
-    <w:lsdException w:name="Colorful List Accent 2" w:uiPriority="72"/>
-    <w:lsdException w:name="Colorful Grid Accent 2" w:uiPriority="73"/>
-    <w:lsdException w:name="Light Shading Accent 3" w:uiPriority="60"/>
-    <w:lsdException w:name="Light List Accent 3" w:uiPriority="61"/>
-    <w:lsdException w:name="Light Grid Accent 3" w:uiPriority="62"/>
-    <w:lsdException w:name="Medium Shading 1 Accent 3" w:uiPriority="63"/>
-    <w:lsdException w:name="Medium Shading 2 Accent 3" w:uiPriority="64"/>
-    <w:lsdException w:name="Medium List 1 Accent 3" w:uiPriority="65"/>
-    <w:lsdException w:name="Medium List 2 Accent 3" w:uiPriority="66"/>
-    <w:lsdException w:name="Medium Grid 1 Accent 3" w:uiPriority="67"/>
-    <w:lsdException w:name="Medium Grid 2 Accent 3" w:uiPriority="68"/>
-    <w:lsdException w:name="Medium Grid 3 Accent 3" w:uiPriority="69"/>
-    <w:lsdException w:name="Dark List Accent 3" w:uiPriority="70"/>
-    <w:lsdException w:name="Colorful Shading Accent 3" w:uiPriority="71"/>
-    <w:lsdException w:name="Colorful List Accent 3" w:uiPriority="72"/>
-    <w:lsdException w:name="Colorful Grid Accent 3" w:uiPriority="73"/>
-    <w:lsdException w:name="Light Shading Accent 4" w:uiPriority="60"/>
-    <w:lsdException w:name="Light List Accent 4" w:uiPriority="61"/>
-    <w:lsdException w:name="Light Grid Accent 4" w:uiPriority="62"/>
-    <w:lsdException w:name="Medium Shading 1 Accent 4" w:uiPriority="63"/>
-    <w:lsdException w:name="Medium Shading 2 Accent 4" w:uiPriority="64"/>
-    <w:lsdException w:name="Medium List 1 Accent 4" w:uiPriority="65"/>
-    <w:lsdException w:name="Medium List 2 Accent 4" w:uiPriority="66"/>
-    <w:lsdException w:name="Medium Grid 1 Accent 4" w:uiPriority="67"/>
-    <w:lsdException w:name="Medium Grid 2 Accent 4" w:uiPriority="68"/>
-    <w:lsdException w:name="Medium Grid 3 Accent 4" w:uiPriority="69"/>
-    <w:lsdException w:name="Dark List Accent 4" w:uiPriority="70"/>
-    <w:lsdException w:name="Colorful Shading Accent 4" w:uiPriority="71"/>
-    <w:lsdException w:name="Colorful List Accent 4" w:uiPriority="72"/>
-    <w:lsdException w:name="Colorful Grid Accent 4" w:uiPriority="73"/>
-    <w:lsdException w:name="Light Shading Accent 5" w:uiPriority="60"/>
-    <w:lsdException w:name="Light List Accent 5" w:uiPriority="61"/>
-    <w:lsdException w:name="Light Grid Accent 5" w:uiPriority="62"/>
-    <w:lsdException w:name="Medium Shading 1 Accent 5" w:uiPriority="63"/>
-    <w:lsdException w:name="Medium Shading 2 Accent 5" w:uiPriority="64"/>
-    <w:lsdException w:name="Medium List 1 Accent 5" w:uiPriority="65"/>
-    <w:lsdException w:name="Medium List 2 Accent 5" w:uiPriority="66"/>
-    <w:lsdException w:name="Medium Grid 1 Accent 5" w:uiPriority="67"/>
-    <w:lsdException w:name="Medium Grid 2 Accent 5" w:uiPriority="68"/>
-    <w:lsdException w:name="Medium Grid 3 Accent 5" w:uiPriority="69"/>
-    <w:lsdException w:name="Dark List Accent 5" w:uiPriority="70"/>
-    <w:lsdException w:name="Colorful Shading Accent 5" w:uiPriority="71"/>
-    <w:lsdException w:name="Colorful List Accent 5" w:uiPriority="72"/>
-    <w:lsdException w:name="Colorful Grid Accent 5" w:uiPriority="73"/>
-    <w:lsdException w:name="Light Shading Accent 6" w:uiPriority="60"/>
-    <w:lsdException w:name="Light List Accent 6" w:uiPriority="61"/>
-    <w:lsdException w:name="Light Grid Accent 6" w:uiPriority="62"/>
-    <w:lsdException w:name="Medium Shading 1 Accent 6" w:uiPriority="63"/>
-    <w:lsdException w:name="Medium Shading 2 Accent 6" w:uiPriority="64"/>
-    <w:lsdException w:name="Medium List 1 Accent 6" w:uiPriority="65"/>
-    <w:lsdException w:name="Medium List 2 Accent 6" w:uiPriority="66"/>
-    <w:lsdException w:name="Medium Grid 1 Accent 6" w:uiPriority="67"/>
-    <w:lsdException w:name="Medium Grid 2 Accent 6" w:uiPriority="68"/>
-    <w:lsdException w:name="Medium Grid 3 Accent 6" w:uiPriority="69"/>
-    <w:lsdException w:name="Dark List Accent 6" w:uiPriority="70"/>
-    <w:lsdException w:name="Colorful Shading Accent 6" w:uiPriority="71"/>
-    <w:lsdException w:name="Colorful List Accent 6" w:uiPriority="72"/>
-    <w:lsdException w:name="Colorful Grid Accent 6" w:uiPriority="73"/>
-    <w:lsdException w:name="Subtle Emphasis" w:uiPriority="19" w:qFormat="1"/>
-    <w:lsdException w:name="Intense Emphasis" w:uiPriority="21" w:qFormat="1"/>
-    <w:lsdException w:name="Subtle Reference" w:uiPriority="31" w:qFormat="1"/>
-    <w:lsdException w:name="Intense Reference" w:uiPriority="32" w:qFormat="1"/>
-    <w:lsdException w:name="Book Title" w:uiPriority="33" w:qFormat="1"/>
-    <w:lsdException w:name="Bibliography" w:semiHidden="1" w:uiPriority="37" w:unhideWhenUsed="1"/>
-    <w:lsdException w:name="TOC Heading" w:semiHidden="1" w:uiPriority="39" w:unhideWhenUsed="1" w:qFormat="1"/>
-    <w:lsdException w:name="Plain Table 1" w:uiPriority="41"/>
-    <w:lsdException w:name="Plain Table 2" w:uiPriority="42"/>
-    <w:lsdException w:name="Plain Table 3" w:uiPriority="43"/>
-    <w:lsdException w:name="Plain Table 4" w:uiPriority="44"/>
-    <w:lsdException w:name="Plain Table 5" w:uiPriority="45"/>
-    <w:lsdException w:name="Grid Table Light" w:uiPriority="40"/>
-    <w:lsdException w:name="Grid Table 1 Light" w:uiPriority="46"/>
-    <w:lsdException w:name="Grid Table 2" w:uiPriority="47"/>
-    <w:lsdException w:name="Grid Table 3" w:uiPriority="48"/>
-    <w:lsdException w:name="Grid Table 4" w:uiPriority="49"/>
-    <w:lsdException w:name="Grid Table 5 Dark" w:uiPriority="50"/>
-    <w:lsdException w:name="Grid Table 6 Colorful" w:uiPriority="51"/>
-    <w:lsdException w:name="Grid Table 7 Colorful" w:uiPriority="52"/>
-    <w:lsdException w:name="Grid Table 1 Light Accent 1" w:uiPriority="46"/>
-    <w:lsdException w:name="Grid Table 2 Accent 1" w:uiPriority="47"/>
-    <w:lsdException w:name="Grid Table 3 Accent 1" w:uiPriority="48"/>
-    <w:lsdException w:name="Grid Table 4 Accent 1" w:uiPriority="49"/>
-    <w:lsdException w:name="Grid Table 5 Dark Accent 1" w:uiPriority="50"/>
-    <w:lsdException w:name="Grid Table 6 Colorful Accent 1" w:uiPriority="51"/>
-    <w:lsdException w:name="Grid Table 7 Colorful Accent 1" w:uiPriority="52"/>
-    <w:lsdException w:name="Grid Table 1 Light Accent 2" w:uiPriority="46"/>
-    <w:lsdException w:name="Grid Table 2 Accent 2" w:uiPriority="47"/>
-    <w:lsdException w:name="Grid Table 3 Accent 2" w:uiPriority="48"/>
-    <w:lsdException w:name="Grid Table 4 Accent 2" w:uiPriority="49"/>
-    <w:lsdException w:name="Grid Table 5 Dark Accent 2" w:uiPriority="50"/>
-    <w:lsdException w:name="Grid Table 6 Colorful Accent 2" w:uiPriority="51"/>
-    <w:lsdException w:name="Grid Table 7 Colorful Accent 2" w:uiPriority="52"/>
-    <w:lsdException w:name="Grid Table 1 Light Accent 3" w:uiPriority="46"/>
-    <w:lsdException w:name="Grid Table 2 Accent 3" w:uiPriority="47"/>
-    <w:lsdException w:name="Grid Table 3 Accent 3" w:uiPriority="48"/>
-    <w:lsdException w:name="Grid Table 4 Accent 3" w:uiPriority="49"/>
-    <w:lsdException w:name="Grid Table 5 Dark Accent 3" w:uiPriority="50"/>
-    <w:lsdException w:name="Grid Table 6 Colorful Accent 3" w:uiPriority="51"/>
-    <w:lsdException w:name="Grid Table 7 Colorful Accent 3" w:uiPriority="52"/>
-    <w:lsdException w:name="Grid Table 1 Light Accent 4" w:uiPriority="46"/>
-    <w:lsdException w:name="Grid Table 2 Accent 4" w:uiPriority="47"/>
-    <w:lsdException w:name="Grid Table 3 Accent 4" w:uiPriority="48"/>
-    <w:lsdException w:name="Grid Table 4 Accent 4" w:uiPriority="49"/>
-    <w:lsdException w:name="Grid Table 5 Dark Accent 4" w:uiPriority="50"/>
-    <w:lsdException w:name="Grid Table 6 Colorful Accent 4" w:uiPriority="51"/>
-    <w:lsdException w:name="Grid Table 7 Colorful Accent 4" w:uiPriority="52"/>
-    <w:lsdException w:name="Grid Table 1 Light Accent 5" w:uiPriority="46"/>
-    <w:lsdException w:name="Grid Table 2 Accent 5" w:uiPriority="47"/>
-    <w:lsdException w:name="Grid Table 3 Accent 5" w:uiPriority="48"/>
-    <w:lsdException w:name="Grid Table 4 Accent 5" w:uiPriority="49"/>
-    <w:lsdException w:name="Grid Table 5 Dark Accent 5" w:uiPriority="50"/>
-    <w:lsdException w:name="Grid Table 6 Colorful Accent 5" w:uiPriority="51"/>
-    <w:lsdException w:name="Grid Table 7 Colorful Accent 5" w:uiPriority="52"/>
-    <w:lsdException w:name="Grid Table 1 Light Accent 6" w:uiPriority="46"/>
-    <w:lsdException w:name="Grid Table 2 Accent 6" w:uiPriority="47"/>
-    <w:lsdException w:name="Grid Table 3 Accent 6" w:uiPriority="48"/>
-    <w:lsdException w:name="Grid Table 4 Accent 6" w:uiPriority="49"/>
-    <w:lsdException w:name="Grid Table 5 Dark Accent 6" w:uiPriority="50"/>
-    <w:lsdException w:name="Grid Table 6 Colorful Accent 6" w:uiPriority="51"/>
-    <w:lsdException w:name="Grid Table 7 Colorful Accent 6" w:uiPriority="52"/>
-    <w:lsdException w:name="List Table 1 Light" w:uiPriority="46"/>
-    <w:lsdException w:name="List Table 2" w:uiPriority="47"/>
-    <w:lsdException w:name="List Table 3" w:uiPriority="48"/>
-    <w:lsdException w:name="List Table 4" w:uiPriority="49"/>
-    <w:lsdException w:name="List Table 5 Dark" w:uiPriority="50"/>
-    <w:lsdException w:name="List Table 6 Colorful" w:uiPriority="51"/>
-    <w:lsdException w:name="List Table 7 Colorful" w:uiPriority="52"/>
-    <w:lsdException w:name="List Table 1 Light Accent 1" w:uiPriority="46"/>
-    <w:lsdException w:name="List Table 2 Accent 1" w:uiPriority="47"/>
-    <w:lsdException w:name="List Table 3 Accent 1" w:uiPriority="48"/>
-    <w:lsdException w:name="List Table 4 Accent 1" w:uiPriority="49"/>
-    <w:lsdException w:name="List Table 5 Dark Accent 1" w:uiPriority="50"/>
-    <w:lsdException w:name="List Table 6 Colorful Accent 1" w:uiPriority="51"/>
-    <w:lsdException w:name="List Table 7 Colorful Accent 1" w:uiPriority="52"/>
-    <w:lsdException w:name="List Table 1 Light Accent 2" w:uiPriority="46"/>
-    <w:lsdException w:name="List Table 2 Accent 2" w:uiPriority="47"/>
-    <w:lsdException w:name="List Table 3 Accent 2" w:uiPriority="48"/>
-    <w:lsdException w:name="List Table 4 Accent 2" w:uiPriority="49"/>
-    <w:lsdException w:name="List Table 5 Dark Accent 2" w:uiPriority="50"/>
-    <w:lsdException w:name="List Table 6 Colorful Accent 2" w:uiPriority="51"/>
-    <w:lsdException w:name="List Table 7 Colorful Accent 2" w:uiPriority="52"/>
-    <w:lsdException w:name="List Table 1 Light Accent 3" w:uiPriority="46"/>
-    <w:lsdException w:name="List Table 2 Accent 3" w:uiPriority="47"/>
-    <w:lsdException w:name="List Table 3 Accent 3" w:uiPriority="48"/>
-    <w:lsdException w:name="List Table 4 Accent 3" w:uiPriority="49"/>
-    <w:lsdException w:name="List Table 5 Dark Accent 3" w:uiPriority="50"/>
-    <w:lsdException w:name="List Table 6 Colorful Accent 3" w:uiPriority="51"/>
-    <w:lsdException w:name="List Table 7 Colorful Accent 3" w:uiPriority="52"/>
-    <w:lsdException w:name="List Table 1 Light Accent 4" w:uiPriority="46"/>
-    <w:lsdException w:name="List Table 2 Accent 4" w:uiPriority="47"/>
-    <w:lsdException w:name="List Table 3 Accent 4" w:uiPriority="48"/>
-    <w:lsdException w:name="List Table 4 Accent 4" w:uiPriority="49"/>
-    <w:lsdException w:name="List Table 5 Dark Accent 4" w:uiPriority="50"/>
-    <w:lsdException w:name="List Table 6 Colorful Accent 4" w:uiPriority="51"/>
-    <w:lsdException w:name="List Table 7 Colorful Accent 4" w:uiPriority="52"/>
-    <w:lsdException w:name="List Table 1 Light Accent 5" w:uiPriority="46"/>
-    <w:lsdException w:name="List Table 2 Accent 5" w:uiPriority="47"/>
-    <w:lsdException w:name="List Table 3 Accent 5" w:uiPriority="48"/>
-    <w:lsdException w:name="List Table 4 Accent 5" w:uiPriority="49"/>
-    <w:lsdException w:name="List Table 5 Dark Accent 5" w:uiPriority="50"/>
-    <w:lsdException w:name="List Table 6 Colorful Accent 5" w:uiPriority="51"/>
-    <w:lsdException w:name="List Table 7 Colorful Accent 5" w:uiPriority="52"/>
-    <w:lsdException w:name="List Table 1 Light Accent 6" w:uiPriority="46"/>
-    <w:lsdException w:name="List Table 2 Accent 6" w:uiPriority="47"/>
-    <w:lsdException w:name="List Table 3 Accent 6" w:uiPriority="48"/>
-    <w:lsdException w:name="List Table 4 Accent 6" w:uiPriority="49"/>
-    <w:lsdException w:name="List Table 5 Dark Accent 6" w:uiPriority="50"/>
-    <w:lsdException w:name="List Table 6 Colorful Accent 6" w:uiPriority="51"/>
-    <w:lsdException w:name="List Table 7 Colorful Accent 6" w:uiPriority="52"/>
-  </w:latentStyles>
-  <w:style w:type="paragraph" w:default="1" w:styleId="Normln">
-    <w:name w:val="Normal"/>
-    <w:qFormat/>
-  </w:style>
-  <w:style w:type="character" w:default="1" w:styleId="Standardnpsmoodstavce">
-    <w:name w:val="Default Paragraph Font"/>
-    <w:uiPriority w:val="1"/>
-    <w:semiHidden/>
-    <w:unhideWhenUsed/>
-  </w:style>
-  <w:style w:type="table" w:default="1" w:styleId="Normlntabulka">
-    <w:name w:val="Normal Table"/>
-    <w:uiPriority w:val="99"/>
-    <w:semiHidden/>
-    <w:unhideWhenUsed/>
-    <w:tblPr>
-      <w:tblInd w:w="0" w:type="dxa"/>
-      <w:tblCellMar>
-        <w:top w:w="0" w:type="dxa"/>
-        <w:left w:w="108" w:type="dxa"/>
-        <w:bottom w:w="0" w:type="dxa"/>
-        <w:right w:w="108" w:type="dxa"/>
-      </w:tblCellMar>
-    </w:tblPr>
-  </w:style>
-  <w:style w:type="numbering" w:default="1" w:styleId="Bezseznamu">
-    <w:name w:val="No List"/>
-    <w:uiPriority w:val="99"/>
-    <w:semiHidden/>
-    <w:unhideWhenUsed/>
-  </w:style>
-  <w:style w:type="character" w:styleId="Zstupntext">
-    <w:name w:val="Placeholder Text"/>
-    <w:basedOn w:val="Standardnpsmoodstavce"/>
-    <w:uiPriority w:val="99"/>
-    <w:semiHidden/>
-    <w:rsid w:val="006E076A"/>
-    <w:rPr>
-      <w:color w:val="808080"/>
-    </w:rPr>
-  </w:style>
-</w:styles>
-</file>
-
-<file path=word/glossary/webSettings.xml><?xml version="1.0" encoding="utf-8"?>
-<w:webSettings xmlns:mc="http://schemas.openxmlformats.org/markup-compatibility/2006" xmlns:r="http://schemas.openxmlformats.org/officeDocument/2006/relationships" xmlns:w="http://schemas.openxmlformats.org/wordprocessingml/2006/main" xmlns:w14="http://schemas.microsoft.com/office/word/2010/wordml" xmlns:w15="http://schemas.microsoft.com/office/word/2012/wordml" mc:Ignorable="w14 w15">
-  <w:optimizeForBrowser/>
-  <w:allowPNG/>
-</w:webSettings>
-</file>
-
 <file path=word/theme/theme1.xml><?xml version="1.0" encoding="utf-8"?>
 <a:theme xmlns:a="http://schemas.openxmlformats.org/drawingml/2006/main" name="Motiv Office">
   <a:themeElements>
@@ -18188,7 +18194,7 @@
 </file>
 
 <file path=customXml/itemProps1.xml><?xml version="1.0" encoding="utf-8"?>
-<ds:datastoreItem xmlns:ds="http://schemas.openxmlformats.org/officeDocument/2006/customXml" ds:itemID="{193DF77F-BE7E-49E5-88EF-7A6F14188CBB}">
+<ds:datastoreItem xmlns:ds="http://schemas.openxmlformats.org/officeDocument/2006/customXml" ds:itemID="{54E798DA-B877-4BCF-9C7E-04182775015A}">
   <ds:schemaRefs>
     <ds:schemaRef ds:uri="http://schemas.openxmlformats.org/officeDocument/2006/bibliography"/>
   </ds:schemaRefs>

</xml_diff>

<commit_message>
doplneny experimentalni vyhodnoceni modelu pro embedding
</commit_message>
<xml_diff>
--- a/zapis/Aplikace pro doporučování podobných veřejných zakázek.docx
+++ b/zapis/Aplikace pro doporučování podobných veřejných zakázek.docx
@@ -12462,6 +12462,14 @@
     </w:p>
     <w:p>
       <w:pPr>
+        <w:pStyle w:val="Nadpis4"/>
+      </w:pPr>
+      <w:r>
+        <w:t>Dostupné před-trénované modely</w:t>
+      </w:r>
+    </w:p>
+    <w:p>
+      <w:pPr>
         <w:jc w:val="both"/>
       </w:pPr>
       <w:r>
@@ -12707,18 +12715,1265 @@
       <w:r>
         <w:t>), které ovšem podporu češtiny také neposkytuje.</w:t>
       </w:r>
-      <w:bookmarkStart w:id="82" w:name="_GoBack"/>
-      <w:bookmarkEnd w:id="82"/>
+    </w:p>
+    <w:p>
+      <w:pPr>
+        <w:pStyle w:val="Nadpis4"/>
+      </w:pPr>
+      <w:r>
+        <w:t>Vyhodnocení modelů</w:t>
+      </w:r>
+    </w:p>
+    <w:p>
+      <w:pPr>
+        <w:jc w:val="both"/>
+      </w:pPr>
+      <w:r>
+        <w:t xml:space="preserve">Zatímco na anglický jazyk se zaměřuje po celém světě mnoho lidí, pro vyhodnocení metod embeddingů pro češtinu </w:t>
+      </w:r>
+      <w:r>
+        <w:t>zatím vzniklo jen pár prací.</w:t>
+      </w:r>
+    </w:p>
+    <w:p>
+      <w:pPr>
+        <w:jc w:val="both"/>
+      </w:pPr>
+      <w:r>
+        <w:t>Jednou z nich je práce „An evaluation of Czech word embeddings“ (</w:t>
+      </w:r>
+      <w:commentRangeStart w:id="82"/>
+      <w:r>
+        <w:t>Hořeňovská, 2019</w:t>
+      </w:r>
+      <w:commentRangeEnd w:id="82"/>
+      <w:r>
+        <w:rPr>
+          <w:rStyle w:val="Odkaznakoment"/>
+        </w:rPr>
+        <w:commentReference w:id="82"/>
+      </w:r>
+      <w:r>
+        <w:t>)</w:t>
+      </w:r>
+      <w:r>
+        <w:t>, kde autorka zmiňuje, že pro češtinu se mohou modely výkonnostně lišit od výsledků pro angličtinu. Uvádí to na příkladu CBOW architektury, která pro češtinu funguje lépe než skip-gram, zatímco pro angličtinu je to naopak. Navíc se v tom shoduje s předešlou prací „</w:t>
+      </w:r>
+      <w:r>
+        <w:t>New</w:t>
+      </w:r>
+      <w:r>
+        <w:t xml:space="preserve"> word </w:t>
+      </w:r>
+      <w:r>
+        <w:t>analogy corpus for exploring  embeddings  of</w:t>
+      </w:r>
+      <w:r>
+        <w:t xml:space="preserve"> </w:t>
+      </w:r>
+      <w:r>
+        <w:t>Czech words</w:t>
+      </w:r>
+      <w:r>
+        <w:t>“ (</w:t>
+      </w:r>
+      <w:commentRangeStart w:id="83"/>
+      <w:r>
+        <w:t>Svoboda &amp; Brychcín, 2016</w:t>
+      </w:r>
+      <w:commentRangeEnd w:id="83"/>
+      <w:r>
+        <w:rPr>
+          <w:rStyle w:val="Odkaznakoment"/>
+        </w:rPr>
+        <w:commentReference w:id="83"/>
+      </w:r>
+      <w:r>
+        <w:t xml:space="preserve">). </w:t>
+      </w:r>
+      <w:r>
+        <w:t xml:space="preserve">Stejně tak se shodují v tom, že GloVe model pro češtinu nefunguje dobře. </w:t>
+      </w:r>
+      <w:r>
+        <w:t xml:space="preserve">Dále Hořeňovská uvádí, že </w:t>
+      </w:r>
+      <w:r>
+        <w:t xml:space="preserve">i </w:t>
+      </w:r>
+      <w:r>
+        <w:t>model B</w:t>
+      </w:r>
+      <w:r>
+        <w:t>ERT pro podobnost českých textů dosahu</w:t>
+      </w:r>
+      <w:r>
+        <w:t>je překvapivě slabých výsledků.</w:t>
+      </w:r>
+    </w:p>
+    <w:p>
+      <w:pPr>
+        <w:jc w:val="both"/>
+      </w:pPr>
+      <w:r>
+        <w:t>Nejlépe se jeví model fastText, který na datasetu „Czech Dataset for Semantic Similarity and Relatedness“ (Konopík, 2017) dosahuje z testovaných modelů nejlepších výsledků.</w:t>
+      </w:r>
+    </w:p>
+    <w:p>
+      <w:pPr>
+        <w:jc w:val="both"/>
+        <w:rPr>
+          <w:lang w:val="en-US"/>
+        </w:rPr>
+      </w:pPr>
+      <w:r>
+        <w:lastRenderedPageBreak/>
+        <w:t>Jedním z metodik pro vyhodnocování jazykových modelů je úloha STS (z angl. Semantic Textual Similarity)</w:t>
+      </w:r>
+      <w:r>
+        <w:t>, která se stala hlavní úlohou tzv. SemEval (International Workshop on Semantic Evaluation). STS úloha znamená ohodnocování podobnosti dvou textových fragmentů, přičemž výsledky STS systémů jsou porovnávány s manuálně anotovanými daty. Toto porovnávání se typicky měří korelací.</w:t>
+      </w:r>
+    </w:p>
+    <w:p>
+      <w:pPr>
+        <w:jc w:val="both"/>
+        <w:rPr>
+          <w:i/>
+        </w:rPr>
+      </w:pPr>
+      <w:r>
+        <w:t>V základu jsou datasety pro STS úlohu anglické, ale v práci „Czech Dataset for Semantic Textual Similarity“ (</w:t>
+      </w:r>
+      <w:commentRangeStart w:id="84"/>
+      <w:r>
+        <w:t>Svoboda &amp; Brychcín, 2018</w:t>
+      </w:r>
+      <w:commentRangeEnd w:id="84"/>
+      <w:r>
+        <w:rPr>
+          <w:rStyle w:val="Odkaznakoment"/>
+        </w:rPr>
+        <w:commentReference w:id="84"/>
+      </w:r>
+      <w:r>
+        <w:t xml:space="preserve">) publikují českou verzi, jako překlad původního anglického datasetu. Dataset je dostupný v repozitáři </w:t>
+      </w:r>
+      <w:commentRangeStart w:id="85"/>
+      <w:r>
+        <w:rPr>
+          <w:i/>
+        </w:rPr>
+        <w:t>sts-czech</w:t>
+      </w:r>
+      <w:commentRangeEnd w:id="85"/>
+      <w:r>
+        <w:rPr>
+          <w:rStyle w:val="Odkaznakoment"/>
+        </w:rPr>
+        <w:commentReference w:id="85"/>
+      </w:r>
+      <w:r>
+        <w:rPr>
+          <w:i/>
+        </w:rPr>
+        <w:t>.</w:t>
+      </w:r>
+    </w:p>
+    <w:p>
+      <w:pPr>
+        <w:jc w:val="both"/>
+      </w:pPr>
+      <w:r>
+        <w:t>V rámci práce (</w:t>
+      </w:r>
+      <w:commentRangeStart w:id="86"/>
+      <w:r>
+        <w:t>Conneau, 2018</w:t>
+      </w:r>
+      <w:commentRangeEnd w:id="86"/>
+      <w:r>
+        <w:rPr>
+          <w:rStyle w:val="Odkaznakoment"/>
+        </w:rPr>
+        <w:commentReference w:id="86"/>
+      </w:r>
+      <w:r>
+        <w:t xml:space="preserve">) vznikl nástroj </w:t>
+      </w:r>
+      <w:r>
+        <w:t xml:space="preserve">pro ohodnocování kvality univerzálních reprezentací vět, tzv. </w:t>
+      </w:r>
+      <w:r>
+        <w:t>SentEval</w:t>
+      </w:r>
+      <w:r>
+        <w:t>. Tento nástroj obsahuje, mimo jiné, i úlohy STS.</w:t>
+      </w:r>
+      <w:r>
+        <w:t xml:space="preserve"> </w:t>
+      </w:r>
+      <w:r>
+        <w:t xml:space="preserve">Své experimentální vyhodnocení modelů pro embedding textu </w:t>
+      </w:r>
+      <w:r>
+        <w:t xml:space="preserve">tak </w:t>
+      </w:r>
+      <w:r>
+        <w:t xml:space="preserve">zakládám na </w:t>
+      </w:r>
+      <w:r>
+        <w:t xml:space="preserve">tomto </w:t>
+      </w:r>
+      <w:r>
+        <w:t>nástroji, který dále upravuji pro použití českého STS datasetu.</w:t>
+      </w:r>
+    </w:p>
+    <w:p>
+      <w:pPr>
+        <w:jc w:val="both"/>
+      </w:pPr>
+      <w:r>
+        <w:t xml:space="preserve">Nástroj SentEval je dostupný </w:t>
+      </w:r>
+      <w:r>
+        <w:t xml:space="preserve">ke stažení </w:t>
+      </w:r>
+      <w:r>
+        <w:t xml:space="preserve">v repozitáři </w:t>
+      </w:r>
+      <w:r>
+        <w:t xml:space="preserve"> </w:t>
+      </w:r>
+      <w:r>
+        <w:rPr>
+          <w:i/>
+        </w:rPr>
+        <w:t>facebookresearch/SentEval</w:t>
+      </w:r>
+      <w:r>
+        <w:t>. V základní verzi nepodporuje vyhodnocení embeddingů pro delší úseky textu (například celé věty), ale pouze po jednotlivých tokenech (slovech)</w:t>
+      </w:r>
+      <w:r>
+        <w:t>, které pouze agreguje pro získání embeddingu celého fragmentu.</w:t>
+      </w:r>
+      <w:r>
+        <w:t xml:space="preserve"> Dnešní modely ovšem dokážou provádět embedding pro celé věty, a proto nástroj upravuji, abych byl pomocí něj schopný vyhodnocovat embeddingy celých vět.</w:t>
+      </w:r>
+    </w:p>
+    <w:p>
+      <w:pPr>
+        <w:jc w:val="both"/>
+      </w:pPr>
+      <w:r>
+        <w:t>TODO (rozepsat více úpravy + sdílet kód?)</w:t>
+      </w:r>
+    </w:p>
+    <w:p>
+      <w:pPr>
+        <w:jc w:val="both"/>
+      </w:pPr>
+      <w:r>
+        <w:t>Vzdálenost mezi embeddingy dvou textových fragmentů každého vzorku je měřena kosinovou vzdáleností.</w:t>
+      </w:r>
+      <w:r>
+        <w:t xml:space="preserve"> </w:t>
+      </w:r>
+      <w:r>
+        <w:t xml:space="preserve">Jako výsledek SentEval vrací Pearsonovy a Spearmanovy korelační koeficienty </w:t>
+      </w:r>
+      <w:r>
+        <w:t>mezi podobností vypočítanou z embeddingů a manuálně anotovanou.</w:t>
+      </w:r>
+    </w:p>
+    <w:p>
+      <w:pPr>
+        <w:jc w:val="both"/>
+      </w:pPr>
+      <w:r>
+        <w:t xml:space="preserve">Pro experimentální vyhodnocení vybírám několik </w:t>
+      </w:r>
+      <w:r>
+        <w:t xml:space="preserve">následujících </w:t>
+      </w:r>
+      <w:r>
+        <w:t>modelů:</w:t>
+      </w:r>
+    </w:p>
+    <w:p>
+      <w:pPr>
+        <w:pStyle w:val="Odstavecseseznamem"/>
+        <w:numPr>
+          <w:ilvl w:val="0"/>
+          <w:numId w:val="18"/>
+        </w:numPr>
+        <w:jc w:val="both"/>
+        <w:rPr>
+          <w:i/>
+        </w:rPr>
+      </w:pPr>
+      <w:r>
+        <w:rPr>
+          <w:i/>
+        </w:rPr>
+        <w:t>bert-base-multilingual-cased</w:t>
+      </w:r>
+      <w:r>
+        <w:rPr>
+          <w:i/>
+        </w:rPr>
+        <w:br/>
+      </w:r>
+      <w:r>
+        <w:t>Vícejazyčný model typu BERT</w:t>
+      </w:r>
+      <w:r>
+        <w:t>,</w:t>
+      </w:r>
+      <w:r>
+        <w:t xml:space="preserve"> nativně </w:t>
+      </w:r>
+      <w:r>
+        <w:t xml:space="preserve">používaný </w:t>
+      </w:r>
+      <w:r>
+        <w:t>NLP framework</w:t>
+      </w:r>
+      <w:r>
+        <w:t>em</w:t>
+      </w:r>
+      <w:r>
+        <w:t xml:space="preserve"> </w:t>
+      </w:r>
+      <w:r>
+        <w:rPr>
+          <w:i/>
+        </w:rPr>
+        <w:t>Transformers</w:t>
+      </w:r>
+      <w:r>
+        <w:t xml:space="preserve"> (</w:t>
+      </w:r>
+      <w:commentRangeStart w:id="87"/>
+      <w:r>
+        <w:rPr>
+          <w:i/>
+        </w:rPr>
+        <w:t>huggingface/transformers</w:t>
+      </w:r>
+      <w:commentRangeEnd w:id="87"/>
+      <w:r>
+        <w:rPr>
+          <w:rStyle w:val="Odkaznakoment"/>
+          <w:i/>
+        </w:rPr>
+        <w:commentReference w:id="87"/>
+      </w:r>
+      <w:r>
+        <w:t>)</w:t>
+      </w:r>
+    </w:p>
+    <w:p>
+      <w:pPr>
+        <w:pStyle w:val="Odstavecseseznamem"/>
+        <w:numPr>
+          <w:ilvl w:val="0"/>
+          <w:numId w:val="18"/>
+        </w:numPr>
+        <w:jc w:val="both"/>
+        <w:rPr>
+          <w:i/>
+        </w:rPr>
+      </w:pPr>
+      <w:r>
+        <w:rPr>
+          <w:i/>
+        </w:rPr>
+        <w:t>multi_cased_L-12_H-768_A-12</w:t>
+      </w:r>
+      <w:r>
+        <w:rPr>
+          <w:i/>
+        </w:rPr>
+        <w:br/>
+      </w:r>
+      <w:r>
+        <w:t>Vícejazyčný model typu BERT</w:t>
+      </w:r>
+      <w:r>
+        <w:t>,</w:t>
+      </w:r>
+      <w:r>
+        <w:t xml:space="preserve"> dostupný z oficiálního repozitáře </w:t>
+      </w:r>
+      <w:commentRangeStart w:id="88"/>
+      <w:r>
+        <w:rPr>
+          <w:i/>
+        </w:rPr>
+        <w:t>google-research/bert</w:t>
+      </w:r>
+      <w:commentRangeEnd w:id="88"/>
+      <w:r>
+        <w:rPr>
+          <w:i/>
+        </w:rPr>
+        <w:t>,</w:t>
+      </w:r>
+      <w:r>
+        <w:rPr>
+          <w:rStyle w:val="Odkaznakoment"/>
+        </w:rPr>
+        <w:commentReference w:id="88"/>
+      </w:r>
+      <w:r>
+        <w:t xml:space="preserve"> ve formě tensorflow model checkpointu</w:t>
+      </w:r>
+    </w:p>
+    <w:p>
+      <w:pPr>
+        <w:pStyle w:val="Odstavecseseznamem"/>
+        <w:numPr>
+          <w:ilvl w:val="0"/>
+          <w:numId w:val="18"/>
+        </w:numPr>
+        <w:jc w:val="both"/>
+        <w:rPr>
+          <w:i/>
+        </w:rPr>
+      </w:pPr>
+      <w:r>
+        <w:rPr>
+          <w:i/>
+        </w:rPr>
+        <w:t>bg_cs_pl_ru_cased_L-12_H-768_A-12_v1</w:t>
+      </w:r>
+      <w:r>
+        <w:rPr>
+          <w:i/>
+        </w:rPr>
+        <w:br/>
+      </w:r>
+      <w:r>
+        <w:t>Vícejazyčný (podporující bulharštinu, češtinu, polštinu a ruštinu) model typu BERT</w:t>
+      </w:r>
+      <w:r>
+        <w:t>,</w:t>
+      </w:r>
+      <w:r>
+        <w:t xml:space="preserve"> dostupný z webu NLP frameworku </w:t>
+      </w:r>
+      <w:commentRangeStart w:id="89"/>
+      <w:r>
+        <w:rPr>
+          <w:i/>
+        </w:rPr>
+        <w:t>deeppavlov</w:t>
+      </w:r>
+      <w:commentRangeEnd w:id="89"/>
+      <w:r>
+        <w:rPr>
+          <w:rStyle w:val="Odkaznakoment"/>
+        </w:rPr>
+        <w:commentReference w:id="89"/>
+      </w:r>
+      <w:r>
+        <w:rPr>
+          <w:i/>
+        </w:rPr>
+        <w:t>,</w:t>
+      </w:r>
+      <w:r>
+        <w:t xml:space="preserve"> ve formě tensorflow model checkpointu</w:t>
+      </w:r>
+    </w:p>
+    <w:p>
+      <w:pPr>
+        <w:pStyle w:val="Odstavecseseznamem"/>
+        <w:numPr>
+          <w:ilvl w:val="0"/>
+          <w:numId w:val="18"/>
+        </w:numPr>
+        <w:jc w:val="both"/>
+        <w:rPr>
+          <w:i/>
+        </w:rPr>
+      </w:pPr>
+      <w:r>
+        <w:rPr>
+          <w:i/>
+        </w:rPr>
+        <w:t>bert-base-cased</w:t>
+      </w:r>
+      <w:r>
+        <w:rPr>
+          <w:i/>
+        </w:rPr>
+        <w:br/>
+      </w:r>
+      <w:r>
+        <w:t>Anglický</w:t>
+      </w:r>
+      <w:r>
+        <w:t xml:space="preserve"> model typu BERT, nativně pou</w:t>
+      </w:r>
+      <w:r>
+        <w:t>žívaný</w:t>
+      </w:r>
+      <w:r>
+        <w:t xml:space="preserve"> NLP framework</w:t>
+      </w:r>
+      <w:r>
+        <w:t>em</w:t>
+      </w:r>
+      <w:r>
+        <w:t xml:space="preserve"> </w:t>
+      </w:r>
+      <w:r>
+        <w:rPr>
+          <w:i/>
+        </w:rPr>
+        <w:t>Transformers</w:t>
+      </w:r>
+      <w:r>
+        <w:t xml:space="preserve"> (</w:t>
+      </w:r>
+      <w:commentRangeStart w:id="90"/>
+      <w:r>
+        <w:rPr>
+          <w:i/>
+        </w:rPr>
+        <w:t>huggingface/transformers</w:t>
+      </w:r>
+      <w:commentRangeEnd w:id="90"/>
+      <w:r>
+        <w:rPr>
+          <w:rStyle w:val="Odkaznakoment"/>
+          <w:i/>
+        </w:rPr>
+        <w:commentReference w:id="90"/>
+      </w:r>
+      <w:r>
+        <w:t>)</w:t>
+      </w:r>
+    </w:p>
+    <w:p>
+      <w:pPr>
+        <w:pStyle w:val="Odstavecseseznamem"/>
+        <w:numPr>
+          <w:ilvl w:val="0"/>
+          <w:numId w:val="18"/>
+        </w:numPr>
+        <w:jc w:val="both"/>
+        <w:rPr>
+          <w:i/>
+        </w:rPr>
+      </w:pPr>
+      <w:r>
+        <w:rPr>
+          <w:i/>
+        </w:rPr>
+        <w:t>cc_cs_300_fasttext</w:t>
+      </w:r>
+      <w:r>
+        <w:rPr>
+          <w:i/>
+        </w:rPr>
+        <w:br/>
+      </w:r>
+      <w:r>
+        <w:t>Český model typu fastText</w:t>
+      </w:r>
+      <w:r>
+        <w:t>,</w:t>
+      </w:r>
+      <w:r>
+        <w:t xml:space="preserve"> dostupný z webu frameworku </w:t>
+      </w:r>
+      <w:commentRangeStart w:id="91"/>
+      <w:r>
+        <w:rPr>
+          <w:i/>
+        </w:rPr>
+        <w:t>fastText</w:t>
+      </w:r>
+      <w:commentRangeEnd w:id="91"/>
+      <w:r>
+        <w:rPr>
+          <w:rStyle w:val="Odkaznakoment"/>
+        </w:rPr>
+        <w:commentReference w:id="91"/>
+      </w:r>
+      <w:r>
+        <w:rPr>
+          <w:i/>
+        </w:rPr>
+        <w:t>,</w:t>
+      </w:r>
+      <w:r>
+        <w:rPr>
+          <w:i/>
+        </w:rPr>
+        <w:t xml:space="preserve"> </w:t>
+      </w:r>
+      <w:r>
+        <w:t>v binární formě používané knihovnou fasttext</w:t>
+      </w:r>
+    </w:p>
+    <w:p>
+      <w:pPr>
+        <w:pStyle w:val="Odstavecseseznamem"/>
+        <w:numPr>
+          <w:ilvl w:val="0"/>
+          <w:numId w:val="18"/>
+        </w:numPr>
+        <w:jc w:val="both"/>
+        <w:rPr>
+          <w:i/>
+        </w:rPr>
+      </w:pPr>
+      <w:r>
+        <w:rPr>
+          <w:i/>
+        </w:rPr>
+        <w:t>cc_en_300_fasttext</w:t>
+      </w:r>
+      <w:r>
+        <w:rPr>
+          <w:i/>
+        </w:rPr>
+        <w:br/>
+      </w:r>
+      <w:r>
+        <w:t xml:space="preserve">Anglický </w:t>
+      </w:r>
+      <w:r>
+        <w:t>model typu fastText</w:t>
+      </w:r>
+      <w:r>
+        <w:t>,</w:t>
+      </w:r>
+      <w:r>
+        <w:t xml:space="preserve"> dostupný z webu frameworku </w:t>
+      </w:r>
+      <w:commentRangeStart w:id="92"/>
+      <w:r>
+        <w:rPr>
+          <w:i/>
+        </w:rPr>
+        <w:t>fastText</w:t>
+      </w:r>
+      <w:commentRangeEnd w:id="92"/>
+      <w:r>
+        <w:rPr>
+          <w:i/>
+        </w:rPr>
+        <w:t>,</w:t>
+      </w:r>
+      <w:r>
+        <w:rPr>
+          <w:rStyle w:val="Odkaznakoment"/>
+        </w:rPr>
+        <w:commentReference w:id="92"/>
+      </w:r>
+      <w:r>
+        <w:rPr>
+          <w:i/>
+        </w:rPr>
+        <w:t xml:space="preserve"> </w:t>
+      </w:r>
+      <w:r>
+        <w:t>v binární formě používané knihovnou fasttext</w:t>
+      </w:r>
+    </w:p>
+    <w:p>
+      <w:pPr>
+        <w:pStyle w:val="Odstavecseseznamem"/>
+        <w:numPr>
+          <w:ilvl w:val="0"/>
+          <w:numId w:val="18"/>
+        </w:numPr>
+        <w:jc w:val="both"/>
+        <w:rPr>
+          <w:i/>
+        </w:rPr>
+      </w:pPr>
+      <w:r>
+        <w:rPr>
+          <w:i/>
+        </w:rPr>
+        <w:t>wiki_cs_300_fasttext</w:t>
+      </w:r>
+      <w:r>
+        <w:rPr>
+          <w:i/>
+        </w:rPr>
+        <w:br/>
+      </w:r>
+      <w:r>
+        <w:t>Český model typu fastText</w:t>
+      </w:r>
+      <w:r>
+        <w:t>,</w:t>
+      </w:r>
+      <w:r>
+        <w:t xml:space="preserve"> dostupný z webu frameworku </w:t>
+      </w:r>
+      <w:commentRangeStart w:id="93"/>
+      <w:r>
+        <w:rPr>
+          <w:i/>
+        </w:rPr>
+        <w:t>fastText</w:t>
+      </w:r>
+      <w:commentRangeEnd w:id="93"/>
+      <w:r>
+        <w:rPr>
+          <w:rStyle w:val="Odkaznakoment"/>
+        </w:rPr>
+        <w:commentReference w:id="93"/>
+      </w:r>
+      <w:r>
+        <w:rPr>
+          <w:i/>
+        </w:rPr>
+        <w:t>,</w:t>
+      </w:r>
+      <w:r>
+        <w:rPr>
+          <w:i/>
+        </w:rPr>
+        <w:t xml:space="preserve"> </w:t>
+      </w:r>
+      <w:r>
+        <w:t>v binární formě používané knihovnou fasttext</w:t>
+      </w:r>
+      <w:r>
+        <w:t>, trénovaný na Wikipedii</w:t>
+      </w:r>
+    </w:p>
+    <w:p>
+      <w:pPr>
+        <w:pStyle w:val="Odstavecseseznamem"/>
+        <w:numPr>
+          <w:ilvl w:val="0"/>
+          <w:numId w:val="18"/>
+        </w:numPr>
+        <w:jc w:val="both"/>
+        <w:rPr>
+          <w:i/>
+        </w:rPr>
+      </w:pPr>
+      <w:r>
+        <w:rPr>
+          <w:i/>
+        </w:rPr>
+        <w:lastRenderedPageBreak/>
+        <w:t>elmo_139</w:t>
+      </w:r>
+      <w:r>
+        <w:rPr>
+          <w:i/>
+        </w:rPr>
+        <w:br/>
+      </w:r>
+      <w:r>
+        <w:t xml:space="preserve">Český model typu ELMo, dostupný z repozitáře </w:t>
+      </w:r>
+      <w:commentRangeStart w:id="94"/>
+      <w:r>
+        <w:rPr>
+          <w:i/>
+        </w:rPr>
+        <w:t>HIT-SCIR/ELMoForManyLangs</w:t>
+      </w:r>
+      <w:commentRangeEnd w:id="94"/>
+      <w:r>
+        <w:rPr>
+          <w:rStyle w:val="Odkaznakoment"/>
+        </w:rPr>
+        <w:commentReference w:id="94"/>
+      </w:r>
+      <w:r>
+        <w:t>, ve formě používané framewokem elmoformanylangs</w:t>
+      </w:r>
+    </w:p>
+    <w:p>
+      <w:bookmarkStart w:id="95" w:name="_Toc29571943"/>
+      <w:r>
+        <w:t>Při vyhodnocování provádím 4 různé testy</w:t>
+      </w:r>
+      <w:r>
+        <w:t xml:space="preserve"> jak pro český, tak anglický dataset a oběma přístupy vyhodnocování embeddingů podle jednotlivých tokenů i celých vět:</w:t>
+      </w:r>
+    </w:p>
+    <w:p>
+      <w:pPr>
+        <w:pStyle w:val="Odstavecseseznamem"/>
+        <w:numPr>
+          <w:ilvl w:val="0"/>
+          <w:numId w:val="19"/>
+        </w:numPr>
+      </w:pPr>
+      <w:r>
+        <w:rPr>
+          <w:i/>
+        </w:rPr>
+        <w:t>STSCZ</w:t>
+      </w:r>
+      <w:r>
+        <w:br/>
+        <w:t xml:space="preserve">STS úloha </w:t>
+      </w:r>
+      <w:r>
+        <w:t xml:space="preserve">na českém datasetu </w:t>
+      </w:r>
+      <w:r>
+        <w:t xml:space="preserve">prováděná </w:t>
+      </w:r>
+      <w:r>
+        <w:t>základním přístupem</w:t>
+      </w:r>
+      <w:r>
+        <w:t xml:space="preserve"> </w:t>
+      </w:r>
+      <w:r>
+        <w:t>nástroje SentEval</w:t>
+      </w:r>
+    </w:p>
+    <w:p>
+      <w:pPr>
+        <w:pStyle w:val="Odstavecseseznamem"/>
+        <w:numPr>
+          <w:ilvl w:val="0"/>
+          <w:numId w:val="19"/>
+        </w:numPr>
+        <w:rPr>
+          <w:i/>
+        </w:rPr>
+      </w:pPr>
+      <w:r>
+        <w:rPr>
+          <w:i/>
+        </w:rPr>
+        <w:t>STSCZ2</w:t>
+      </w:r>
+      <w:r>
+        <w:rPr>
+          <w:i/>
+        </w:rPr>
+        <w:br/>
+      </w:r>
+      <w:r>
+        <w:t xml:space="preserve">STS úloha na českém datasetu </w:t>
+      </w:r>
+      <w:r>
+        <w:t xml:space="preserve">prováděná upraveným přístupem pro vyhodnocení embeddingů celých vět </w:t>
+      </w:r>
+    </w:p>
+    <w:p>
+      <w:pPr>
+        <w:pStyle w:val="Odstavecseseznamem"/>
+        <w:numPr>
+          <w:ilvl w:val="0"/>
+          <w:numId w:val="19"/>
+        </w:numPr>
+        <w:rPr>
+          <w:i/>
+        </w:rPr>
+      </w:pPr>
+      <w:r>
+        <w:rPr>
+          <w:i/>
+        </w:rPr>
+        <w:t>STS16</w:t>
+      </w:r>
+      <w:r>
+        <w:rPr>
+          <w:i/>
+        </w:rPr>
+        <w:br/>
+      </w:r>
+      <w:r>
+        <w:t>STS úloha na oficiálním anglickém datasetu STS16 prováděná základním přístupem nástroje SentEval</w:t>
+      </w:r>
+    </w:p>
+    <w:p>
+      <w:pPr>
+        <w:pStyle w:val="Odstavecseseznamem"/>
+        <w:numPr>
+          <w:ilvl w:val="0"/>
+          <w:numId w:val="19"/>
+        </w:numPr>
+        <w:rPr>
+          <w:i/>
+        </w:rPr>
+      </w:pPr>
+      <w:r>
+        <w:rPr>
+          <w:i/>
+        </w:rPr>
+        <w:t>STS162</w:t>
+      </w:r>
+      <w:r>
+        <w:rPr>
+          <w:i/>
+        </w:rPr>
+        <w:br/>
+      </w:r>
+      <w:r>
+        <w:t>STS úloha na oficiálním anglickém datasetu STS16 prováděná upraveným přístupem pro vyhodnocení embeddingů celých vět</w:t>
+      </w:r>
+    </w:p>
+    <w:p>
+      <w:r>
+        <w:t>Výsledky experimentů jsou zobrazené v tabulkách níže.</w:t>
+      </w:r>
+    </w:p>
+    <w:p>
+      <w:pPr>
+        <w:rPr>
+          <w:noProof/>
+          <w:lang w:eastAsia="cs-CZ"/>
+        </w:rPr>
+      </w:pPr>
+      <w:r>
+        <w:rPr>
+          <w:noProof/>
+          <w:lang w:eastAsia="cs-CZ"/>
+        </w:rPr>
+        <w:lastRenderedPageBreak/>
+        <w:drawing>
+          <wp:inline distT="0" distB="0" distL="0" distR="0" wp14:anchorId="6C211F52" wp14:editId="4DBB8C2B">
+            <wp:extent cx="5314950" cy="3638550"/>
+            <wp:effectExtent l="0" t="0" r="0" b="0"/>
+            <wp:docPr id="11" name="Obrázek 11"/>
+            <wp:cNvGraphicFramePr>
+              <a:graphicFrameLocks xmlns:a="http://schemas.openxmlformats.org/drawingml/2006/main" noChangeAspect="1"/>
+            </wp:cNvGraphicFramePr>
+            <a:graphic xmlns:a="http://schemas.openxmlformats.org/drawingml/2006/main">
+              <a:graphicData uri="http://schemas.openxmlformats.org/drawingml/2006/picture">
+                <pic:pic xmlns:pic="http://schemas.openxmlformats.org/drawingml/2006/picture">
+                  <pic:nvPicPr>
+                    <pic:cNvPr id="1" name=""/>
+                    <pic:cNvPicPr/>
+                  </pic:nvPicPr>
+                  <pic:blipFill>
+                    <a:blip r:embed="rId31"/>
+                    <a:stretch>
+                      <a:fillRect/>
+                    </a:stretch>
+                  </pic:blipFill>
+                  <pic:spPr>
+                    <a:xfrm>
+                      <a:off x="0" y="0"/>
+                      <a:ext cx="5314950" cy="3638550"/>
+                    </a:xfrm>
+                    <a:prstGeom prst="rect">
+                      <a:avLst/>
+                    </a:prstGeom>
+                  </pic:spPr>
+                </pic:pic>
+              </a:graphicData>
+            </a:graphic>
+          </wp:inline>
+        </w:drawing>
+      </w:r>
+      <w:r>
+        <w:rPr>
+          <w:noProof/>
+          <w:lang w:eastAsia="cs-CZ"/>
+        </w:rPr>
+        <w:t xml:space="preserve"> </w:t>
+      </w:r>
+      <w:r>
+        <w:rPr>
+          <w:noProof/>
+          <w:lang w:eastAsia="cs-CZ"/>
+        </w:rPr>
+        <w:drawing>
+          <wp:inline distT="0" distB="0" distL="0" distR="0" wp14:anchorId="4A44E064" wp14:editId="4F613378">
+            <wp:extent cx="5238750" cy="3390900"/>
+            <wp:effectExtent l="0" t="0" r="0" b="0"/>
+            <wp:docPr id="15" name="Obrázek 15"/>
+            <wp:cNvGraphicFramePr>
+              <a:graphicFrameLocks xmlns:a="http://schemas.openxmlformats.org/drawingml/2006/main" noChangeAspect="1"/>
+            </wp:cNvGraphicFramePr>
+            <a:graphic xmlns:a="http://schemas.openxmlformats.org/drawingml/2006/main">
+              <a:graphicData uri="http://schemas.openxmlformats.org/drawingml/2006/picture">
+                <pic:pic xmlns:pic="http://schemas.openxmlformats.org/drawingml/2006/picture">
+                  <pic:nvPicPr>
+                    <pic:cNvPr id="1" name=""/>
+                    <pic:cNvPicPr/>
+                  </pic:nvPicPr>
+                  <pic:blipFill>
+                    <a:blip r:embed="rId32"/>
+                    <a:stretch>
+                      <a:fillRect/>
+                    </a:stretch>
+                  </pic:blipFill>
+                  <pic:spPr>
+                    <a:xfrm>
+                      <a:off x="0" y="0"/>
+                      <a:ext cx="5238750" cy="3390900"/>
+                    </a:xfrm>
+                    <a:prstGeom prst="rect">
+                      <a:avLst/>
+                    </a:prstGeom>
+                  </pic:spPr>
+                </pic:pic>
+              </a:graphicData>
+            </a:graphic>
+          </wp:inline>
+        </w:drawing>
+      </w:r>
+      <w:r>
+        <w:rPr>
+          <w:noProof/>
+          <w:lang w:eastAsia="cs-CZ"/>
+        </w:rPr>
+        <w:t xml:space="preserve"> </w:t>
+      </w:r>
+      <w:r>
+        <w:rPr>
+          <w:noProof/>
+          <w:lang w:eastAsia="cs-CZ"/>
+        </w:rPr>
+        <w:lastRenderedPageBreak/>
+        <w:drawing>
+          <wp:inline distT="0" distB="0" distL="0" distR="0" wp14:anchorId="25F0F64A" wp14:editId="28253B64">
+            <wp:extent cx="3790950" cy="2009775"/>
+            <wp:effectExtent l="0" t="0" r="0" b="9525"/>
+            <wp:docPr id="16" name="Obrázek 16"/>
+            <wp:cNvGraphicFramePr>
+              <a:graphicFrameLocks xmlns:a="http://schemas.openxmlformats.org/drawingml/2006/main" noChangeAspect="1"/>
+            </wp:cNvGraphicFramePr>
+            <a:graphic xmlns:a="http://schemas.openxmlformats.org/drawingml/2006/main">
+              <a:graphicData uri="http://schemas.openxmlformats.org/drawingml/2006/picture">
+                <pic:pic xmlns:pic="http://schemas.openxmlformats.org/drawingml/2006/picture">
+                  <pic:nvPicPr>
+                    <pic:cNvPr id="1" name=""/>
+                    <pic:cNvPicPr/>
+                  </pic:nvPicPr>
+                  <pic:blipFill>
+                    <a:blip r:embed="rId33"/>
+                    <a:stretch>
+                      <a:fillRect/>
+                    </a:stretch>
+                  </pic:blipFill>
+                  <pic:spPr>
+                    <a:xfrm>
+                      <a:off x="0" y="0"/>
+                      <a:ext cx="3790950" cy="2009775"/>
+                    </a:xfrm>
+                    <a:prstGeom prst="rect">
+                      <a:avLst/>
+                    </a:prstGeom>
+                  </pic:spPr>
+                </pic:pic>
+              </a:graphicData>
+            </a:graphic>
+          </wp:inline>
+        </w:drawing>
+      </w:r>
+      <w:r>
+        <w:rPr>
+          <w:noProof/>
+          <w:lang w:eastAsia="cs-CZ"/>
+        </w:rPr>
+        <w:t xml:space="preserve"> </w:t>
+      </w:r>
+      <w:r>
+        <w:rPr>
+          <w:noProof/>
+          <w:lang w:eastAsia="cs-CZ"/>
+        </w:rPr>
+        <w:drawing>
+          <wp:inline distT="0" distB="0" distL="0" distR="0" wp14:anchorId="6FE361DE" wp14:editId="012E7EC8">
+            <wp:extent cx="3810000" cy="2019300"/>
+            <wp:effectExtent l="0" t="0" r="0" b="0"/>
+            <wp:docPr id="20" name="Obrázek 20"/>
+            <wp:cNvGraphicFramePr>
+              <a:graphicFrameLocks xmlns:a="http://schemas.openxmlformats.org/drawingml/2006/main" noChangeAspect="1"/>
+            </wp:cNvGraphicFramePr>
+            <a:graphic xmlns:a="http://schemas.openxmlformats.org/drawingml/2006/main">
+              <a:graphicData uri="http://schemas.openxmlformats.org/drawingml/2006/picture">
+                <pic:pic xmlns:pic="http://schemas.openxmlformats.org/drawingml/2006/picture">
+                  <pic:nvPicPr>
+                    <pic:cNvPr id="1" name=""/>
+                    <pic:cNvPicPr/>
+                  </pic:nvPicPr>
+                  <pic:blipFill>
+                    <a:blip r:embed="rId34"/>
+                    <a:stretch>
+                      <a:fillRect/>
+                    </a:stretch>
+                  </pic:blipFill>
+                  <pic:spPr>
+                    <a:xfrm>
+                      <a:off x="0" y="0"/>
+                      <a:ext cx="3810000" cy="2019300"/>
+                    </a:xfrm>
+                    <a:prstGeom prst="rect">
+                      <a:avLst/>
+                    </a:prstGeom>
+                  </pic:spPr>
+                </pic:pic>
+              </a:graphicData>
+            </a:graphic>
+          </wp:inline>
+        </w:drawing>
+      </w:r>
+    </w:p>
+    <w:p>
+      <w:pPr>
+        <w:rPr>
+          <w:noProof/>
+          <w:lang w:eastAsia="cs-CZ"/>
+        </w:rPr>
+      </w:pPr>
+      <w:r>
+        <w:rPr>
+          <w:noProof/>
+          <w:lang w:eastAsia="cs-CZ"/>
+        </w:rPr>
+        <w:t>Na výsledcích je možné pozorovat hned několik zjištění.</w:t>
+      </w:r>
+    </w:p>
+    <w:p>
+      <w:pPr>
+        <w:jc w:val="both"/>
+        <w:rPr>
+          <w:noProof/>
+          <w:lang w:eastAsia="cs-CZ"/>
+        </w:rPr>
+      </w:pPr>
+      <w:r>
+        <w:rPr>
+          <w:noProof/>
+          <w:lang w:eastAsia="cs-CZ"/>
+        </w:rPr>
+        <w:t xml:space="preserve">Zaprvé, nejdůležitější zjištění je, že nejlépe si vede model </w:t>
+      </w:r>
+      <w:r>
+        <w:rPr>
+          <w:i/>
+          <w:noProof/>
+          <w:lang w:eastAsia="cs-CZ"/>
+        </w:rPr>
+        <w:t>fastText</w:t>
+      </w:r>
+      <w:r>
+        <w:rPr>
+          <w:i/>
+          <w:noProof/>
+          <w:lang w:eastAsia="cs-CZ"/>
+        </w:rPr>
+        <w:t xml:space="preserve">, </w:t>
+      </w:r>
+      <w:r>
+        <w:rPr>
+          <w:noProof/>
+          <w:lang w:eastAsia="cs-CZ"/>
+        </w:rPr>
+        <w:t>což mimojiné potvrzuje i tvrzení v práci Hořeňovské zmíněné</w:t>
+      </w:r>
+      <w:r>
+        <w:rPr>
+          <w:noProof/>
+          <w:lang w:eastAsia="cs-CZ"/>
+        </w:rPr>
+        <w:t>ho výše. Stejně tak se ukázalo, že model ELMo dosahuje obecně slabších výsledků. Nakonec model BERT dosahuje různých výsledků, závisejících na nastavení úlohy a volby konkrétního testu.</w:t>
+      </w:r>
+    </w:p>
+    <w:p>
+      <w:pPr>
+        <w:jc w:val="both"/>
+      </w:pPr>
+      <w:r>
+        <w:rPr>
+          <w:noProof/>
+          <w:lang w:eastAsia="cs-CZ"/>
+        </w:rPr>
+        <w:t xml:space="preserve">Zarážející zjištění je, že výsledky modelů </w:t>
+      </w:r>
+      <w:r>
+        <w:rPr>
+          <w:i/>
+        </w:rPr>
+        <w:t>bert-base-multilingual-cased</w:t>
+      </w:r>
+      <w:r>
+        <w:rPr>
+          <w:i/>
+        </w:rPr>
+        <w:t xml:space="preserve"> </w:t>
+      </w:r>
+      <w:r>
+        <w:t xml:space="preserve">a </w:t>
+      </w:r>
+      <w:r>
+        <w:rPr>
+          <w:i/>
+        </w:rPr>
+        <w:t>multi_cased_L-12_H-768_A-12</w:t>
+      </w:r>
+      <w:r>
+        <w:rPr>
+          <w:i/>
+        </w:rPr>
+        <w:t xml:space="preserve"> </w:t>
+      </w:r>
+      <w:r>
+        <w:t>se liší</w:t>
+      </w:r>
+      <w:r>
+        <w:t>, přestože by měli být modely totožné, pouze použité jiným způsobem. Vysvětluji si to možným zveřejněním jiných verzí těchto modelů pro stažení o</w:t>
+      </w:r>
+      <w:bookmarkStart w:id="96" w:name="_GoBack"/>
+      <w:bookmarkEnd w:id="96"/>
+      <w:r>
+        <w:t>proti nativnímu použití frameworkem.</w:t>
+      </w:r>
+    </w:p>
+    <w:p>
+      <w:pPr>
+        <w:jc w:val="both"/>
+      </w:pPr>
+      <w:r>
+        <w:t xml:space="preserve">Stejně tak je zvláštní, že český model </w:t>
+      </w:r>
+      <w:r>
+        <w:t>fastTex</w:t>
+      </w:r>
+      <w:r>
+        <w:t xml:space="preserve">t </w:t>
+      </w:r>
+      <w:r>
+        <w:t xml:space="preserve">je schopný </w:t>
+      </w:r>
+      <w:r>
+        <w:t>dosahovat srovnatelných a dokonce i lepších výsledků než anglické modely BERT i fastText samotný.</w:t>
+      </w:r>
+    </w:p>
+    <w:p>
+      <w:pPr>
+        <w:jc w:val="both"/>
+        <w:rPr>
+          <w:noProof/>
+          <w:lang w:eastAsia="cs-CZ"/>
+        </w:rPr>
+      </w:pPr>
+      <w:r>
+        <w:t>Změna přístupu určování embeddingu se projevila pro různé modely také různě. Zatímco u modelu fastText se téměř neprojevily, model ELMo ztratil na výkonu při embedování celé věty a model BERT zaznamenal pro některá nastavení zlepšení, avšak pro některá i zhoršení.</w:t>
+      </w:r>
     </w:p>
     <w:p>
       <w:pPr>
         <w:pStyle w:val="Nadpis3"/>
       </w:pPr>
-      <w:bookmarkStart w:id="83" w:name="_Toc29571943"/>
       <w:r>
         <w:t>FEA02b - Výběr technologie</w:t>
       </w:r>
-      <w:bookmarkEnd w:id="83"/>
+      <w:bookmarkEnd w:id="95"/>
     </w:p>
     <w:p>
       <w:r>
@@ -12729,11 +13984,11 @@
       <w:pPr>
         <w:pStyle w:val="Nadpis3"/>
       </w:pPr>
-      <w:bookmarkStart w:id="84" w:name="_Toc29571944"/>
+      <w:bookmarkStart w:id="97" w:name="_Toc29571944"/>
       <w:r>
         <w:t>FEA02c - Sestavení komponenty pro extrakci embeddingu</w:t>
       </w:r>
-      <w:bookmarkEnd w:id="84"/>
+      <w:bookmarkEnd w:id="97"/>
     </w:p>
     <w:p>
       <w:r>
@@ -12744,36 +13999,37 @@
       <w:pPr>
         <w:pStyle w:val="Nadpis2"/>
       </w:pPr>
-      <w:bookmarkStart w:id="85" w:name="_Toc29571945"/>
-      <w:r>
+      <w:bookmarkStart w:id="98" w:name="_Toc29571945"/>
+      <w:r>
+        <w:lastRenderedPageBreak/>
         <w:t>FEA03 - Metrika podobnosti dokumentů</w:t>
       </w:r>
-      <w:bookmarkEnd w:id="85"/>
+      <w:bookmarkEnd w:id="98"/>
     </w:p>
     <w:p>
       <w:pPr>
         <w:pStyle w:val="Nadpis3"/>
       </w:pPr>
-      <w:bookmarkStart w:id="86" w:name="_Toc29571946"/>
+      <w:bookmarkStart w:id="99" w:name="_Toc29571946"/>
       <w:r>
         <w:t>FEA03a - Výběr algoritmu</w:t>
       </w:r>
-      <w:bookmarkEnd w:id="86"/>
+      <w:bookmarkEnd w:id="99"/>
     </w:p>
     <w:p>
       <w:r>
         <w:t xml:space="preserve">Nejlepší bude pravděpodobně metrika na základě </w:t>
       </w:r>
-      <w:commentRangeStart w:id="87"/>
+      <w:commentRangeStart w:id="100"/>
       <w:r>
         <w:t>embeddingu</w:t>
       </w:r>
-      <w:commentRangeEnd w:id="87"/>
+      <w:commentRangeEnd w:id="100"/>
       <w:r>
         <w:rPr>
           <w:rStyle w:val="Odkaznakoment"/>
         </w:rPr>
-        <w:commentReference w:id="87"/>
+        <w:commentReference w:id="100"/>
       </w:r>
       <w:r>
         <w:t>, kvůli zachycení sémantických podobností. Reálně si ale nejsem jistý, zdali to bude dostatečně fungovat.</w:t>
@@ -12786,16 +14042,16 @@
       <w:r>
         <w:t xml:space="preserve">Další zajímavou alternativou je </w:t>
       </w:r>
-      <w:commentRangeStart w:id="88"/>
+      <w:commentRangeStart w:id="101"/>
       <w:r>
         <w:t>WMD</w:t>
       </w:r>
-      <w:commentRangeEnd w:id="88"/>
+      <w:commentRangeEnd w:id="101"/>
       <w:r>
         <w:rPr>
           <w:rStyle w:val="Odkaznakoment"/>
         </w:rPr>
-        <w:commentReference w:id="88"/>
+        <w:commentReference w:id="101"/>
       </w:r>
       <w:r>
         <w:t>.</w:t>
@@ -12805,11 +14061,11 @@
       <w:pPr>
         <w:pStyle w:val="Nadpis3"/>
       </w:pPr>
-      <w:bookmarkStart w:id="89" w:name="_Toc29571947"/>
+      <w:bookmarkStart w:id="102" w:name="_Toc29571947"/>
       <w:r>
         <w:t>FEA03b - Výběr technologie</w:t>
       </w:r>
-      <w:bookmarkEnd w:id="89"/>
+      <w:bookmarkEnd w:id="102"/>
     </w:p>
     <w:p>
       <w:r>
@@ -12820,12 +14076,11 @@
       <w:pPr>
         <w:pStyle w:val="Nadpis3"/>
       </w:pPr>
-      <w:bookmarkStart w:id="90" w:name="_Toc29571948"/>
-      <w:r>
-        <w:lastRenderedPageBreak/>
+      <w:bookmarkStart w:id="103" w:name="_Toc29571948"/>
+      <w:r>
         <w:t>FEA03c - Sestavení komponenty pro porovnávání dokumentů</w:t>
       </w:r>
-      <w:bookmarkEnd w:id="90"/>
+      <w:bookmarkEnd w:id="103"/>
     </w:p>
     <w:p>
       <w:r>
@@ -12836,21 +14091,21 @@
       <w:pPr>
         <w:pStyle w:val="Nadpis2"/>
       </w:pPr>
-      <w:bookmarkStart w:id="91" w:name="_Toc29571949"/>
+      <w:bookmarkStart w:id="104" w:name="_Toc29571949"/>
       <w:r>
         <w:t>FEA04 - Extrakce předmětu</w:t>
       </w:r>
-      <w:bookmarkEnd w:id="91"/>
+      <w:bookmarkEnd w:id="104"/>
     </w:p>
     <w:p>
       <w:pPr>
         <w:pStyle w:val="Nadpis3"/>
       </w:pPr>
-      <w:bookmarkStart w:id="92" w:name="_Toc29571950"/>
+      <w:bookmarkStart w:id="105" w:name="_Toc29571950"/>
       <w:r>
         <w:t>FEA04a - Výběr metody a algoritmu</w:t>
       </w:r>
-      <w:bookmarkEnd w:id="92"/>
+      <w:bookmarkEnd w:id="105"/>
     </w:p>
     <w:p>
       <w:r>
@@ -12909,16 +14164,16 @@
       <w:r>
         <w:t xml:space="preserve">Podle </w:t>
       </w:r>
-      <w:commentRangeStart w:id="93"/>
+      <w:commentRangeStart w:id="106"/>
       <w:r>
         <w:t>Davida Šenkýře</w:t>
       </w:r>
-      <w:commentRangeEnd w:id="93"/>
+      <w:commentRangeEnd w:id="106"/>
       <w:r>
         <w:rPr>
           <w:rStyle w:val="Odkaznakoment"/>
         </w:rPr>
-        <w:commentReference w:id="93"/>
+        <w:commentReference w:id="106"/>
       </w:r>
       <w:r>
         <w:t xml:space="preserve"> je nejspolehlivější explicitní návrh </w:t>
@@ -12940,16 +14195,16 @@
       <w:r>
         <w:t xml:space="preserve">Alternativně by mohlo jít vyzkoušet </w:t>
       </w:r>
-      <w:commentRangeStart w:id="94"/>
+      <w:commentRangeStart w:id="107"/>
       <w:r>
         <w:t>sumarizaci dokumentu</w:t>
       </w:r>
-      <w:commentRangeEnd w:id="94"/>
+      <w:commentRangeEnd w:id="107"/>
       <w:r>
         <w:rPr>
           <w:rStyle w:val="Odkaznakoment"/>
         </w:rPr>
-        <w:commentReference w:id="94"/>
+        <w:commentReference w:id="107"/>
       </w:r>
       <w:r>
         <w:t>, ale pochybuji o výsledcích na extrakci předmětu.</w:t>
@@ -12964,12 +14219,12 @@
       </w:r>
     </w:p>
     <w:p>
-      <w:commentRangeStart w:id="95"/>
+      <w:commentRangeStart w:id="108"/>
       <w:r>
         <w:t>4 úrovně jazykového rozkladu:</w:t>
       </w:r>
     </w:p>
-    <w:commentRangeEnd w:id="95"/>
+    <w:commentRangeEnd w:id="108"/>
     <w:p>
       <w:pPr>
         <w:pStyle w:val="Odstavecseseznamem"/>
@@ -12982,7 +14237,7 @@
         <w:rPr>
           <w:rStyle w:val="Odkaznakoment"/>
         </w:rPr>
-        <w:commentReference w:id="95"/>
+        <w:commentReference w:id="108"/>
       </w:r>
       <w:r>
         <w:t>Slovní úroveň – prostý text (tokeny)</w:t>
@@ -13008,16 +14263,16 @@
           <w:numId w:val="13"/>
         </w:numPr>
       </w:pPr>
-      <w:commentRangeStart w:id="96"/>
+      <w:commentRangeStart w:id="109"/>
       <w:r>
         <w:t xml:space="preserve">Analytická úroveň </w:t>
       </w:r>
-      <w:commentRangeEnd w:id="96"/>
+      <w:commentRangeEnd w:id="109"/>
       <w:r>
         <w:rPr>
           <w:rStyle w:val="Odkaznakoment"/>
         </w:rPr>
-        <w:commentReference w:id="96"/>
+        <w:commentReference w:id="109"/>
       </w:r>
       <w:r>
         <w:t>–</w:t>
@@ -13040,7 +14295,7 @@
           <w:numId w:val="13"/>
         </w:numPr>
       </w:pPr>
-      <w:commentRangeStart w:id="97"/>
+      <w:commentRangeStart w:id="110"/>
       <w:r>
         <w:t>Tek</w:t>
       </w:r>
@@ -13050,12 +14305,12 @@
       <w:r>
         <w:t xml:space="preserve">ogramatická úroveň </w:t>
       </w:r>
-      <w:commentRangeEnd w:id="97"/>
+      <w:commentRangeEnd w:id="110"/>
       <w:r>
         <w:rPr>
           <w:rStyle w:val="Odkaznakoment"/>
         </w:rPr>
-        <w:commentReference w:id="97"/>
+        <w:commentReference w:id="110"/>
       </w:r>
       <w:r>
         <w:t>-</w:t>
@@ -13097,11 +14352,11 @@
       <w:pPr>
         <w:pStyle w:val="Nadpis3"/>
       </w:pPr>
-      <w:bookmarkStart w:id="98" w:name="_Toc29571951"/>
+      <w:bookmarkStart w:id="111" w:name="_Toc29571951"/>
       <w:r>
         <w:t>FEA04b - Výběr technologie</w:t>
       </w:r>
-      <w:bookmarkEnd w:id="98"/>
+      <w:bookmarkEnd w:id="111"/>
     </w:p>
     <w:p>
       <w:r>
@@ -13116,16 +14371,16 @@
           <w:numId w:val="9"/>
         </w:numPr>
       </w:pPr>
-      <w:commentRangeStart w:id="99"/>
+      <w:commentRangeStart w:id="112"/>
       <w:r>
         <w:t>Treex</w:t>
       </w:r>
-      <w:commentRangeEnd w:id="99"/>
+      <w:commentRangeEnd w:id="112"/>
       <w:r>
         <w:rPr>
           <w:rStyle w:val="Odkaznakoment"/>
         </w:rPr>
-        <w:commentReference w:id="99"/>
+        <w:commentReference w:id="112"/>
       </w:r>
     </w:p>
     <w:p>
@@ -13196,30 +14451,30 @@
           <w:numId w:val="9"/>
         </w:numPr>
       </w:pPr>
-      <w:commentRangeStart w:id="100"/>
+      <w:commentRangeStart w:id="113"/>
       <w:r>
         <w:t>UDPipe</w:t>
       </w:r>
-      <w:commentRangeEnd w:id="100"/>
+      <w:commentRangeEnd w:id="113"/>
       <w:r>
         <w:rPr>
           <w:rStyle w:val="Odkaznakoment"/>
         </w:rPr>
-        <w:commentReference w:id="100"/>
+        <w:commentReference w:id="113"/>
       </w:r>
       <w:r>
         <w:t>/</w:t>
       </w:r>
-      <w:commentRangeStart w:id="101"/>
+      <w:commentRangeStart w:id="114"/>
       <w:r>
         <w:t>Udapi</w:t>
       </w:r>
-      <w:commentRangeEnd w:id="101"/>
+      <w:commentRangeEnd w:id="114"/>
       <w:r>
         <w:rPr>
           <w:rStyle w:val="Odkaznakoment"/>
         </w:rPr>
-        <w:commentReference w:id="101"/>
+        <w:commentReference w:id="114"/>
       </w:r>
     </w:p>
     <w:p>
@@ -13233,16 +14488,16 @@
       <w:r>
         <w:t xml:space="preserve">Používá </w:t>
       </w:r>
-      <w:commentRangeStart w:id="102"/>
+      <w:commentRangeStart w:id="115"/>
       <w:r>
         <w:t>Universal Dependencies</w:t>
       </w:r>
-      <w:commentRangeEnd w:id="102"/>
+      <w:commentRangeEnd w:id="115"/>
       <w:r>
         <w:rPr>
           <w:rStyle w:val="Odkaznakoment"/>
         </w:rPr>
-        <w:commentReference w:id="102"/>
+        <w:commentReference w:id="115"/>
       </w:r>
       <w:r>
         <w:t xml:space="preserve"> anotační modely</w:t>
@@ -13269,6 +14524,7 @@
         </w:numPr>
       </w:pPr>
       <w:r>
+        <w:lastRenderedPageBreak/>
         <w:t>Krom jiných užití existují i jako knihovny pro python</w:t>
       </w:r>
     </w:p>
@@ -13283,16 +14539,16 @@
       <w:r>
         <w:t xml:space="preserve">Dokonce i api pro </w:t>
       </w:r>
-      <w:commentRangeStart w:id="103"/>
+      <w:commentRangeStart w:id="116"/>
       <w:r>
         <w:t>spacy</w:t>
       </w:r>
-      <w:commentRangeEnd w:id="103"/>
+      <w:commentRangeEnd w:id="116"/>
       <w:r>
         <w:rPr>
           <w:rStyle w:val="Odkaznakoment"/>
         </w:rPr>
-        <w:commentReference w:id="103"/>
+        <w:commentReference w:id="116"/>
       </w:r>
       <w:r>
         <w:t>, ovšem model na pozadí funguje stále stejně</w:t>
@@ -13306,16 +14562,16 @@
           <w:numId w:val="9"/>
         </w:numPr>
       </w:pPr>
-      <w:commentRangeStart w:id="104"/>
+      <w:commentRangeStart w:id="117"/>
       <w:r>
         <w:t>MorphoDiTa</w:t>
       </w:r>
-      <w:commentRangeEnd w:id="104"/>
+      <w:commentRangeEnd w:id="117"/>
       <w:r>
         <w:rPr>
           <w:rStyle w:val="Odkaznakoment"/>
         </w:rPr>
-        <w:commentReference w:id="104"/>
+        <w:commentReference w:id="117"/>
       </w:r>
       <w:r>
         <w:t xml:space="preserve"> - </w:t>
@@ -13323,16 +14579,16 @@
       <w:r>
         <w:t xml:space="preserve"> má </w:t>
       </w:r>
-      <w:commentRangeStart w:id="105"/>
+      <w:commentRangeStart w:id="118"/>
       <w:r>
         <w:t>český model</w:t>
       </w:r>
-      <w:commentRangeEnd w:id="105"/>
+      <w:commentRangeEnd w:id="118"/>
       <w:r>
         <w:rPr>
           <w:rStyle w:val="Odkaznakoment"/>
         </w:rPr>
-        <w:commentReference w:id="105"/>
+        <w:commentReference w:id="118"/>
       </w:r>
       <w:r>
         <w:t>, poskytuje pouze morfologickou úroveň rozkladu</w:t>
@@ -13346,16 +14602,16 @@
           <w:numId w:val="9"/>
         </w:numPr>
       </w:pPr>
-      <w:commentRangeStart w:id="106"/>
+      <w:commentRangeStart w:id="119"/>
       <w:r>
         <w:t>Stanford NLP</w:t>
       </w:r>
-      <w:commentRangeEnd w:id="106"/>
+      <w:commentRangeEnd w:id="119"/>
       <w:r>
         <w:rPr>
           <w:rStyle w:val="Odkaznakoment"/>
         </w:rPr>
-        <w:commentReference w:id="106"/>
+        <w:commentReference w:id="119"/>
       </w:r>
     </w:p>
     <w:p>
@@ -13369,30 +14625,30 @@
       <w:r>
         <w:t xml:space="preserve">Možná </w:t>
       </w:r>
-      <w:commentRangeStart w:id="107"/>
+      <w:commentRangeStart w:id="120"/>
       <w:r>
         <w:t>TreeTagger</w:t>
       </w:r>
-      <w:commentRangeEnd w:id="107"/>
+      <w:commentRangeEnd w:id="120"/>
       <w:r>
         <w:rPr>
           <w:rStyle w:val="Odkaznakoment"/>
         </w:rPr>
-        <w:commentReference w:id="107"/>
+        <w:commentReference w:id="120"/>
       </w:r>
       <w:r>
         <w:t xml:space="preserve">, </w:t>
       </w:r>
-      <w:commentRangeStart w:id="108"/>
+      <w:commentRangeStart w:id="121"/>
       <w:r>
         <w:t>RFTagger</w:t>
       </w:r>
-      <w:commentRangeEnd w:id="108"/>
+      <w:commentRangeEnd w:id="121"/>
       <w:r>
         <w:rPr>
           <w:rStyle w:val="Odkaznakoment"/>
         </w:rPr>
-        <w:commentReference w:id="108"/>
+        <w:commentReference w:id="121"/>
       </w:r>
     </w:p>
     <w:p>
@@ -13431,12 +14687,11 @@
       <w:pPr>
         <w:pStyle w:val="Nadpis3"/>
       </w:pPr>
-      <w:bookmarkStart w:id="109" w:name="_Toc29571952"/>
-      <w:r>
-        <w:lastRenderedPageBreak/>
+      <w:bookmarkStart w:id="122" w:name="_Toc29571952"/>
+      <w:r>
         <w:t>FEA04c – Návrh procesu extrakce předmětu</w:t>
       </w:r>
-      <w:bookmarkEnd w:id="109"/>
+      <w:bookmarkEnd w:id="122"/>
     </w:p>
     <w:p>
       <w:r>
@@ -13447,11 +14702,11 @@
       <w:pPr>
         <w:pStyle w:val="Nadpis3"/>
       </w:pPr>
-      <w:bookmarkStart w:id="110" w:name="_Toc29571953"/>
+      <w:bookmarkStart w:id="123" w:name="_Toc29571953"/>
       <w:r>
         <w:t>FEA04d - Sestavení komponenty pro extrakci předmětu</w:t>
       </w:r>
-      <w:bookmarkEnd w:id="110"/>
+      <w:bookmarkEnd w:id="123"/>
     </w:p>
     <w:p>
       <w:r>
@@ -13462,7 +14717,7 @@
       <w:pPr>
         <w:pStyle w:val="Nadpis1"/>
       </w:pPr>
-      <w:bookmarkStart w:id="111" w:name="_Toc29571954"/>
+      <w:bookmarkStart w:id="124" w:name="_Toc29571954"/>
       <w:r>
         <w:rPr>
           <w:color w:val="FFC000" w:themeColor="accent4"/>
@@ -13472,7 +14727,7 @@
       <w:r>
         <w:t>- Doporučovací systém</w:t>
       </w:r>
-      <w:bookmarkEnd w:id="111"/>
+      <w:bookmarkEnd w:id="124"/>
     </w:p>
     <w:p>
       <w:r>
@@ -13491,11 +14746,11 @@
       <w:pPr>
         <w:pStyle w:val="Nadpis2"/>
       </w:pPr>
-      <w:bookmarkStart w:id="112" w:name="_Toc29571955"/>
+      <w:bookmarkStart w:id="125" w:name="_Toc29571955"/>
       <w:r>
         <w:t>REC01 - Výběr doporučovací metody</w:t>
       </w:r>
-      <w:bookmarkEnd w:id="112"/>
+      <w:bookmarkEnd w:id="125"/>
     </w:p>
     <w:p>
       <w:r>
@@ -13514,11 +14769,11 @@
       <w:pPr>
         <w:pStyle w:val="Nadpis2"/>
       </w:pPr>
-      <w:bookmarkStart w:id="113" w:name="_Toc29571956"/>
+      <w:bookmarkStart w:id="126" w:name="_Toc29571956"/>
       <w:r>
         <w:t>REC02 - Výběr technologie</w:t>
       </w:r>
-      <w:bookmarkEnd w:id="113"/>
+      <w:bookmarkEnd w:id="126"/>
     </w:p>
     <w:p>
       <w:r>
@@ -13529,11 +14784,11 @@
       <w:pPr>
         <w:pStyle w:val="Nadpis2"/>
       </w:pPr>
-      <w:bookmarkStart w:id="114" w:name="_Toc29571957"/>
+      <w:bookmarkStart w:id="127" w:name="_Toc29571957"/>
       <w:r>
         <w:t>REC03 - Návrh systému</w:t>
       </w:r>
-      <w:bookmarkEnd w:id="114"/>
+      <w:bookmarkEnd w:id="127"/>
     </w:p>
     <w:p>
       <w:r>
@@ -13544,7 +14799,7 @@
       <w:pPr>
         <w:pStyle w:val="Nadpis2"/>
       </w:pPr>
-      <w:bookmarkStart w:id="115" w:name="_Toc29571958"/>
+      <w:bookmarkStart w:id="128" w:name="_Toc29571958"/>
       <w:r>
         <w:t xml:space="preserve">REC04 </w:t>
       </w:r>
@@ -13554,7 +14809,7 @@
       <w:r>
         <w:t xml:space="preserve"> Sestavení</w:t>
       </w:r>
-      <w:bookmarkEnd w:id="115"/>
+      <w:bookmarkEnd w:id="128"/>
     </w:p>
     <w:p>
       <w:r>
@@ -13565,7 +14820,7 @@
       <w:pPr>
         <w:pStyle w:val="Nadpis1"/>
       </w:pPr>
-      <w:bookmarkStart w:id="116" w:name="_Toc29571959"/>
+      <w:bookmarkStart w:id="129" w:name="_Toc29571959"/>
       <w:r>
         <w:rPr>
           <w:color w:val="ED7D31" w:themeColor="accent2"/>
@@ -13575,17 +14830,17 @@
       <w:r>
         <w:t>- Aplikace</w:t>
       </w:r>
-      <w:bookmarkEnd w:id="116"/>
+      <w:bookmarkEnd w:id="129"/>
     </w:p>
     <w:p>
       <w:pPr>
         <w:pStyle w:val="Nadpis2"/>
       </w:pPr>
-      <w:bookmarkStart w:id="117" w:name="_Toc29571960"/>
+      <w:bookmarkStart w:id="130" w:name="_Toc29571960"/>
       <w:r>
         <w:t>APP01 - Výběr technologie</w:t>
       </w:r>
-      <w:bookmarkEnd w:id="117"/>
+      <w:bookmarkEnd w:id="130"/>
     </w:p>
     <w:p>
       <w:r>
@@ -13620,11 +14875,11 @@
       <w:pPr>
         <w:pStyle w:val="Nadpis2"/>
       </w:pPr>
-      <w:bookmarkStart w:id="118" w:name="_Toc29571961"/>
+      <w:bookmarkStart w:id="131" w:name="_Toc29571961"/>
       <w:r>
         <w:t>APP02 - Sestavení prototypu</w:t>
       </w:r>
-      <w:bookmarkEnd w:id="118"/>
+      <w:bookmarkEnd w:id="131"/>
     </w:p>
     <w:p>
       <w:r>
@@ -13635,11 +14890,12 @@
       <w:pPr>
         <w:pStyle w:val="Nadpis2"/>
       </w:pPr>
-      <w:bookmarkStart w:id="119" w:name="_Toc29571962"/>
-      <w:r>
+      <w:bookmarkStart w:id="132" w:name="_Toc29571962"/>
+      <w:r>
+        <w:lastRenderedPageBreak/>
         <w:t>APP03 - Integrace s ostatními komponentami</w:t>
       </w:r>
-      <w:bookmarkEnd w:id="119"/>
+      <w:bookmarkEnd w:id="132"/>
     </w:p>
     <w:p>
       <w:r>
@@ -13650,11 +14906,11 @@
       <w:pPr>
         <w:pStyle w:val="Nadpis2"/>
       </w:pPr>
-      <w:bookmarkStart w:id="120" w:name="_Toc29571963"/>
+      <w:bookmarkStart w:id="133" w:name="_Toc29571963"/>
       <w:r>
         <w:t>APP04 - Nasazení?</w:t>
       </w:r>
-      <w:bookmarkEnd w:id="120"/>
+      <w:bookmarkEnd w:id="133"/>
       <w:r>
         <w:t xml:space="preserve"> </w:t>
       </w:r>
@@ -13668,7 +14924,7 @@
       <w:pPr>
         <w:pStyle w:val="Nadpis1"/>
       </w:pPr>
-      <w:bookmarkStart w:id="121" w:name="_Toc29571964"/>
+      <w:bookmarkStart w:id="134" w:name="_Toc29571964"/>
       <w:r>
         <w:rPr>
           <w:color w:val="000000" w:themeColor="text1"/>
@@ -13678,7 +14934,7 @@
       <w:r>
         <w:t>- Psaní diplomového dokumentu</w:t>
       </w:r>
-      <w:bookmarkEnd w:id="121"/>
+      <w:bookmarkEnd w:id="134"/>
     </w:p>
     <w:p>
       <w:r>
@@ -13693,16 +14949,16 @@
           <w:numId w:val="12"/>
         </w:numPr>
       </w:pPr>
-      <w:commentRangeStart w:id="122"/>
+      <w:commentRangeStart w:id="135"/>
       <w:r>
         <w:t>Tenderman.cz</w:t>
       </w:r>
-      <w:commentRangeEnd w:id="122"/>
+      <w:commentRangeEnd w:id="135"/>
       <w:r>
         <w:rPr>
           <w:rStyle w:val="Odkaznakoment"/>
         </w:rPr>
-        <w:commentReference w:id="122"/>
+        <w:commentReference w:id="135"/>
       </w:r>
       <w:r>
         <w:t>- pricing až 10k Kč/měsíc</w:t>
@@ -13716,17 +14972,16 @@
           <w:numId w:val="12"/>
         </w:numPr>
       </w:pPr>
-      <w:commentRangeStart w:id="123"/>
-      <w:r>
-        <w:lastRenderedPageBreak/>
+      <w:commentRangeStart w:id="136"/>
+      <w:r>
         <w:t>Vhodne-uverejneni.cz</w:t>
       </w:r>
-      <w:commentRangeEnd w:id="123"/>
+      <w:commentRangeEnd w:id="136"/>
       <w:r>
         <w:rPr>
           <w:rStyle w:val="Odkaznakoment"/>
         </w:rPr>
-        <w:commentReference w:id="123"/>
+        <w:commentReference w:id="136"/>
       </w:r>
     </w:p>
     <w:sectPr>
@@ -14725,7 +15980,7 @@
       </w:r>
     </w:p>
   </w:comment>
-  <w:comment w:id="87" w:author="Vancl Milan" w:date="2020-01-10T15:17:00Z" w:initials="VM">
+  <w:comment w:id="82" w:author="Vancl Milan" w:date="2020-02-22T20:00:00Z" w:initials="VM">
     <w:p>
       <w:pPr>
         <w:pStyle w:val="Textkomente"/>
@@ -14737,11 +15992,219 @@
         <w:annotationRef/>
       </w:r>
       <w:r>
+        <w:t>https://www.aclweb.org/anthology/W19-6107.pdf</w:t>
+      </w:r>
+    </w:p>
+  </w:comment>
+  <w:comment w:id="83" w:author="Vancl Milan" w:date="2020-02-22T20:10:00Z" w:initials="VM">
+    <w:p>
+      <w:pPr>
+        <w:pStyle w:val="Textkomente"/>
+      </w:pPr>
+      <w:r>
+        <w:rPr>
+          <w:rStyle w:val="Odkaznakoment"/>
+        </w:rPr>
+        <w:annotationRef/>
+      </w:r>
+      <w:r>
+        <w:t>https://arxiv.org/pdf/1608.00789.pdf</w:t>
+      </w:r>
+    </w:p>
+  </w:comment>
+  <w:comment w:id="84" w:author="Vancl Milan" w:date="2020-02-22T22:13:00Z" w:initials="VM">
+    <w:p>
+      <w:pPr>
+        <w:pStyle w:val="Textkomente"/>
+      </w:pPr>
+      <w:r>
+        <w:rPr>
+          <w:rStyle w:val="Odkaznakoment"/>
+        </w:rPr>
+        <w:annotationRef/>
+      </w:r>
+      <w:r>
+        <w:t>https://link.springer.com/chapter/10.1007/978-3-030-00794-2_23</w:t>
+      </w:r>
+    </w:p>
+  </w:comment>
+  <w:comment w:id="85" w:author="Vancl Milan" w:date="2020-02-22T22:16:00Z" w:initials="VM">
+    <w:p>
+      <w:pPr>
+        <w:pStyle w:val="Textkomente"/>
+      </w:pPr>
+      <w:r>
+        <w:rPr>
+          <w:rStyle w:val="Odkaznakoment"/>
+        </w:rPr>
+        <w:annotationRef/>
+      </w:r>
+      <w:r>
+        <w:t>https://github.com/Svobikl/sts-czech</w:t>
+      </w:r>
+    </w:p>
+  </w:comment>
+  <w:comment w:id="86" w:author="Vancl Milan" w:date="2020-02-23T17:23:00Z" w:initials="VM">
+    <w:p>
+      <w:pPr>
+        <w:pStyle w:val="Textkomente"/>
+      </w:pPr>
+      <w:r>
+        <w:rPr>
+          <w:rStyle w:val="Odkaznakoment"/>
+        </w:rPr>
+        <w:annotationRef/>
+      </w:r>
+      <w:r>
+        <w:t>https://arxiv.org/pdf/1803.05449.pdf</w:t>
+      </w:r>
+    </w:p>
+  </w:comment>
+  <w:comment w:id="87" w:author="Vancl Milan" w:date="2020-02-23T23:46:00Z" w:initials="VM">
+    <w:p>
+      <w:pPr>
+        <w:pStyle w:val="Textkomente"/>
+      </w:pPr>
+      <w:r>
+        <w:rPr>
+          <w:rStyle w:val="Odkaznakoment"/>
+        </w:rPr>
+        <w:annotationRef/>
+      </w:r>
+      <w:r>
+        <w:t>https://github.com/huggingface/transformers</w:t>
+      </w:r>
+    </w:p>
+  </w:comment>
+  <w:comment w:id="88" w:author="Vancl Milan" w:date="2020-02-23T23:48:00Z" w:initials="VM">
+    <w:p>
+      <w:pPr>
+        <w:pStyle w:val="Textkomente"/>
+      </w:pPr>
+      <w:r>
+        <w:rPr>
+          <w:rStyle w:val="Odkaznakoment"/>
+        </w:rPr>
+        <w:annotationRef/>
+      </w:r>
+      <w:r>
+        <w:t>https://github.com/google-research/bert/blob/master/multilingual.md</w:t>
+      </w:r>
+    </w:p>
+  </w:comment>
+  <w:comment w:id="89" w:author="Vancl Milan" w:date="2020-02-23T23:51:00Z" w:initials="VM">
+    <w:p>
+      <w:pPr>
+        <w:pStyle w:val="Textkomente"/>
+      </w:pPr>
+      <w:r>
+        <w:rPr>
+          <w:rStyle w:val="Odkaznakoment"/>
+        </w:rPr>
+        <w:annotationRef/>
+      </w:r>
+      <w:r>
+        <w:t>http://docs.deeppavlov.ai/en/master/features/models/bert.html</w:t>
+      </w:r>
+    </w:p>
+  </w:comment>
+  <w:comment w:id="90" w:author="Vancl Milan" w:date="2020-02-23T23:46:00Z" w:initials="VM">
+    <w:p>
+      <w:pPr>
+        <w:pStyle w:val="Textkomente"/>
+      </w:pPr>
+      <w:r>
+        <w:rPr>
+          <w:rStyle w:val="Odkaznakoment"/>
+        </w:rPr>
+        <w:annotationRef/>
+      </w:r>
+      <w:r>
+        <w:t>https://github.com/huggingface/transformers</w:t>
+      </w:r>
+    </w:p>
+  </w:comment>
+  <w:comment w:id="91" w:author="Vancl Milan" w:date="2020-02-23T23:54:00Z" w:initials="VM">
+    <w:p>
+      <w:pPr>
+        <w:pStyle w:val="Textkomente"/>
+      </w:pPr>
+      <w:r>
+        <w:rPr>
+          <w:rStyle w:val="Odkaznakoment"/>
+        </w:rPr>
+        <w:annotationRef/>
+      </w:r>
+      <w:r>
+        <w:t>https://fasttext.cc/docs/en/crawl-vectors.html</w:t>
+      </w:r>
+    </w:p>
+  </w:comment>
+  <w:comment w:id="92" w:author="Vancl Milan" w:date="2020-02-23T23:54:00Z" w:initials="VM">
+    <w:p>
+      <w:pPr>
+        <w:pStyle w:val="Textkomente"/>
+      </w:pPr>
+      <w:r>
+        <w:rPr>
+          <w:rStyle w:val="Odkaznakoment"/>
+        </w:rPr>
+        <w:annotationRef/>
+      </w:r>
+      <w:r>
+        <w:t>https://fasttext.cc/docs/en/crawl-vectors.html</w:t>
+      </w:r>
+    </w:p>
+  </w:comment>
+  <w:comment w:id="93" w:author="Vancl Milan" w:date="2020-02-23T23:54:00Z" w:initials="VM">
+    <w:p>
+      <w:pPr>
+        <w:pStyle w:val="Textkomente"/>
+      </w:pPr>
+      <w:r>
+        <w:rPr>
+          <w:rStyle w:val="Odkaznakoment"/>
+        </w:rPr>
+        <w:annotationRef/>
+      </w:r>
+      <w:r>
+        <w:t>https://fasttext.cc/docs/en/crawl-vectors.html</w:t>
+      </w:r>
+    </w:p>
+  </w:comment>
+  <w:comment w:id="94" w:author="Vancl Milan" w:date="2020-02-24T00:00:00Z" w:initials="VM">
+    <w:p>
+      <w:pPr>
+        <w:pStyle w:val="Textkomente"/>
+      </w:pPr>
+      <w:r>
+        <w:rPr>
+          <w:rStyle w:val="Odkaznakoment"/>
+        </w:rPr>
+        <w:annotationRef/>
+      </w:r>
+      <w:r>
+        <w:t>https://github.com/HIT-SCIR/ELMoForManyLangs</w:t>
+      </w:r>
+    </w:p>
+  </w:comment>
+  <w:comment w:id="100" w:author="Vancl Milan" w:date="2020-01-10T15:17:00Z" w:initials="VM">
+    <w:p>
+      <w:pPr>
+        <w:pStyle w:val="Textkomente"/>
+      </w:pPr>
+      <w:r>
+        <w:rPr>
+          <w:rStyle w:val="Odkaznakoment"/>
+        </w:rPr>
+        <w:annotationRef/>
+      </w:r>
+      <w:r>
         <w:t>https://paperswithcode.com/task/semantic-textual-similarity</w:t>
       </w:r>
     </w:p>
   </w:comment>
-  <w:comment w:id="88" w:author="Vancl Milan" w:date="2020-01-10T13:45:00Z" w:initials="VM">
+  <w:comment w:id="101" w:author="Vancl Milan" w:date="2020-01-10T13:45:00Z" w:initials="VM">
     <w:p>
       <w:pPr>
         <w:rPr>
@@ -14774,7 +16237,7 @@
       </w:pPr>
     </w:p>
   </w:comment>
-  <w:comment w:id="93" w:author="Vancl Milan" w:date="2020-01-10T15:35:00Z" w:initials="VM">
+  <w:comment w:id="106" w:author="Vancl Milan" w:date="2020-01-10T15:35:00Z" w:initials="VM">
     <w:p>
       <w:pPr>
         <w:pStyle w:val="Textkomente"/>
@@ -14790,7 +16253,7 @@
       </w:r>
     </w:p>
   </w:comment>
-  <w:comment w:id="94" w:author="Vancl Milan" w:date="2020-01-10T15:45:00Z" w:initials="VM">
+  <w:comment w:id="107" w:author="Vancl Milan" w:date="2020-01-10T15:45:00Z" w:initials="VM">
     <w:p>
       <w:pPr>
         <w:pStyle w:val="Textkomente"/>
@@ -14806,7 +16269,7 @@
       </w:r>
     </w:p>
   </w:comment>
-  <w:comment w:id="95" w:author="Vancl Milan" w:date="2020-01-15T11:59:00Z" w:initials="VM">
+  <w:comment w:id="108" w:author="Vancl Milan" w:date="2020-01-15T11:59:00Z" w:initials="VM">
     <w:p>
       <w:pPr>
         <w:pStyle w:val="Textkomente"/>
@@ -14822,7 +16285,7 @@
       </w:r>
     </w:p>
   </w:comment>
-  <w:comment w:id="96" w:author="Vancl Milan" w:date="2020-01-15T12:07:00Z" w:initials="VM">
+  <w:comment w:id="109" w:author="Vancl Milan" w:date="2020-01-15T12:07:00Z" w:initials="VM">
     <w:p>
       <w:pPr>
         <w:pStyle w:val="Textkomente"/>
@@ -14838,7 +16301,7 @@
       </w:r>
     </w:p>
   </w:comment>
-  <w:comment w:id="97" w:author="Vancl Milan" w:date="2020-01-15T12:09:00Z" w:initials="VM">
+  <w:comment w:id="110" w:author="Vancl Milan" w:date="2020-01-15T12:09:00Z" w:initials="VM">
     <w:p>
       <w:pPr>
         <w:pStyle w:val="Textkomente"/>
@@ -14854,7 +16317,7 @@
       </w:r>
     </w:p>
   </w:comment>
-  <w:comment w:id="99" w:author="Vancl Milan" w:date="2020-01-15T12:13:00Z" w:initials="VM">
+  <w:comment w:id="112" w:author="Vancl Milan" w:date="2020-01-15T12:13:00Z" w:initials="VM">
     <w:p>
       <w:pPr>
         <w:pStyle w:val="Textkomente"/>
@@ -14870,7 +16333,7 @@
       </w:r>
     </w:p>
   </w:comment>
-  <w:comment w:id="100" w:author="Vancl Milan" w:date="2020-01-16T16:20:00Z" w:initials="VM">
+  <w:comment w:id="113" w:author="Vancl Milan" w:date="2020-01-16T16:20:00Z" w:initials="VM">
     <w:p>
       <w:pPr>
         <w:rPr>
@@ -14895,7 +16358,7 @@
       </w:r>
     </w:p>
   </w:comment>
-  <w:comment w:id="101" w:author="Vancl Milan" w:date="2020-01-16T16:21:00Z" w:initials="VM">
+  <w:comment w:id="114" w:author="Vancl Milan" w:date="2020-01-16T16:21:00Z" w:initials="VM">
     <w:p>
       <w:pPr>
         <w:rPr>
@@ -14920,7 +16383,7 @@
       </w:r>
     </w:p>
   </w:comment>
-  <w:comment w:id="102" w:author="Vancl Milan" w:date="2020-01-16T16:20:00Z" w:initials="VM">
+  <w:comment w:id="115" w:author="Vancl Milan" w:date="2020-01-16T16:20:00Z" w:initials="VM">
     <w:p>
       <w:pPr>
         <w:pStyle w:val="Textkomente"/>
@@ -14936,7 +16399,7 @@
       </w:r>
     </w:p>
   </w:comment>
-  <w:comment w:id="103" w:author="Vancl Milan" w:date="2020-01-21T10:34:00Z" w:initials="VM">
+  <w:comment w:id="116" w:author="Vancl Milan" w:date="2020-01-21T10:34:00Z" w:initials="VM">
     <w:p>
       <w:pPr>
         <w:pStyle w:val="Textkomente"/>
@@ -14952,7 +16415,7 @@
       </w:r>
     </w:p>
   </w:comment>
-  <w:comment w:id="104" w:author="Vancl Milan" w:date="2020-01-10T15:47:00Z" w:initials="VM">
+  <w:comment w:id="117" w:author="Vancl Milan" w:date="2020-01-10T15:47:00Z" w:initials="VM">
     <w:p>
       <w:pPr>
         <w:pStyle w:val="Textkomente"/>
@@ -14968,7 +16431,7 @@
       </w:r>
     </w:p>
   </w:comment>
-  <w:comment w:id="105" w:author="Vancl Milan" w:date="2020-01-10T15:54:00Z" w:initials="VM">
+  <w:comment w:id="118" w:author="Vancl Milan" w:date="2020-01-10T15:54:00Z" w:initials="VM">
     <w:p>
       <w:pPr>
         <w:pStyle w:val="Textkomente"/>
@@ -14984,7 +16447,7 @@
       </w:r>
     </w:p>
   </w:comment>
-  <w:comment w:id="106" w:author="Vancl Milan" w:date="2020-01-10T16:13:00Z" w:initials="VM">
+  <w:comment w:id="119" w:author="Vancl Milan" w:date="2020-01-10T16:13:00Z" w:initials="VM">
     <w:p>
       <w:pPr>
         <w:pStyle w:val="Odstavecseseznamem"/>
@@ -15001,7 +16464,7 @@
       </w:r>
     </w:p>
   </w:comment>
-  <w:comment w:id="107" w:author="Vancl Milan" w:date="2020-01-10T16:07:00Z" w:initials="VM">
+  <w:comment w:id="120" w:author="Vancl Milan" w:date="2020-01-10T16:07:00Z" w:initials="VM">
     <w:p>
       <w:pPr>
         <w:pStyle w:val="Textkomente"/>
@@ -15017,7 +16480,7 @@
       </w:r>
     </w:p>
   </w:comment>
-  <w:comment w:id="108" w:author="Vancl Milan" w:date="2020-01-10T16:10:00Z" w:initials="VM">
+  <w:comment w:id="121" w:author="Vancl Milan" w:date="2020-01-10T16:10:00Z" w:initials="VM">
     <w:p>
       <w:pPr>
         <w:pStyle w:val="Textkomente"/>
@@ -15033,7 +16496,7 @@
       </w:r>
     </w:p>
   </w:comment>
-  <w:comment w:id="122" w:author="Vancl Milan" w:date="2020-01-10T22:41:00Z" w:initials="VM">
+  <w:comment w:id="135" w:author="Vancl Milan" w:date="2020-01-10T22:41:00Z" w:initials="VM">
     <w:p>
       <w:pPr>
         <w:pStyle w:val="Textkomente"/>
@@ -15054,7 +16517,7 @@
       </w:hyperlink>
     </w:p>
   </w:comment>
-  <w:comment w:id="123" w:author="Vancl Milan" w:date="2020-01-10T22:41:00Z" w:initials="VM">
+  <w:comment w:id="136" w:author="Vancl Milan" w:date="2020-01-10T22:41:00Z" w:initials="VM">
     <w:p>
       <w:pPr>
         <w:pStyle w:val="Odstavecseseznamem"/>
@@ -15134,6 +16597,19 @@
   <w15:commentEx w15:paraId="5870096D" w15:done="0"/>
   <w15:commentEx w15:paraId="47D7B3D2" w15:done="0"/>
   <w15:commentEx w15:paraId="257CBBED" w15:done="0"/>
+  <w15:commentEx w15:paraId="31766E9C" w15:done="0"/>
+  <w15:commentEx w15:paraId="32D37D13" w15:done="0"/>
+  <w15:commentEx w15:paraId="054A6D31" w15:done="0"/>
+  <w15:commentEx w15:paraId="1DA5DF2F" w15:done="0"/>
+  <w15:commentEx w15:paraId="57DA6BFB" w15:done="0"/>
+  <w15:commentEx w15:paraId="278A94C4" w15:done="0"/>
+  <w15:commentEx w15:paraId="0FA4D162" w15:done="0"/>
+  <w15:commentEx w15:paraId="5280AC43" w15:done="0"/>
+  <w15:commentEx w15:paraId="00E3BAE3" w15:done="0"/>
+  <w15:commentEx w15:paraId="0E4D09DB" w15:done="0"/>
+  <w15:commentEx w15:paraId="727D8D31" w15:done="0"/>
+  <w15:commentEx w15:paraId="731FE1E3" w15:done="0"/>
+  <w15:commentEx w15:paraId="79E87E6A" w15:done="0"/>
   <w15:commentEx w15:paraId="47631C61" w15:done="0"/>
   <w15:commentEx w15:paraId="5902E311" w15:done="0"/>
   <w15:commentEx w15:paraId="72D018C7" w15:done="0"/>
@@ -15295,9 +16771,9 @@
     </w:lvl>
   </w:abstractNum>
   <w:abstractNum w:abstractNumId="1" w15:restartNumberingAfterBreak="0">
-    <w:nsid w:val="0B2D0104"/>
+    <w:nsid w:val="04A37FF1"/>
     <w:multiLevelType w:val="hybridMultilevel"/>
-    <w:tmpl w:val="46A0D108"/>
+    <w:tmpl w:val="0BE00D2C"/>
     <w:lvl w:ilvl="0" w:tplc="04050001">
       <w:start w:val="1"/>
       <w:numFmt w:val="bullet"/>
@@ -15408,9 +16884,9 @@
     </w:lvl>
   </w:abstractNum>
   <w:abstractNum w:abstractNumId="2" w15:restartNumberingAfterBreak="0">
-    <w:nsid w:val="0E6D136A"/>
+    <w:nsid w:val="0B2D0104"/>
     <w:multiLevelType w:val="hybridMultilevel"/>
-    <w:tmpl w:val="E95AA170"/>
+    <w:tmpl w:val="46A0D108"/>
     <w:lvl w:ilvl="0" w:tplc="04050001">
       <w:start w:val="1"/>
       <w:numFmt w:val="bullet"/>
@@ -15521,6 +16997,119 @@
     </w:lvl>
   </w:abstractNum>
   <w:abstractNum w:abstractNumId="3" w15:restartNumberingAfterBreak="0">
+    <w:nsid w:val="0E6D136A"/>
+    <w:multiLevelType w:val="hybridMultilevel"/>
+    <w:tmpl w:val="E95AA170"/>
+    <w:lvl w:ilvl="0" w:tplc="04050001">
+      <w:start w:val="1"/>
+      <w:numFmt w:val="bullet"/>
+      <w:lvlText w:val=""/>
+      <w:lvlJc w:val="left"/>
+      <w:pPr>
+        <w:ind w:left="720" w:hanging="360"/>
+      </w:pPr>
+      <w:rPr>
+        <w:rFonts w:ascii="Symbol" w:hAnsi="Symbol" w:hint="default"/>
+      </w:rPr>
+    </w:lvl>
+    <w:lvl w:ilvl="1" w:tplc="04050003" w:tentative="1">
+      <w:start w:val="1"/>
+      <w:numFmt w:val="bullet"/>
+      <w:lvlText w:val="o"/>
+      <w:lvlJc w:val="left"/>
+      <w:pPr>
+        <w:ind w:left="1440" w:hanging="360"/>
+      </w:pPr>
+      <w:rPr>
+        <w:rFonts w:ascii="Courier New" w:hAnsi="Courier New" w:cs="Courier New" w:hint="default"/>
+      </w:rPr>
+    </w:lvl>
+    <w:lvl w:ilvl="2" w:tplc="04050005" w:tentative="1">
+      <w:start w:val="1"/>
+      <w:numFmt w:val="bullet"/>
+      <w:lvlText w:val=""/>
+      <w:lvlJc w:val="left"/>
+      <w:pPr>
+        <w:ind w:left="2160" w:hanging="360"/>
+      </w:pPr>
+      <w:rPr>
+        <w:rFonts w:ascii="Wingdings" w:hAnsi="Wingdings" w:hint="default"/>
+      </w:rPr>
+    </w:lvl>
+    <w:lvl w:ilvl="3" w:tplc="04050001" w:tentative="1">
+      <w:start w:val="1"/>
+      <w:numFmt w:val="bullet"/>
+      <w:lvlText w:val=""/>
+      <w:lvlJc w:val="left"/>
+      <w:pPr>
+        <w:ind w:left="2880" w:hanging="360"/>
+      </w:pPr>
+      <w:rPr>
+        <w:rFonts w:ascii="Symbol" w:hAnsi="Symbol" w:hint="default"/>
+      </w:rPr>
+    </w:lvl>
+    <w:lvl w:ilvl="4" w:tplc="04050003" w:tentative="1">
+      <w:start w:val="1"/>
+      <w:numFmt w:val="bullet"/>
+      <w:lvlText w:val="o"/>
+      <w:lvlJc w:val="left"/>
+      <w:pPr>
+        <w:ind w:left="3600" w:hanging="360"/>
+      </w:pPr>
+      <w:rPr>
+        <w:rFonts w:ascii="Courier New" w:hAnsi="Courier New" w:cs="Courier New" w:hint="default"/>
+      </w:rPr>
+    </w:lvl>
+    <w:lvl w:ilvl="5" w:tplc="04050005" w:tentative="1">
+      <w:start w:val="1"/>
+      <w:numFmt w:val="bullet"/>
+      <w:lvlText w:val=""/>
+      <w:lvlJc w:val="left"/>
+      <w:pPr>
+        <w:ind w:left="4320" w:hanging="360"/>
+      </w:pPr>
+      <w:rPr>
+        <w:rFonts w:ascii="Wingdings" w:hAnsi="Wingdings" w:hint="default"/>
+      </w:rPr>
+    </w:lvl>
+    <w:lvl w:ilvl="6" w:tplc="04050001" w:tentative="1">
+      <w:start w:val="1"/>
+      <w:numFmt w:val="bullet"/>
+      <w:lvlText w:val=""/>
+      <w:lvlJc w:val="left"/>
+      <w:pPr>
+        <w:ind w:left="5040" w:hanging="360"/>
+      </w:pPr>
+      <w:rPr>
+        <w:rFonts w:ascii="Symbol" w:hAnsi="Symbol" w:hint="default"/>
+      </w:rPr>
+    </w:lvl>
+    <w:lvl w:ilvl="7" w:tplc="04050003" w:tentative="1">
+      <w:start w:val="1"/>
+      <w:numFmt w:val="bullet"/>
+      <w:lvlText w:val="o"/>
+      <w:lvlJc w:val="left"/>
+      <w:pPr>
+        <w:ind w:left="5760" w:hanging="360"/>
+      </w:pPr>
+      <w:rPr>
+        <w:rFonts w:ascii="Courier New" w:hAnsi="Courier New" w:cs="Courier New" w:hint="default"/>
+      </w:rPr>
+    </w:lvl>
+    <w:lvl w:ilvl="8" w:tplc="04050005" w:tentative="1">
+      <w:start w:val="1"/>
+      <w:numFmt w:val="bullet"/>
+      <w:lvlText w:val=""/>
+      <w:lvlJc w:val="left"/>
+      <w:pPr>
+        <w:ind w:left="6480" w:hanging="360"/>
+      </w:pPr>
+      <w:rPr>
+        <w:rFonts w:ascii="Wingdings" w:hAnsi="Wingdings" w:hint="default"/>
+      </w:rPr>
+    </w:lvl>
+  </w:abstractNum>
+  <w:abstractNum w:abstractNumId="4" w15:restartNumberingAfterBreak="0">
     <w:nsid w:val="1ED165C5"/>
     <w:multiLevelType w:val="hybridMultilevel"/>
     <w:tmpl w:val="00BA4554"/>
@@ -15633,7 +17222,7 @@
       </w:rPr>
     </w:lvl>
   </w:abstractNum>
-  <w:abstractNum w:abstractNumId="4" w15:restartNumberingAfterBreak="0">
+  <w:abstractNum w:abstractNumId="5" w15:restartNumberingAfterBreak="0">
     <w:nsid w:val="210F7E6D"/>
     <w:multiLevelType w:val="hybridMultilevel"/>
     <w:tmpl w:val="A6940CA0"/>
@@ -15719,182 +17308,10 @@
       </w:pPr>
     </w:lvl>
   </w:abstractNum>
-  <w:abstractNum w:abstractNumId="5" w15:restartNumberingAfterBreak="0">
-    <w:nsid w:val="27FB764E"/>
+  <w:abstractNum w:abstractNumId="6" w15:restartNumberingAfterBreak="0">
+    <w:nsid w:val="21E03CCA"/>
     <w:multiLevelType w:val="hybridMultilevel"/>
-    <w:tmpl w:val="D4D468D4"/>
-    <w:lvl w:ilvl="0" w:tplc="0405000F">
-      <w:start w:val="1"/>
-      <w:numFmt w:val="decimal"/>
-      <w:lvlText w:val="%1."/>
-      <w:lvlJc w:val="left"/>
-      <w:pPr>
-        <w:ind w:left="720" w:hanging="360"/>
-      </w:pPr>
-    </w:lvl>
-    <w:lvl w:ilvl="1" w:tplc="04050019" w:tentative="1">
-      <w:start w:val="1"/>
-      <w:numFmt w:val="lowerLetter"/>
-      <w:lvlText w:val="%2."/>
-      <w:lvlJc w:val="left"/>
-      <w:pPr>
-        <w:ind w:left="1440" w:hanging="360"/>
-      </w:pPr>
-    </w:lvl>
-    <w:lvl w:ilvl="2" w:tplc="0405001B" w:tentative="1">
-      <w:start w:val="1"/>
-      <w:numFmt w:val="lowerRoman"/>
-      <w:lvlText w:val="%3."/>
-      <w:lvlJc w:val="right"/>
-      <w:pPr>
-        <w:ind w:left="2160" w:hanging="180"/>
-      </w:pPr>
-    </w:lvl>
-    <w:lvl w:ilvl="3" w:tplc="0405000F" w:tentative="1">
-      <w:start w:val="1"/>
-      <w:numFmt w:val="decimal"/>
-      <w:lvlText w:val="%4."/>
-      <w:lvlJc w:val="left"/>
-      <w:pPr>
-        <w:ind w:left="2880" w:hanging="360"/>
-      </w:pPr>
-    </w:lvl>
-    <w:lvl w:ilvl="4" w:tplc="04050019" w:tentative="1">
-      <w:start w:val="1"/>
-      <w:numFmt w:val="lowerLetter"/>
-      <w:lvlText w:val="%5."/>
-      <w:lvlJc w:val="left"/>
-      <w:pPr>
-        <w:ind w:left="3600" w:hanging="360"/>
-      </w:pPr>
-    </w:lvl>
-    <w:lvl w:ilvl="5" w:tplc="0405001B" w:tentative="1">
-      <w:start w:val="1"/>
-      <w:numFmt w:val="lowerRoman"/>
-      <w:lvlText w:val="%6."/>
-      <w:lvlJc w:val="right"/>
-      <w:pPr>
-        <w:ind w:left="4320" w:hanging="180"/>
-      </w:pPr>
-    </w:lvl>
-    <w:lvl w:ilvl="6" w:tplc="0405000F" w:tentative="1">
-      <w:start w:val="1"/>
-      <w:numFmt w:val="decimal"/>
-      <w:lvlText w:val="%7."/>
-      <w:lvlJc w:val="left"/>
-      <w:pPr>
-        <w:ind w:left="5040" w:hanging="360"/>
-      </w:pPr>
-    </w:lvl>
-    <w:lvl w:ilvl="7" w:tplc="04050019" w:tentative="1">
-      <w:start w:val="1"/>
-      <w:numFmt w:val="lowerLetter"/>
-      <w:lvlText w:val="%8."/>
-      <w:lvlJc w:val="left"/>
-      <w:pPr>
-        <w:ind w:left="5760" w:hanging="360"/>
-      </w:pPr>
-    </w:lvl>
-    <w:lvl w:ilvl="8" w:tplc="0405001B" w:tentative="1">
-      <w:start w:val="1"/>
-      <w:numFmt w:val="lowerRoman"/>
-      <w:lvlText w:val="%9."/>
-      <w:lvlJc w:val="right"/>
-      <w:pPr>
-        <w:ind w:left="6480" w:hanging="180"/>
-      </w:pPr>
-    </w:lvl>
-  </w:abstractNum>
-  <w:abstractNum w:abstractNumId="6" w15:restartNumberingAfterBreak="0">
-    <w:nsid w:val="28A209CF"/>
-    <w:multiLevelType w:val="hybridMultilevel"/>
-    <w:tmpl w:val="08C4CC80"/>
-    <w:lvl w:ilvl="0" w:tplc="0405000F">
-      <w:start w:val="1"/>
-      <w:numFmt w:val="decimal"/>
-      <w:lvlText w:val="%1."/>
-      <w:lvlJc w:val="left"/>
-      <w:pPr>
-        <w:ind w:left="720" w:hanging="360"/>
-      </w:pPr>
-    </w:lvl>
-    <w:lvl w:ilvl="1" w:tplc="04050019" w:tentative="1">
-      <w:start w:val="1"/>
-      <w:numFmt w:val="lowerLetter"/>
-      <w:lvlText w:val="%2."/>
-      <w:lvlJc w:val="left"/>
-      <w:pPr>
-        <w:ind w:left="1440" w:hanging="360"/>
-      </w:pPr>
-    </w:lvl>
-    <w:lvl w:ilvl="2" w:tplc="0405001B" w:tentative="1">
-      <w:start w:val="1"/>
-      <w:numFmt w:val="lowerRoman"/>
-      <w:lvlText w:val="%3."/>
-      <w:lvlJc w:val="right"/>
-      <w:pPr>
-        <w:ind w:left="2160" w:hanging="180"/>
-      </w:pPr>
-    </w:lvl>
-    <w:lvl w:ilvl="3" w:tplc="0405000F" w:tentative="1">
-      <w:start w:val="1"/>
-      <w:numFmt w:val="decimal"/>
-      <w:lvlText w:val="%4."/>
-      <w:lvlJc w:val="left"/>
-      <w:pPr>
-        <w:ind w:left="2880" w:hanging="360"/>
-      </w:pPr>
-    </w:lvl>
-    <w:lvl w:ilvl="4" w:tplc="04050019" w:tentative="1">
-      <w:start w:val="1"/>
-      <w:numFmt w:val="lowerLetter"/>
-      <w:lvlText w:val="%5."/>
-      <w:lvlJc w:val="left"/>
-      <w:pPr>
-        <w:ind w:left="3600" w:hanging="360"/>
-      </w:pPr>
-    </w:lvl>
-    <w:lvl w:ilvl="5" w:tplc="0405001B" w:tentative="1">
-      <w:start w:val="1"/>
-      <w:numFmt w:val="lowerRoman"/>
-      <w:lvlText w:val="%6."/>
-      <w:lvlJc w:val="right"/>
-      <w:pPr>
-        <w:ind w:left="4320" w:hanging="180"/>
-      </w:pPr>
-    </w:lvl>
-    <w:lvl w:ilvl="6" w:tplc="0405000F" w:tentative="1">
-      <w:start w:val="1"/>
-      <w:numFmt w:val="decimal"/>
-      <w:lvlText w:val="%7."/>
-      <w:lvlJc w:val="left"/>
-      <w:pPr>
-        <w:ind w:left="5040" w:hanging="360"/>
-      </w:pPr>
-    </w:lvl>
-    <w:lvl w:ilvl="7" w:tplc="04050019" w:tentative="1">
-      <w:start w:val="1"/>
-      <w:numFmt w:val="lowerLetter"/>
-      <w:lvlText w:val="%8."/>
-      <w:lvlJc w:val="left"/>
-      <w:pPr>
-        <w:ind w:left="5760" w:hanging="360"/>
-      </w:pPr>
-    </w:lvl>
-    <w:lvl w:ilvl="8" w:tplc="0405001B" w:tentative="1">
-      <w:start w:val="1"/>
-      <w:numFmt w:val="lowerRoman"/>
-      <w:lvlText w:val="%9."/>
-      <w:lvlJc w:val="right"/>
-      <w:pPr>
-        <w:ind w:left="6480" w:hanging="180"/>
-      </w:pPr>
-    </w:lvl>
-  </w:abstractNum>
-  <w:abstractNum w:abstractNumId="7" w15:restartNumberingAfterBreak="0">
-    <w:nsid w:val="2ADC6825"/>
-    <w:multiLevelType w:val="hybridMultilevel"/>
-    <w:tmpl w:val="4288D60C"/>
+    <w:tmpl w:val="C6C283D4"/>
     <w:lvl w:ilvl="0" w:tplc="04050001">
       <w:start w:val="1"/>
       <w:numFmt w:val="bullet"/>
@@ -16004,10 +17421,182 @@
       </w:rPr>
     </w:lvl>
   </w:abstractNum>
+  <w:abstractNum w:abstractNumId="7" w15:restartNumberingAfterBreak="0">
+    <w:nsid w:val="27FB764E"/>
+    <w:multiLevelType w:val="hybridMultilevel"/>
+    <w:tmpl w:val="D4D468D4"/>
+    <w:lvl w:ilvl="0" w:tplc="0405000F">
+      <w:start w:val="1"/>
+      <w:numFmt w:val="decimal"/>
+      <w:lvlText w:val="%1."/>
+      <w:lvlJc w:val="left"/>
+      <w:pPr>
+        <w:ind w:left="720" w:hanging="360"/>
+      </w:pPr>
+    </w:lvl>
+    <w:lvl w:ilvl="1" w:tplc="04050019" w:tentative="1">
+      <w:start w:val="1"/>
+      <w:numFmt w:val="lowerLetter"/>
+      <w:lvlText w:val="%2."/>
+      <w:lvlJc w:val="left"/>
+      <w:pPr>
+        <w:ind w:left="1440" w:hanging="360"/>
+      </w:pPr>
+    </w:lvl>
+    <w:lvl w:ilvl="2" w:tplc="0405001B" w:tentative="1">
+      <w:start w:val="1"/>
+      <w:numFmt w:val="lowerRoman"/>
+      <w:lvlText w:val="%3."/>
+      <w:lvlJc w:val="right"/>
+      <w:pPr>
+        <w:ind w:left="2160" w:hanging="180"/>
+      </w:pPr>
+    </w:lvl>
+    <w:lvl w:ilvl="3" w:tplc="0405000F" w:tentative="1">
+      <w:start w:val="1"/>
+      <w:numFmt w:val="decimal"/>
+      <w:lvlText w:val="%4."/>
+      <w:lvlJc w:val="left"/>
+      <w:pPr>
+        <w:ind w:left="2880" w:hanging="360"/>
+      </w:pPr>
+    </w:lvl>
+    <w:lvl w:ilvl="4" w:tplc="04050019" w:tentative="1">
+      <w:start w:val="1"/>
+      <w:numFmt w:val="lowerLetter"/>
+      <w:lvlText w:val="%5."/>
+      <w:lvlJc w:val="left"/>
+      <w:pPr>
+        <w:ind w:left="3600" w:hanging="360"/>
+      </w:pPr>
+    </w:lvl>
+    <w:lvl w:ilvl="5" w:tplc="0405001B" w:tentative="1">
+      <w:start w:val="1"/>
+      <w:numFmt w:val="lowerRoman"/>
+      <w:lvlText w:val="%6."/>
+      <w:lvlJc w:val="right"/>
+      <w:pPr>
+        <w:ind w:left="4320" w:hanging="180"/>
+      </w:pPr>
+    </w:lvl>
+    <w:lvl w:ilvl="6" w:tplc="0405000F" w:tentative="1">
+      <w:start w:val="1"/>
+      <w:numFmt w:val="decimal"/>
+      <w:lvlText w:val="%7."/>
+      <w:lvlJc w:val="left"/>
+      <w:pPr>
+        <w:ind w:left="5040" w:hanging="360"/>
+      </w:pPr>
+    </w:lvl>
+    <w:lvl w:ilvl="7" w:tplc="04050019" w:tentative="1">
+      <w:start w:val="1"/>
+      <w:numFmt w:val="lowerLetter"/>
+      <w:lvlText w:val="%8."/>
+      <w:lvlJc w:val="left"/>
+      <w:pPr>
+        <w:ind w:left="5760" w:hanging="360"/>
+      </w:pPr>
+    </w:lvl>
+    <w:lvl w:ilvl="8" w:tplc="0405001B" w:tentative="1">
+      <w:start w:val="1"/>
+      <w:numFmt w:val="lowerRoman"/>
+      <w:lvlText w:val="%9."/>
+      <w:lvlJc w:val="right"/>
+      <w:pPr>
+        <w:ind w:left="6480" w:hanging="180"/>
+      </w:pPr>
+    </w:lvl>
+  </w:abstractNum>
   <w:abstractNum w:abstractNumId="8" w15:restartNumberingAfterBreak="0">
-    <w:nsid w:val="2CBE2542"/>
+    <w:nsid w:val="28A209CF"/>
     <w:multiLevelType w:val="hybridMultilevel"/>
-    <w:tmpl w:val="F788D018"/>
+    <w:tmpl w:val="08C4CC80"/>
+    <w:lvl w:ilvl="0" w:tplc="0405000F">
+      <w:start w:val="1"/>
+      <w:numFmt w:val="decimal"/>
+      <w:lvlText w:val="%1."/>
+      <w:lvlJc w:val="left"/>
+      <w:pPr>
+        <w:ind w:left="720" w:hanging="360"/>
+      </w:pPr>
+    </w:lvl>
+    <w:lvl w:ilvl="1" w:tplc="04050019" w:tentative="1">
+      <w:start w:val="1"/>
+      <w:numFmt w:val="lowerLetter"/>
+      <w:lvlText w:val="%2."/>
+      <w:lvlJc w:val="left"/>
+      <w:pPr>
+        <w:ind w:left="1440" w:hanging="360"/>
+      </w:pPr>
+    </w:lvl>
+    <w:lvl w:ilvl="2" w:tplc="0405001B" w:tentative="1">
+      <w:start w:val="1"/>
+      <w:numFmt w:val="lowerRoman"/>
+      <w:lvlText w:val="%3."/>
+      <w:lvlJc w:val="right"/>
+      <w:pPr>
+        <w:ind w:left="2160" w:hanging="180"/>
+      </w:pPr>
+    </w:lvl>
+    <w:lvl w:ilvl="3" w:tplc="0405000F" w:tentative="1">
+      <w:start w:val="1"/>
+      <w:numFmt w:val="decimal"/>
+      <w:lvlText w:val="%4."/>
+      <w:lvlJc w:val="left"/>
+      <w:pPr>
+        <w:ind w:left="2880" w:hanging="360"/>
+      </w:pPr>
+    </w:lvl>
+    <w:lvl w:ilvl="4" w:tplc="04050019" w:tentative="1">
+      <w:start w:val="1"/>
+      <w:numFmt w:val="lowerLetter"/>
+      <w:lvlText w:val="%5."/>
+      <w:lvlJc w:val="left"/>
+      <w:pPr>
+        <w:ind w:left="3600" w:hanging="360"/>
+      </w:pPr>
+    </w:lvl>
+    <w:lvl w:ilvl="5" w:tplc="0405001B" w:tentative="1">
+      <w:start w:val="1"/>
+      <w:numFmt w:val="lowerRoman"/>
+      <w:lvlText w:val="%6."/>
+      <w:lvlJc w:val="right"/>
+      <w:pPr>
+        <w:ind w:left="4320" w:hanging="180"/>
+      </w:pPr>
+    </w:lvl>
+    <w:lvl w:ilvl="6" w:tplc="0405000F" w:tentative="1">
+      <w:start w:val="1"/>
+      <w:numFmt w:val="decimal"/>
+      <w:lvlText w:val="%7."/>
+      <w:lvlJc w:val="left"/>
+      <w:pPr>
+        <w:ind w:left="5040" w:hanging="360"/>
+      </w:pPr>
+    </w:lvl>
+    <w:lvl w:ilvl="7" w:tplc="04050019" w:tentative="1">
+      <w:start w:val="1"/>
+      <w:numFmt w:val="lowerLetter"/>
+      <w:lvlText w:val="%8."/>
+      <w:lvlJc w:val="left"/>
+      <w:pPr>
+        <w:ind w:left="5760" w:hanging="360"/>
+      </w:pPr>
+    </w:lvl>
+    <w:lvl w:ilvl="8" w:tplc="0405001B" w:tentative="1">
+      <w:start w:val="1"/>
+      <w:numFmt w:val="lowerRoman"/>
+      <w:lvlText w:val="%9."/>
+      <w:lvlJc w:val="right"/>
+      <w:pPr>
+        <w:ind w:left="6480" w:hanging="180"/>
+      </w:pPr>
+    </w:lvl>
+  </w:abstractNum>
+  <w:abstractNum w:abstractNumId="9" w15:restartNumberingAfterBreak="0">
+    <w:nsid w:val="2ADC6825"/>
+    <w:multiLevelType w:val="hybridMultilevel"/>
+    <w:tmpl w:val="4288D60C"/>
     <w:lvl w:ilvl="0" w:tplc="04050001">
       <w:start w:val="1"/>
       <w:numFmt w:val="bullet"/>
@@ -16117,7 +17706,120 @@
       </w:rPr>
     </w:lvl>
   </w:abstractNum>
-  <w:abstractNum w:abstractNumId="9" w15:restartNumberingAfterBreak="0">
+  <w:abstractNum w:abstractNumId="10" w15:restartNumberingAfterBreak="0">
+    <w:nsid w:val="2CBE2542"/>
+    <w:multiLevelType w:val="hybridMultilevel"/>
+    <w:tmpl w:val="F788D018"/>
+    <w:lvl w:ilvl="0" w:tplc="04050001">
+      <w:start w:val="1"/>
+      <w:numFmt w:val="bullet"/>
+      <w:lvlText w:val=""/>
+      <w:lvlJc w:val="left"/>
+      <w:pPr>
+        <w:ind w:left="720" w:hanging="360"/>
+      </w:pPr>
+      <w:rPr>
+        <w:rFonts w:ascii="Symbol" w:hAnsi="Symbol" w:hint="default"/>
+      </w:rPr>
+    </w:lvl>
+    <w:lvl w:ilvl="1" w:tplc="04050003" w:tentative="1">
+      <w:start w:val="1"/>
+      <w:numFmt w:val="bullet"/>
+      <w:lvlText w:val="o"/>
+      <w:lvlJc w:val="left"/>
+      <w:pPr>
+        <w:ind w:left="1440" w:hanging="360"/>
+      </w:pPr>
+      <w:rPr>
+        <w:rFonts w:ascii="Courier New" w:hAnsi="Courier New" w:cs="Courier New" w:hint="default"/>
+      </w:rPr>
+    </w:lvl>
+    <w:lvl w:ilvl="2" w:tplc="04050005" w:tentative="1">
+      <w:start w:val="1"/>
+      <w:numFmt w:val="bullet"/>
+      <w:lvlText w:val=""/>
+      <w:lvlJc w:val="left"/>
+      <w:pPr>
+        <w:ind w:left="2160" w:hanging="360"/>
+      </w:pPr>
+      <w:rPr>
+        <w:rFonts w:ascii="Wingdings" w:hAnsi="Wingdings" w:hint="default"/>
+      </w:rPr>
+    </w:lvl>
+    <w:lvl w:ilvl="3" w:tplc="04050001" w:tentative="1">
+      <w:start w:val="1"/>
+      <w:numFmt w:val="bullet"/>
+      <w:lvlText w:val=""/>
+      <w:lvlJc w:val="left"/>
+      <w:pPr>
+        <w:ind w:left="2880" w:hanging="360"/>
+      </w:pPr>
+      <w:rPr>
+        <w:rFonts w:ascii="Symbol" w:hAnsi="Symbol" w:hint="default"/>
+      </w:rPr>
+    </w:lvl>
+    <w:lvl w:ilvl="4" w:tplc="04050003" w:tentative="1">
+      <w:start w:val="1"/>
+      <w:numFmt w:val="bullet"/>
+      <w:lvlText w:val="o"/>
+      <w:lvlJc w:val="left"/>
+      <w:pPr>
+        <w:ind w:left="3600" w:hanging="360"/>
+      </w:pPr>
+      <w:rPr>
+        <w:rFonts w:ascii="Courier New" w:hAnsi="Courier New" w:cs="Courier New" w:hint="default"/>
+      </w:rPr>
+    </w:lvl>
+    <w:lvl w:ilvl="5" w:tplc="04050005" w:tentative="1">
+      <w:start w:val="1"/>
+      <w:numFmt w:val="bullet"/>
+      <w:lvlText w:val=""/>
+      <w:lvlJc w:val="left"/>
+      <w:pPr>
+        <w:ind w:left="4320" w:hanging="360"/>
+      </w:pPr>
+      <w:rPr>
+        <w:rFonts w:ascii="Wingdings" w:hAnsi="Wingdings" w:hint="default"/>
+      </w:rPr>
+    </w:lvl>
+    <w:lvl w:ilvl="6" w:tplc="04050001" w:tentative="1">
+      <w:start w:val="1"/>
+      <w:numFmt w:val="bullet"/>
+      <w:lvlText w:val=""/>
+      <w:lvlJc w:val="left"/>
+      <w:pPr>
+        <w:ind w:left="5040" w:hanging="360"/>
+      </w:pPr>
+      <w:rPr>
+        <w:rFonts w:ascii="Symbol" w:hAnsi="Symbol" w:hint="default"/>
+      </w:rPr>
+    </w:lvl>
+    <w:lvl w:ilvl="7" w:tplc="04050003" w:tentative="1">
+      <w:start w:val="1"/>
+      <w:numFmt w:val="bullet"/>
+      <w:lvlText w:val="o"/>
+      <w:lvlJc w:val="left"/>
+      <w:pPr>
+        <w:ind w:left="5760" w:hanging="360"/>
+      </w:pPr>
+      <w:rPr>
+        <w:rFonts w:ascii="Courier New" w:hAnsi="Courier New" w:cs="Courier New" w:hint="default"/>
+      </w:rPr>
+    </w:lvl>
+    <w:lvl w:ilvl="8" w:tplc="04050005" w:tentative="1">
+      <w:start w:val="1"/>
+      <w:numFmt w:val="bullet"/>
+      <w:lvlText w:val=""/>
+      <w:lvlJc w:val="left"/>
+      <w:pPr>
+        <w:ind w:left="6480" w:hanging="360"/>
+      </w:pPr>
+      <w:rPr>
+        <w:rFonts w:ascii="Wingdings" w:hAnsi="Wingdings" w:hint="default"/>
+      </w:rPr>
+    </w:lvl>
+  </w:abstractNum>
+  <w:abstractNum w:abstractNumId="11" w15:restartNumberingAfterBreak="0">
     <w:nsid w:val="2E5A7DE9"/>
     <w:multiLevelType w:val="hybridMultilevel"/>
     <w:tmpl w:val="685CEB26"/>
@@ -16203,7 +17905,7 @@
       </w:pPr>
     </w:lvl>
   </w:abstractNum>
-  <w:abstractNum w:abstractNumId="10" w15:restartNumberingAfterBreak="0">
+  <w:abstractNum w:abstractNumId="12" w15:restartNumberingAfterBreak="0">
     <w:nsid w:val="36080B67"/>
     <w:multiLevelType w:val="hybridMultilevel"/>
     <w:tmpl w:val="32C06024"/>
@@ -16316,7 +18018,7 @@
       </w:rPr>
     </w:lvl>
   </w:abstractNum>
-  <w:abstractNum w:abstractNumId="11" w15:restartNumberingAfterBreak="0">
+  <w:abstractNum w:abstractNumId="13" w15:restartNumberingAfterBreak="0">
     <w:nsid w:val="489821C1"/>
     <w:multiLevelType w:val="hybridMultilevel"/>
     <w:tmpl w:val="C874C5F6"/>
@@ -16402,7 +18104,7 @@
       </w:pPr>
     </w:lvl>
   </w:abstractNum>
-  <w:abstractNum w:abstractNumId="12" w15:restartNumberingAfterBreak="0">
+  <w:abstractNum w:abstractNumId="14" w15:restartNumberingAfterBreak="0">
     <w:nsid w:val="4A6A7B29"/>
     <w:multiLevelType w:val="hybridMultilevel"/>
     <w:tmpl w:val="354E3BA6"/>
@@ -16515,7 +18217,7 @@
       </w:rPr>
     </w:lvl>
   </w:abstractNum>
-  <w:abstractNum w:abstractNumId="13" w15:restartNumberingAfterBreak="0">
+  <w:abstractNum w:abstractNumId="15" w15:restartNumberingAfterBreak="0">
     <w:nsid w:val="5FDC3C80"/>
     <w:multiLevelType w:val="hybridMultilevel"/>
     <w:tmpl w:val="8B829FBC"/>
@@ -16628,7 +18330,7 @@
       </w:rPr>
     </w:lvl>
   </w:abstractNum>
-  <w:abstractNum w:abstractNumId="14" w15:restartNumberingAfterBreak="0">
+  <w:abstractNum w:abstractNumId="16" w15:restartNumberingAfterBreak="0">
     <w:nsid w:val="65EC66F6"/>
     <w:multiLevelType w:val="hybridMultilevel"/>
     <w:tmpl w:val="95102EE4"/>
@@ -16714,7 +18416,7 @@
       </w:pPr>
     </w:lvl>
   </w:abstractNum>
-  <w:abstractNum w:abstractNumId="15" w15:restartNumberingAfterBreak="0">
+  <w:abstractNum w:abstractNumId="17" w15:restartNumberingAfterBreak="0">
     <w:nsid w:val="790F7C1E"/>
     <w:multiLevelType w:val="hybridMultilevel"/>
     <w:tmpl w:val="E0967FD0"/>
@@ -16827,7 +18529,7 @@
       </w:rPr>
     </w:lvl>
   </w:abstractNum>
-  <w:abstractNum w:abstractNumId="16" w15:restartNumberingAfterBreak="0">
+  <w:abstractNum w:abstractNumId="18" w15:restartNumberingAfterBreak="0">
     <w:nsid w:val="7EB65A47"/>
     <w:multiLevelType w:val="hybridMultilevel"/>
     <w:tmpl w:val="C874C5F6"/>
@@ -16914,55 +18616,61 @@
     </w:lvl>
   </w:abstractNum>
   <w:num w:numId="1">
-    <w:abstractNumId w:val="5"/>
+    <w:abstractNumId w:val="7"/>
   </w:num>
   <w:num w:numId="2">
     <w:abstractNumId w:val="0"/>
   </w:num>
   <w:num w:numId="3">
+    <w:abstractNumId w:val="5"/>
+  </w:num>
+  <w:num w:numId="4">
+    <w:abstractNumId w:val="15"/>
+  </w:num>
+  <w:num w:numId="5">
+    <w:abstractNumId w:val="2"/>
+  </w:num>
+  <w:num w:numId="6">
+    <w:abstractNumId w:val="17"/>
+  </w:num>
+  <w:num w:numId="7">
+    <w:abstractNumId w:val="9"/>
+  </w:num>
+  <w:num w:numId="8">
+    <w:abstractNumId w:val="12"/>
+  </w:num>
+  <w:num w:numId="9">
     <w:abstractNumId w:val="4"/>
   </w:num>
-  <w:num w:numId="4">
+  <w:num w:numId="10">
+    <w:abstractNumId w:val="10"/>
+  </w:num>
+  <w:num w:numId="11">
+    <w:abstractNumId w:val="16"/>
+  </w:num>
+  <w:num w:numId="12">
+    <w:abstractNumId w:val="14"/>
+  </w:num>
+  <w:num w:numId="13">
+    <w:abstractNumId w:val="11"/>
+  </w:num>
+  <w:num w:numId="14">
+    <w:abstractNumId w:val="8"/>
+  </w:num>
+  <w:num w:numId="15">
     <w:abstractNumId w:val="13"/>
   </w:num>
-  <w:num w:numId="5">
+  <w:num w:numId="16">
+    <w:abstractNumId w:val="18"/>
+  </w:num>
+  <w:num w:numId="17">
+    <w:abstractNumId w:val="3"/>
+  </w:num>
+  <w:num w:numId="18">
     <w:abstractNumId w:val="1"/>
   </w:num>
-  <w:num w:numId="6">
-    <w:abstractNumId w:val="15"/>
-  </w:num>
-  <w:num w:numId="7">
-    <w:abstractNumId w:val="7"/>
-  </w:num>
-  <w:num w:numId="8">
-    <w:abstractNumId w:val="10"/>
-  </w:num>
-  <w:num w:numId="9">
-    <w:abstractNumId w:val="3"/>
-  </w:num>
-  <w:num w:numId="10">
-    <w:abstractNumId w:val="8"/>
-  </w:num>
-  <w:num w:numId="11">
-    <w:abstractNumId w:val="14"/>
-  </w:num>
-  <w:num w:numId="12">
-    <w:abstractNumId w:val="12"/>
-  </w:num>
-  <w:num w:numId="13">
-    <w:abstractNumId w:val="9"/>
-  </w:num>
-  <w:num w:numId="14">
+  <w:num w:numId="19">
     <w:abstractNumId w:val="6"/>
-  </w:num>
-  <w:num w:numId="15">
-    <w:abstractNumId w:val="11"/>
-  </w:num>
-  <w:num w:numId="16">
-    <w:abstractNumId w:val="16"/>
-  </w:num>
-  <w:num w:numId="17">
-    <w:abstractNumId w:val="2"/>
   </w:num>
 </w:numbering>
 </file>
@@ -18194,7 +19902,7 @@
 </file>
 
 <file path=customXml/itemProps1.xml><?xml version="1.0" encoding="utf-8"?>
-<ds:datastoreItem xmlns:ds="http://schemas.openxmlformats.org/officeDocument/2006/customXml" ds:itemID="{54E798DA-B877-4BCF-9C7E-04182775015A}">
+<ds:datastoreItem xmlns:ds="http://schemas.openxmlformats.org/officeDocument/2006/customXml" ds:itemID="{C3B374E1-C7C6-49D2-B1FA-AEEEB0FDD4AB}">
   <ds:schemaRefs>
     <ds:schemaRef ds:uri="http://schemas.openxmlformats.org/officeDocument/2006/bibliography"/>
   </ds:schemaRefs>

</xml_diff>